<commit_message>
Přehled řešené problematiky +  Vlastní řešení
</commit_message>
<xml_diff>
--- a/teoreticka_cast/xnovm288_DP.docx
+++ b/teoreticka_cast/xnovm288_DP.docx
@@ -5882,6 +5882,14 @@
       <w:bookmarkStart w:id="9" w:name="_Toc190550907"/>
       <w:r>
         <w:lastRenderedPageBreak/>
+        <w:t>Přehled řešené problematiky</w:t>
+      </w:r>
+    </w:p>
+    <w:p>
+      <w:pPr>
+        <w:pStyle w:val="Nadpis2"/>
+      </w:pPr>
+      <w:r>
         <w:t>ARM</w:t>
       </w:r>
       <w:bookmarkEnd w:id="9"/>
@@ -5912,7 +5920,7 @@
     </w:p>
     <w:p>
       <w:pPr>
-        <w:pStyle w:val="Nadpis2"/>
+        <w:pStyle w:val="Nadpis3"/>
       </w:pPr>
       <w:bookmarkStart w:id="10" w:name="_Toc190550908"/>
       <w:r>
@@ -5937,7 +5945,7 @@
     </w:p>
     <w:p>
       <w:pPr>
-        <w:pStyle w:val="Nadpis1"/>
+        <w:pStyle w:val="Nadpis2"/>
       </w:pPr>
       <w:bookmarkStart w:id="11" w:name="_Toc190550909"/>
       <w:r>
@@ -6253,7 +6261,7 @@
     </w:p>
     <w:p>
       <w:pPr>
-        <w:pStyle w:val="Nadpis2"/>
+        <w:pStyle w:val="Nadpis3"/>
       </w:pPr>
       <w:bookmarkStart w:id="13" w:name="_Toc190550910"/>
       <w:r>
@@ -6524,7 +6532,7 @@
     </w:p>
     <w:p>
       <w:pPr>
-        <w:pStyle w:val="Nadpis2"/>
+        <w:pStyle w:val="Nadpis3"/>
       </w:pPr>
       <w:bookmarkStart w:id="16" w:name="_Toc190550911"/>
       <w:r>
@@ -7006,7 +7014,7 @@
     </w:p>
     <w:p>
       <w:pPr>
-        <w:pStyle w:val="Nadpis2"/>
+        <w:pStyle w:val="Nadpis3"/>
       </w:pPr>
       <w:bookmarkStart w:id="22" w:name="_Ref190021646"/>
       <w:bookmarkStart w:id="23" w:name="_Ref190111041"/>
@@ -7021,7 +7029,6 @@
           <w:rStyle w:val="Odkaznakoment"/>
           <w:b w:val="0"/>
           <w:bCs w:val="0"/>
-          <w:iCs w:val="0"/>
         </w:rPr>
         <w:commentReference w:id="25"/>
       </w:r>
@@ -7105,7 +7112,7 @@
     </w:p>
     <w:p>
       <w:pPr>
-        <w:pStyle w:val="Nadpis2"/>
+        <w:pStyle w:val="Nadpis3"/>
       </w:pPr>
       <w:bookmarkStart w:id="26" w:name="_Ref190435726"/>
       <w:bookmarkStart w:id="27" w:name="_Toc190550913"/>
@@ -7119,7 +7126,6 @@
           <w:rStyle w:val="Odkaznakoment"/>
           <w:b w:val="0"/>
           <w:bCs w:val="0"/>
-          <w:iCs w:val="0"/>
         </w:rPr>
         <w:commentReference w:id="28"/>
       </w:r>
@@ -7213,7 +7219,7 @@
     </w:p>
     <w:p>
       <w:pPr>
-        <w:pStyle w:val="Nadpis2"/>
+        <w:pStyle w:val="Nadpis3"/>
       </w:pPr>
       <w:bookmarkStart w:id="29" w:name="_Toc190550914"/>
       <w:r>
@@ -7255,7 +7261,7 @@
     </w:p>
     <w:p>
       <w:pPr>
-        <w:pStyle w:val="Nadpis2"/>
+        <w:pStyle w:val="Nadpis3"/>
       </w:pPr>
       <w:bookmarkStart w:id="30" w:name="_Toc190550915"/>
       <w:r>
@@ -7294,7 +7300,7 @@
     </w:p>
     <w:p>
       <w:pPr>
-        <w:pStyle w:val="Nadpis2"/>
+        <w:pStyle w:val="Nadpis3"/>
       </w:pPr>
       <w:bookmarkStart w:id="31" w:name="_Ref190454416"/>
       <w:bookmarkStart w:id="32" w:name="_Toc190550916"/>
@@ -7370,7 +7376,7 @@
     </w:p>
     <w:p>
       <w:pPr>
-        <w:pStyle w:val="Nadpis1"/>
+        <w:pStyle w:val="Nadpis2"/>
       </w:pPr>
       <w:bookmarkStart w:id="34" w:name="_Toc190550917"/>
       <w:r>
@@ -7512,7 +7518,7 @@
     </w:p>
     <w:p>
       <w:pPr>
-        <w:pStyle w:val="Nadpis2"/>
+        <w:pStyle w:val="Nadpis3"/>
       </w:pPr>
       <w:bookmarkStart w:id="37" w:name="_Toc190550918"/>
       <w:r>
@@ -7855,12 +7861,11 @@
     </w:p>
     <w:p>
       <w:pPr>
-        <w:pStyle w:val="Nadpis2"/>
+        <w:pStyle w:val="Nadpis3"/>
       </w:pPr>
       <w:bookmarkStart w:id="42" w:name="_Toc190550919"/>
       <w:commentRangeStart w:id="43"/>
       <w:r>
-        <w:lastRenderedPageBreak/>
         <w:t>DHCP</w:t>
       </w:r>
       <w:commentRangeEnd w:id="43"/>
@@ -7869,7 +7874,6 @@
           <w:rStyle w:val="Odkaznakoment"/>
           <w:b w:val="0"/>
           <w:bCs w:val="0"/>
-          <w:iCs w:val="0"/>
         </w:rPr>
         <w:commentReference w:id="43"/>
       </w:r>
@@ -7893,7 +7897,11 @@
         <w:t>) umožňuje automatickou konfiguraci IP adres v síti.</w:t>
       </w:r>
       <w:r>
-        <w:t xml:space="preserve"> Bez DHCP by bylo nutné manuálně přidávat a odebírat zařízení ze seznamu adres a na zařízení nastavovat adresu brány (lokální IP adresa routeru), masku sítě a zajistit že adresa zařízení je v síti unikání. DHCP má k dispozici seznam dostupných adres, které přiřazuje nově připojeným zařízením. Když se zařízení odpojí je adresa opět dostupná a je možné ji přiřadit jinému zařízení.</w:t>
+        <w:t xml:space="preserve"> Bez DHCP by bylo nutné manuálně přidávat a odebírat zařízení ze seznamu </w:t>
+      </w:r>
+      <w:r>
+        <w:lastRenderedPageBreak/>
+        <w:t>adres a na zařízení nastavovat adresu brány (lokální IP adresa routeru), masku sítě a zajistit že adresa zařízení je v síti unikání. DHCP má k dispozici seznam dostupných adres, které přiřazuje nově připojeným zařízením. Když se zařízení odpojí je adresa opět dostupná a je možné ji přiřadit jinému zařízení.</w:t>
       </w:r>
       <w:r>
         <w:t xml:space="preserve"> Jelikož je proces automatizovaný je eliminována lidská chyba</w:t>
@@ -7930,7 +7938,7 @@
     </w:p>
     <w:p>
       <w:pPr>
-        <w:pStyle w:val="Nadpis2"/>
+        <w:pStyle w:val="Nadpis3"/>
       </w:pPr>
       <w:bookmarkStart w:id="44" w:name="_Toc190550920"/>
       <w:commentRangeStart w:id="45"/>
@@ -7946,7 +7954,6 @@
           <w:rStyle w:val="Odkaznakoment"/>
           <w:b w:val="0"/>
           <w:bCs w:val="0"/>
-          <w:iCs w:val="0"/>
         </w:rPr>
         <w:commentReference w:id="45"/>
       </w:r>
@@ -8076,7 +8083,7 @@
     </w:p>
     <w:p>
       <w:pPr>
-        <w:pStyle w:val="Nadpis2"/>
+        <w:pStyle w:val="Nadpis3"/>
       </w:pPr>
       <w:bookmarkStart w:id="46" w:name="_Ref190523282"/>
       <w:bookmarkStart w:id="47" w:name="_Toc190550921"/>
@@ -8284,7 +8291,6 @@
         <w:rPr>
           <w:noProof/>
         </w:rPr>
-        <w:lastRenderedPageBreak/>
         <w:drawing>
           <wp:inline distT="0" distB="0" distL="0" distR="0" wp14:anchorId="3FC653CE" wp14:editId="36E790A8">
             <wp:extent cx="4069080" cy="1714588"/>
@@ -8375,6 +8381,7 @@
         <w:rPr>
           <w:noProof/>
         </w:rPr>
+        <w:lastRenderedPageBreak/>
         <w:drawing>
           <wp:inline distT="0" distB="0" distL="0" distR="0" wp14:anchorId="3D2DC047" wp14:editId="2AF94174">
             <wp:extent cx="4389120" cy="1943839"/>
@@ -8455,7 +8462,7 @@
     </w:p>
     <w:p>
       <w:pPr>
-        <w:pStyle w:val="Nadpis2"/>
+        <w:pStyle w:val="Nadpis3"/>
       </w:pPr>
       <w:bookmarkStart w:id="50" w:name="_Ref188994137"/>
       <w:bookmarkStart w:id="51" w:name="_Toc190550922"/>
@@ -8816,11 +8823,7 @@
       </w:r>
       <w:proofErr w:type="spellEnd"/>
       <w:r>
-        <w:t xml:space="preserve">, o </w:t>
-      </w:r>
-      <w:r>
-        <w:lastRenderedPageBreak/>
-        <w:t xml:space="preserve">který </w:t>
+        <w:t xml:space="preserve">, o který </w:t>
       </w:r>
       <w:r>
         <w:t>klient</w:t>
@@ -8899,6 +8902,7 @@
               <w:rPr>
                 <w:noProof/>
               </w:rPr>
+              <w:lastRenderedPageBreak/>
               <w:drawing>
                 <wp:inline distT="0" distB="0" distL="0" distR="0" wp14:anchorId="40FB0628" wp14:editId="37D981D3">
                   <wp:extent cx="2329200" cy="1440000"/>
@@ -9533,7 +9537,7 @@
     <w:p/>
     <w:p>
       <w:pPr>
-        <w:pStyle w:val="Nadpis1"/>
+        <w:pStyle w:val="Nadpis2"/>
       </w:pPr>
       <w:bookmarkStart w:id="59" w:name="_Toc190550923"/>
       <w:r>
@@ -9559,104 +9563,88 @@
     </w:p>
     <w:p>
       <w:pPr>
+        <w:pStyle w:val="Nadpis3"/>
+      </w:pPr>
+      <w:bookmarkStart w:id="60" w:name="_Toc190550925"/>
+      <w:r>
+        <w:t>XML</w:t>
+      </w:r>
+      <w:bookmarkEnd w:id="60"/>
+    </w:p>
+    <w:p>
+      <w:pPr>
+        <w:jc w:val="both"/>
+      </w:pPr>
+      <w:r>
+        <w:t>text</w:t>
+      </w:r>
+    </w:p>
+    <w:p>
+      <w:pPr>
+        <w:pStyle w:val="Nadpis3"/>
+      </w:pPr>
+      <w:bookmarkStart w:id="61" w:name="_Toc190550926"/>
+      <w:r>
+        <w:t>JSON</w:t>
+      </w:r>
+      <w:bookmarkEnd w:id="61"/>
+    </w:p>
+    <w:p>
+      <w:pPr>
+        <w:jc w:val="both"/>
+      </w:pPr>
+      <w:r>
+        <w:t>T</w:t>
+      </w:r>
+      <w:r>
+        <w:t>ext</w:t>
+      </w:r>
+    </w:p>
+    <w:p>
+      <w:pPr>
+        <w:jc w:val="both"/>
+      </w:pPr>
+    </w:p>
+    <w:p>
+      <w:pPr>
         <w:pStyle w:val="Nadpis2"/>
       </w:pPr>
-      <w:bookmarkStart w:id="60" w:name="_Toc190550924"/>
-      <w:r>
-        <w:t>HTML</w:t>
-      </w:r>
-      <w:bookmarkEnd w:id="60"/>
+      <w:bookmarkStart w:id="62" w:name="_Toc190550927"/>
+      <w:r>
+        <w:t>Wi-Fi</w:t>
+      </w:r>
+      <w:bookmarkEnd w:id="62"/>
     </w:p>
     <w:p>
       <w:r>
         <w:t>text</w:t>
       </w:r>
     </w:p>
+    <w:p/>
     <w:p>
       <w:pPr>
         <w:pStyle w:val="Nadpis2"/>
       </w:pPr>
-      <w:bookmarkStart w:id="61" w:name="_Toc190550925"/>
-      <w:r>
-        <w:t>XML</w:t>
-      </w:r>
-      <w:bookmarkEnd w:id="61"/>
-    </w:p>
-    <w:p>
-      <w:pPr>
-        <w:jc w:val="both"/>
-      </w:pPr>
-      <w:r>
-        <w:t>text</w:t>
-      </w:r>
-    </w:p>
-    <w:p>
-      <w:pPr>
-        <w:pStyle w:val="Nadpis2"/>
-      </w:pPr>
-      <w:bookmarkStart w:id="62" w:name="_Toc190550926"/>
-      <w:r>
-        <w:t>JSON</w:t>
-      </w:r>
-      <w:bookmarkEnd w:id="62"/>
-    </w:p>
-    <w:p>
-      <w:pPr>
-        <w:jc w:val="both"/>
-      </w:pPr>
-      <w:r>
-        <w:t>T</w:t>
-      </w:r>
-      <w:r>
-        <w:t>ext</w:t>
-      </w:r>
-    </w:p>
-    <w:p>
-      <w:pPr>
-        <w:jc w:val="both"/>
-      </w:pPr>
-    </w:p>
-    <w:p>
-      <w:pPr>
-        <w:pStyle w:val="Nadpis1"/>
-      </w:pPr>
-      <w:bookmarkStart w:id="63" w:name="_Toc190550927"/>
-      <w:r>
-        <w:t>Wi-Fi</w:t>
+      <w:bookmarkStart w:id="63" w:name="_Toc190550928"/>
+      <w:r>
+        <w:t xml:space="preserve">Návrhové </w:t>
+      </w:r>
+      <w:r>
+        <w:t>a archi</w:t>
+      </w:r>
+      <w:r>
+        <w:t>tek</w:t>
+      </w:r>
+      <w:r>
+        <w:t>tonické</w:t>
+      </w:r>
+      <w:r>
+        <w:t xml:space="preserve"> </w:t>
+      </w:r>
+      <w:r>
+        <w:t>vzory</w:t>
       </w:r>
       <w:bookmarkEnd w:id="63"/>
-    </w:p>
-    <w:p>
-      <w:r>
-        <w:t>text</w:t>
-      </w:r>
-    </w:p>
-    <w:p/>
-    <w:p>
-      <w:pPr>
-        <w:pStyle w:val="Nadpis1"/>
-      </w:pPr>
-      <w:bookmarkStart w:id="64" w:name="_Toc190550928"/>
-      <w:r>
-        <w:lastRenderedPageBreak/>
-        <w:t xml:space="preserve">Návrhové </w:t>
-      </w:r>
-      <w:r>
-        <w:t>a archi</w:t>
-      </w:r>
-      <w:r>
-        <w:t>tek</w:t>
-      </w:r>
-      <w:r>
-        <w:t>tonické</w:t>
-      </w:r>
-      <w:r>
-        <w:t xml:space="preserve"> </w:t>
-      </w:r>
-      <w:r>
-        <w:t>vzory</w:t>
-      </w:r>
-      <w:bookmarkEnd w:id="64"/>
     </w:p>
     <w:p>
       <w:pPr>
@@ -9700,7 +9688,11 @@
         <w:t>je použít v téměř libovolném jazyce.</w:t>
       </w:r>
       <w:r>
-        <w:t xml:space="preserve"> Výhodou takto pojmenovaných a popsaných postupů je, že je zná většina vývojářů </w:t>
+        <w:t xml:space="preserve"> Výhodou takto pojmenovaných a popsaných postupů je, že je </w:t>
+      </w:r>
+      <w:r>
+        <w:lastRenderedPageBreak/>
+        <w:t xml:space="preserve">zná většina vývojářů </w:t>
       </w:r>
       <w:r>
         <w:t>po celém světě a při komunikaci stačí říci jaký vzor použít, bez nutnosti vysvětlovat detaily.</w:t>
@@ -9749,13 +9741,13 @@
     </w:p>
     <w:p>
       <w:pPr>
-        <w:pStyle w:val="Nadpis2"/>
-      </w:pPr>
-      <w:bookmarkStart w:id="65" w:name="_Toc190550929"/>
+        <w:pStyle w:val="Nadpis3"/>
+      </w:pPr>
+      <w:bookmarkStart w:id="64" w:name="_Toc190550929"/>
       <w:r>
         <w:t>Zapouzdření</w:t>
       </w:r>
-      <w:bookmarkEnd w:id="65"/>
+      <w:bookmarkEnd w:id="64"/>
     </w:p>
     <w:p>
       <w:pPr>
@@ -9812,77 +9804,76 @@
     </w:p>
     <w:p>
       <w:pPr>
-        <w:pStyle w:val="Nadpis2"/>
-      </w:pPr>
-      <w:bookmarkStart w:id="66" w:name="_Ref188985746"/>
-      <w:bookmarkStart w:id="67" w:name="_Toc190550930"/>
-      <w:commentRangeStart w:id="68"/>
+        <w:pStyle w:val="Nadpis3"/>
+      </w:pPr>
+      <w:bookmarkStart w:id="65" w:name="_Ref188985746"/>
+      <w:bookmarkStart w:id="66" w:name="_Toc190550930"/>
+      <w:commentRangeStart w:id="67"/>
       <w:r>
         <w:t>N-vrstvá architektura</w:t>
       </w:r>
-      <w:commentRangeEnd w:id="68"/>
+      <w:commentRangeEnd w:id="67"/>
       <w:r>
         <w:rPr>
           <w:rStyle w:val="Odkaznakoment"/>
           <w:b w:val="0"/>
           <w:bCs w:val="0"/>
-          <w:iCs w:val="0"/>
+        </w:rPr>
+        <w:commentReference w:id="67"/>
+      </w:r>
+      <w:bookmarkEnd w:id="65"/>
+      <w:bookmarkEnd w:id="66"/>
+    </w:p>
+    <w:p>
+      <w:pPr>
+        <w:jc w:val="both"/>
+      </w:pPr>
+      <w:r>
+        <w:t xml:space="preserve">Pro složitější aplikace, nebo tam, kde se očekává potřeba měnit některé celky, se často na základě pokrývané oblasti rozděluje aplikace na části označované jako vrstvy. Obvykle se každá vrstva nachází ve vlastním projektu. </w:t>
+      </w:r>
+      <w:r>
+        <w:t>Hlavní výhodou je přehledná struktura, ve které se snáze hledá. V kombinace se zapouzdřením také zvyšuje modularitu</w:t>
+      </w:r>
+      <w:r>
+        <w:t xml:space="preserve"> a bezpečnost</w:t>
+      </w:r>
+      <w:r>
+        <w:t xml:space="preserve">. Jelikož okolní vrstvy vidí pouze </w:t>
+      </w:r>
+      <w:r>
+        <w:t>rozhraní,</w:t>
+      </w:r>
+      <w:r>
+        <w:t xml:space="preserve"> a nikoliv konkrétní implementaci je snadné vrstvu nahradit jinou</w:t>
+      </w:r>
+      <w:r>
+        <w:t xml:space="preserve"> bez ovlivnění ostatních</w:t>
+      </w:r>
+      <w:r>
+        <w:t>.</w:t>
+      </w:r>
+      <w:r>
+        <w:t xml:space="preserve"> Komunikace je obvykle omezena na vrstvy o jednu pod a </w:t>
+      </w:r>
+      <w:r>
+        <w:t>nad</w:t>
+      </w:r>
+      <w:r>
+        <w:t xml:space="preserve"> čili případný útočník nemůže z nejvyšší vrstvy přistupovat přímo k nejnižší.</w:t>
+      </w:r>
+      <w:r>
+        <w:t xml:space="preserve"> Rozdělení vrstev sebou však nese komplikaci v podobě komunikace mezi </w:t>
+      </w:r>
+      <w:commentRangeStart w:id="68"/>
+      <w:r>
+        <w:t>nimi</w:t>
+      </w:r>
+      <w:commentRangeEnd w:id="68"/>
+      <w:r>
+        <w:rPr>
+          <w:rStyle w:val="Odkaznakoment"/>
         </w:rPr>
         <w:commentReference w:id="68"/>
-      </w:r>
-      <w:bookmarkEnd w:id="66"/>
-      <w:bookmarkEnd w:id="67"/>
-    </w:p>
-    <w:p>
-      <w:pPr>
-        <w:jc w:val="both"/>
-      </w:pPr>
-      <w:r>
-        <w:t xml:space="preserve">Pro složitější aplikace, nebo tam, kde se očekává potřeba měnit některé celky, se často na základě pokrývané oblasti rozděluje aplikace na části označované jako vrstvy. Obvykle se každá vrstva nachází ve vlastním projektu. </w:t>
-      </w:r>
-      <w:r>
-        <w:t>Hlavní výhodou je přehledná struktura, ve které se snáze hledá. V kombinace se zapouzdřením také zvyšuje modularitu</w:t>
-      </w:r>
-      <w:r>
-        <w:t xml:space="preserve"> a bezpečnost</w:t>
-      </w:r>
-      <w:r>
-        <w:t xml:space="preserve">. Jelikož okolní vrstvy vidí pouze </w:t>
-      </w:r>
-      <w:r>
-        <w:t>rozhraní,</w:t>
-      </w:r>
-      <w:r>
-        <w:t xml:space="preserve"> a nikoliv konkrétní implementaci je snadné vrstvu nahradit jinou</w:t>
-      </w:r>
-      <w:r>
-        <w:t xml:space="preserve"> bez ovlivnění ostatních</w:t>
-      </w:r>
-      <w:r>
-        <w:t>.</w:t>
-      </w:r>
-      <w:r>
-        <w:t xml:space="preserve"> Komunikace je obvykle omezena na vrstvy o jednu pod a </w:t>
-      </w:r>
-      <w:r>
-        <w:t>nad</w:t>
-      </w:r>
-      <w:r>
-        <w:t xml:space="preserve"> čili případný útočník nemůže z nejvyšší vrstvy přistupovat přímo k nejnižší.</w:t>
-      </w:r>
-      <w:r>
-        <w:t xml:space="preserve"> Rozdělení vrstev sebou však nese komplikaci v podobě komunikace mezi </w:t>
-      </w:r>
-      <w:commentRangeStart w:id="69"/>
-      <w:r>
-        <w:t>nimi</w:t>
-      </w:r>
-      <w:commentRangeEnd w:id="69"/>
-      <w:r>
-        <w:rPr>
-          <w:rStyle w:val="Odkaznakoment"/>
-        </w:rPr>
-        <w:commentReference w:id="69"/>
       </w:r>
       <w:r>
         <w:t>.</w:t>
@@ -9919,18 +9910,18 @@
       <w:r>
         <w:t xml:space="preserve">. Nejvyšší vrstva komunikuje s uživatelem a podle typu aplikace se jedná o uživatelské rozhraní, nebo v případě API o </w:t>
       </w:r>
-      <w:commentRangeStart w:id="70"/>
+      <w:commentRangeStart w:id="69"/>
       <w:proofErr w:type="spellStart"/>
       <w:r>
         <w:t>endpointy</w:t>
       </w:r>
-      <w:commentRangeEnd w:id="70"/>
+      <w:commentRangeEnd w:id="69"/>
       <w:proofErr w:type="spellEnd"/>
       <w:r>
         <w:rPr>
           <w:rStyle w:val="Odkaznakoment"/>
         </w:rPr>
-        <w:commentReference w:id="70"/>
+        <w:commentReference w:id="69"/>
       </w:r>
       <w:r>
         <w:t>. Prostřední a nejdůležitější vrstvou je business logika, která zpracovává požadavky od uživatele.</w:t>
@@ -9961,30 +9952,29 @@
     </w:p>
     <w:p>
       <w:pPr>
-        <w:pStyle w:val="Nadpis2"/>
+        <w:pStyle w:val="Nadpis3"/>
         <w:rPr>
           <w:lang w:val="en-US"/>
         </w:rPr>
       </w:pPr>
-      <w:bookmarkStart w:id="71" w:name="_Toc190550931"/>
-      <w:commentRangeStart w:id="72"/>
+      <w:bookmarkStart w:id="70" w:name="_Toc190550931"/>
+      <w:commentRangeStart w:id="71"/>
       <w:r>
         <w:rPr>
           <w:lang w:val="en-US"/>
         </w:rPr>
         <w:t>Dependency injection</w:t>
       </w:r>
-      <w:commentRangeEnd w:id="72"/>
+      <w:commentRangeEnd w:id="71"/>
       <w:r>
         <w:rPr>
           <w:rStyle w:val="Odkaznakoment"/>
           <w:b w:val="0"/>
           <w:bCs w:val="0"/>
-          <w:iCs w:val="0"/>
-        </w:rPr>
-        <w:commentReference w:id="72"/>
-      </w:r>
-      <w:bookmarkEnd w:id="71"/>
+        </w:rPr>
+        <w:commentReference w:id="71"/>
+      </w:r>
+      <w:bookmarkEnd w:id="70"/>
     </w:p>
     <w:p>
       <w:pPr>
@@ -10052,16 +10042,16 @@
       <w:r>
         <w:t xml:space="preserve">Pokud má třída například zpracovat data a výsledek uložit do </w:t>
       </w:r>
-      <w:commentRangeStart w:id="73"/>
+      <w:commentRangeStart w:id="72"/>
       <w:r>
         <w:t>databáze</w:t>
       </w:r>
-      <w:commentRangeEnd w:id="73"/>
+      <w:commentRangeEnd w:id="72"/>
       <w:r>
         <w:rPr>
           <w:rStyle w:val="Odkaznakoment"/>
         </w:rPr>
-        <w:commentReference w:id="73"/>
+        <w:commentReference w:id="72"/>
       </w:r>
       <w:r>
         <w:t xml:space="preserve">, při klasickém přístupu je pevně svázána s konkrétním </w:t>
@@ -10158,7 +10148,6 @@
         <w:jc w:val="both"/>
       </w:pPr>
       <w:r>
-        <w:lastRenderedPageBreak/>
         <w:t xml:space="preserve">Aby se těmto problémům předešlo, je instance této pomocné třídy, která je </w:t>
       </w:r>
       <w:r>
@@ -10218,6 +10207,7 @@
         <w:jc w:val="both"/>
       </w:pPr>
       <w:r>
+        <w:lastRenderedPageBreak/>
         <w:t xml:space="preserve">Pro drobné projekty </w:t>
       </w:r>
       <w:r>
@@ -10439,9 +10429,9 @@
     </w:p>
     <w:p>
       <w:pPr>
-        <w:pStyle w:val="Nadpis2"/>
-      </w:pPr>
-      <w:bookmarkStart w:id="74" w:name="_Toc190550932"/>
+        <w:pStyle w:val="Nadpis3"/>
+      </w:pPr>
+      <w:bookmarkStart w:id="73" w:name="_Toc190550932"/>
       <w:r>
         <w:t xml:space="preserve">Data Transfer </w:t>
       </w:r>
@@ -10454,7 +10444,7 @@
       <w:r>
         <w:t xml:space="preserve"> (DTO)</w:t>
       </w:r>
-      <w:bookmarkEnd w:id="74"/>
+      <w:bookmarkEnd w:id="73"/>
     </w:p>
     <w:p>
       <w:pPr>
@@ -10511,13 +10501,13 @@
     </w:p>
     <w:p>
       <w:pPr>
-        <w:pStyle w:val="Nadpis2"/>
-      </w:pPr>
-      <w:bookmarkStart w:id="75" w:name="_Toc190550933"/>
+        <w:pStyle w:val="Nadpis3"/>
+      </w:pPr>
+      <w:bookmarkStart w:id="74" w:name="_Toc190550933"/>
       <w:r>
         <w:t>MVVM</w:t>
       </w:r>
-      <w:bookmarkEnd w:id="75"/>
+      <w:bookmarkEnd w:id="74"/>
     </w:p>
     <w:p>
       <w:pPr>
@@ -10698,7 +10688,6 @@
         <w:rPr>
           <w:noProof/>
         </w:rPr>
-        <w:lastRenderedPageBreak/>
         <w:drawing>
           <wp:inline distT="0" distB="0" distL="0" distR="0" wp14:anchorId="246501E5" wp14:editId="018D463D">
             <wp:extent cx="3268980" cy="2008705"/>
@@ -10754,7 +10743,7 @@
         <w:pStyle w:val="Titulek"/>
         <w:jc w:val="both"/>
       </w:pPr>
-      <w:bookmarkStart w:id="76" w:name="_Ref186812882"/>
+      <w:bookmarkStart w:id="75" w:name="_Ref186812882"/>
       <w:r>
         <w:t xml:space="preserve">Obr. </w:t>
       </w:r>
@@ -10766,7 +10755,7 @@
           <w:t>9</w:t>
         </w:r>
       </w:fldSimple>
-      <w:bookmarkEnd w:id="76"/>
+      <w:bookmarkEnd w:id="75"/>
       <w:r>
         <w:t xml:space="preserve"> datový tok MVC</w:t>
       </w:r>
@@ -10872,7 +10861,11 @@
         <w:t xml:space="preserve">. </w:t>
       </w:r>
       <w:r>
-        <w:t xml:space="preserve">Oproti MVC zde na uživatelské akce reaguje </w:t>
+        <w:t xml:space="preserve">Oproti MVC zde </w:t>
+      </w:r>
+      <w:r>
+        <w:lastRenderedPageBreak/>
+        <w:t xml:space="preserve">na uživatelské akce reaguje </w:t>
       </w:r>
       <w:r>
         <w:rPr>
@@ -10984,7 +10977,7 @@
           <w:color w:val="000000"/>
         </w:rPr>
       </w:pPr>
-      <w:bookmarkStart w:id="77" w:name="_Ref186814871"/>
+      <w:bookmarkStart w:id="76" w:name="_Ref186814871"/>
       <w:r>
         <w:t xml:space="preserve">Obr. </w:t>
       </w:r>
@@ -10996,7 +10989,7 @@
           <w:t>10</w:t>
         </w:r>
       </w:fldSimple>
-      <w:bookmarkEnd w:id="77"/>
+      <w:bookmarkEnd w:id="76"/>
       <w:r>
         <w:t xml:space="preserve"> datový tok MVP</w:t>
       </w:r>
@@ -11169,7 +11162,6 @@
         <w:rPr>
           <w:noProof/>
         </w:rPr>
-        <w:lastRenderedPageBreak/>
         <w:drawing>
           <wp:inline distT="0" distB="0" distL="0" distR="0" wp14:anchorId="41E771B9" wp14:editId="271CD591">
             <wp:extent cx="3268800" cy="2005200"/>
@@ -11227,7 +11219,7 @@
           <w:color w:val="000000"/>
         </w:rPr>
       </w:pPr>
-      <w:bookmarkStart w:id="78" w:name="_Ref186817473"/>
+      <w:bookmarkStart w:id="77" w:name="_Ref186817473"/>
       <w:r>
         <w:t xml:space="preserve">Obr. </w:t>
       </w:r>
@@ -11239,7 +11231,7 @@
           <w:t>11</w:t>
         </w:r>
       </w:fldSimple>
-      <w:bookmarkEnd w:id="78"/>
+      <w:bookmarkEnd w:id="77"/>
       <w:r>
         <w:t xml:space="preserve"> datový tok MVVM </w:t>
       </w:r>
@@ -11274,33 +11266,41 @@
       <w:pPr>
         <w:pStyle w:val="Nadpis1"/>
       </w:pPr>
-      <w:bookmarkStart w:id="79" w:name="_Toc190550934"/>
+      <w:bookmarkStart w:id="78" w:name="_Toc190550934"/>
       <w:r>
         <w:lastRenderedPageBreak/>
+        <w:t>Vlastní řešení</w:t>
+      </w:r>
+    </w:p>
+    <w:p>
+      <w:pPr>
+        <w:pStyle w:val="Nadpis2"/>
+      </w:pPr>
+      <w:r>
         <w:t>Hlavní uzel</w:t>
       </w:r>
+      <w:bookmarkEnd w:id="78"/>
+    </w:p>
+    <w:p>
+      <w:pPr>
+        <w:jc w:val="both"/>
+      </w:pPr>
+      <w:r>
+        <w:t xml:space="preserve">Hlavní uzel je realizován jako počítačový program. Řešení je rozděleno na tři části, které řeší komunikační, logickou a uživatelskou vrstvu. </w:t>
+      </w:r>
+      <w:r>
+        <w:t>Každá vrstva má referenci jen na vrstvu pod ní. Toto řešení umožňuje snadnou změnu jednotlivých částí, bez výrazných zásahů do kódu.</w:t>
+      </w:r>
+    </w:p>
+    <w:p>
+      <w:pPr>
+        <w:pStyle w:val="Nadpis3"/>
+      </w:pPr>
+      <w:bookmarkStart w:id="79" w:name="_Toc190550935"/>
+      <w:r>
+        <w:t>Komunikační vrstva</w:t>
+      </w:r>
       <w:bookmarkEnd w:id="79"/>
-    </w:p>
-    <w:p>
-      <w:pPr>
-        <w:jc w:val="both"/>
-      </w:pPr>
-      <w:r>
-        <w:t xml:space="preserve">Hlavní uzel je realizován jako počítačový program. Řešení je rozděleno na tři části, které řeší komunikační, logickou a uživatelskou vrstvu. </w:t>
-      </w:r>
-      <w:r>
-        <w:t>Každá vrstva má referenci jen na vrstvu pod ní. Toto řešení umožňuje snadnou změnu jednotlivých částí, bez výrazných zásahů do kódu.</w:t>
-      </w:r>
-    </w:p>
-    <w:p>
-      <w:pPr>
-        <w:pStyle w:val="Nadpis2"/>
-      </w:pPr>
-      <w:bookmarkStart w:id="80" w:name="_Toc190550935"/>
-      <w:r>
-        <w:t>Komunikační vrstva</w:t>
-      </w:r>
-      <w:bookmarkEnd w:id="80"/>
     </w:p>
     <w:p>
       <w:pPr>
@@ -11319,13 +11319,13 @@
     </w:p>
     <w:p>
       <w:pPr>
-        <w:pStyle w:val="Nadpis2"/>
-      </w:pPr>
-      <w:bookmarkStart w:id="81" w:name="_Toc190550936"/>
+        <w:pStyle w:val="Nadpis3"/>
+      </w:pPr>
+      <w:bookmarkStart w:id="80" w:name="_Toc190550936"/>
       <w:r>
         <w:t>Logická vrstva</w:t>
       </w:r>
-      <w:bookmarkEnd w:id="81"/>
+      <w:bookmarkEnd w:id="80"/>
     </w:p>
     <w:p>
       <w:pPr>
@@ -11347,29 +11347,29 @@
     </w:p>
     <w:p>
       <w:pPr>
+        <w:pStyle w:val="Nadpis3"/>
+      </w:pPr>
+      <w:bookmarkStart w:id="81" w:name="_Toc190550937"/>
+      <w:r>
+        <w:t>Uživatelské rozhraní</w:t>
+      </w:r>
+      <w:bookmarkEnd w:id="81"/>
+    </w:p>
+    <w:p>
+      <w:r>
+        <w:t>Text</w:t>
+      </w:r>
+    </w:p>
+    <w:p/>
+    <w:p>
+      <w:pPr>
         <w:pStyle w:val="Nadpis2"/>
       </w:pPr>
-      <w:bookmarkStart w:id="82" w:name="_Toc190550937"/>
-      <w:r>
-        <w:t>Uživatelské rozhraní</w:t>
+      <w:bookmarkStart w:id="82" w:name="_Toc190550938"/>
+      <w:r>
+        <w:t>Uzly</w:t>
       </w:r>
       <w:bookmarkEnd w:id="82"/>
-    </w:p>
-    <w:p>
-      <w:r>
-        <w:t>Text</w:t>
-      </w:r>
-    </w:p>
-    <w:p/>
-    <w:p>
-      <w:pPr>
-        <w:pStyle w:val="Nadpis1"/>
-      </w:pPr>
-      <w:bookmarkStart w:id="83" w:name="_Toc190550938"/>
-      <w:r>
-        <w:t>Uzly</w:t>
-      </w:r>
-      <w:bookmarkEnd w:id="83"/>
     </w:p>
     <w:p>
       <w:pPr>
@@ -11382,12 +11382,27 @@
     </w:p>
     <w:p>
       <w:pPr>
-        <w:pStyle w:val="Nadpis2"/>
-      </w:pPr>
-      <w:bookmarkStart w:id="84" w:name="_Toc190550939"/>
+        <w:pStyle w:val="Nadpis3"/>
+      </w:pPr>
+      <w:bookmarkStart w:id="83" w:name="_Toc190550939"/>
       <w:r>
         <w:t>Uzel 1</w:t>
       </w:r>
+      <w:bookmarkEnd w:id="83"/>
+    </w:p>
+    <w:p>
+      <w:r>
+        <w:t>text</w:t>
+      </w:r>
+    </w:p>
+    <w:p>
+      <w:pPr>
+        <w:pStyle w:val="Nadpis3"/>
+      </w:pPr>
+      <w:bookmarkStart w:id="84" w:name="_Toc190550940"/>
+      <w:r>
+        <w:t>Uzel 2</w:t>
+      </w:r>
       <w:bookmarkEnd w:id="84"/>
     </w:p>
     <w:p>
@@ -11397,11 +11412,11 @@
     </w:p>
     <w:p>
       <w:pPr>
-        <w:pStyle w:val="Nadpis2"/>
-      </w:pPr>
-      <w:bookmarkStart w:id="85" w:name="_Toc190550940"/>
-      <w:r>
-        <w:t>Uzel 2</w:t>
+        <w:pStyle w:val="Nadpis3"/>
+      </w:pPr>
+      <w:bookmarkStart w:id="85" w:name="_Toc190550941"/>
+      <w:r>
+        <w:t>Uzel 3</w:t>
       </w:r>
       <w:bookmarkEnd w:id="85"/>
     </w:p>
@@ -11412,42 +11427,27 @@
     </w:p>
     <w:p>
       <w:pPr>
-        <w:pStyle w:val="Nadpis2"/>
-      </w:pPr>
-      <w:bookmarkStart w:id="86" w:name="_Toc190550941"/>
-      <w:r>
-        <w:t>Uzel 3</w:t>
-      </w:r>
-      <w:bookmarkEnd w:id="86"/>
-    </w:p>
-    <w:p>
-      <w:r>
-        <w:t>text</w:t>
-      </w:r>
-    </w:p>
-    <w:p>
-      <w:pPr>
         <w:pStyle w:val="Nadpis1"/>
       </w:pPr>
       <w:r>
         <w:br w:type="page"/>
       </w:r>
-      <w:bookmarkStart w:id="87" w:name="_Toc190550942"/>
+      <w:bookmarkStart w:id="86" w:name="_Toc190550942"/>
       <w:r>
         <w:lastRenderedPageBreak/>
         <w:t>Výsledky a diskuse</w:t>
       </w:r>
+      <w:bookmarkEnd w:id="86"/>
+    </w:p>
+    <w:p>
+      <w:pPr>
+        <w:pStyle w:val="Nadpis2"/>
+      </w:pPr>
+      <w:bookmarkStart w:id="87" w:name="_Toc190550943"/>
+      <w:r>
+        <w:t>Podkapitola úroveň 2</w:t>
+      </w:r>
       <w:bookmarkEnd w:id="87"/>
-    </w:p>
-    <w:p>
-      <w:pPr>
-        <w:pStyle w:val="Nadpis2"/>
-      </w:pPr>
-      <w:bookmarkStart w:id="88" w:name="_Toc190550943"/>
-      <w:r>
-        <w:t>Podkapitola úroveň 2</w:t>
-      </w:r>
-      <w:bookmarkEnd w:id="88"/>
     </w:p>
     <w:p>
       <w:pPr>
@@ -11468,7 +11468,7 @@
       <w:pPr>
         <w:pStyle w:val="Nadpis3"/>
       </w:pPr>
-      <w:bookmarkStart w:id="89" w:name="_Toc190550944"/>
+      <w:bookmarkStart w:id="88" w:name="_Toc190550944"/>
       <w:r>
         <w:t xml:space="preserve">Podkapitola </w:t>
       </w:r>
@@ -11478,7 +11478,7 @@
       <w:r>
         <w:t>3</w:t>
       </w:r>
-      <w:bookmarkEnd w:id="89"/>
+      <w:bookmarkEnd w:id="88"/>
     </w:p>
     <w:p>
       <w:pPr>
@@ -11496,7 +11496,7 @@
       <w:pPr>
         <w:pStyle w:val="Nadpis3"/>
       </w:pPr>
-      <w:bookmarkStart w:id="90" w:name="_Toc190550945"/>
+      <w:bookmarkStart w:id="89" w:name="_Toc190550945"/>
       <w:r>
         <w:t xml:space="preserve">Podkapitola </w:t>
       </w:r>
@@ -11506,7 +11506,7 @@
       <w:r>
         <w:t>3</w:t>
       </w:r>
-      <w:bookmarkEnd w:id="90"/>
+      <w:bookmarkEnd w:id="89"/>
     </w:p>
     <w:p>
       <w:pPr>
@@ -11524,11 +11524,11 @@
       <w:pPr>
         <w:pStyle w:val="Nadpis2"/>
       </w:pPr>
-      <w:bookmarkStart w:id="91" w:name="_Toc190550946"/>
+      <w:bookmarkStart w:id="90" w:name="_Toc190550946"/>
       <w:r>
         <w:t>Podkapitola úroveň 2</w:t>
       </w:r>
-      <w:bookmarkEnd w:id="91"/>
+      <w:bookmarkEnd w:id="90"/>
     </w:p>
     <w:p>
       <w:pPr>
@@ -11552,12 +11552,12 @@
       <w:r>
         <w:br w:type="page"/>
       </w:r>
-      <w:bookmarkStart w:id="92" w:name="_Toc190550947"/>
+      <w:bookmarkStart w:id="91" w:name="_Toc190550947"/>
       <w:r>
         <w:lastRenderedPageBreak/>
         <w:t>Závěr</w:t>
       </w:r>
-      <w:bookmarkEnd w:id="92"/>
+      <w:bookmarkEnd w:id="91"/>
     </w:p>
     <w:p>
       <w:pPr>
@@ -11593,12 +11593,12 @@
       <w:pPr>
         <w:pStyle w:val="Nadpis1"/>
       </w:pPr>
-      <w:bookmarkStart w:id="93" w:name="_Toc190550948"/>
+      <w:bookmarkStart w:id="92" w:name="_Toc190550948"/>
       <w:r>
         <w:lastRenderedPageBreak/>
         <w:t>Seznam použitých zdrojů</w:t>
       </w:r>
-      <w:bookmarkEnd w:id="93"/>
+      <w:bookmarkEnd w:id="92"/>
     </w:p>
     <w:sdt>
       <w:sdtPr>
@@ -14445,12 +14445,12 @@
       <w:r>
         <w:br w:type="page"/>
       </w:r>
-      <w:bookmarkStart w:id="94" w:name="_Toc190550949"/>
+      <w:bookmarkStart w:id="93" w:name="_Toc190550949"/>
       <w:r>
         <w:lastRenderedPageBreak/>
         <w:t>Přílohy</w:t>
       </w:r>
-      <w:bookmarkEnd w:id="94"/>
+      <w:bookmarkEnd w:id="93"/>
     </w:p>
     <w:p>
       <w:pPr>
@@ -14996,7 +14996,7 @@
       </w:r>
     </w:p>
   </w:comment>
-  <w:comment w:id="68" w:author="Martin Novák" w:date="2025-01-27T17:39:00Z" w:initials="MN">
+  <w:comment w:id="67" w:author="Martin Novák" w:date="2025-01-27T17:39:00Z" w:initials="MN">
     <w:p>
       <w:pPr>
         <w:pStyle w:val="Textkomente"/>
@@ -15316,7 +15316,7 @@
       </w:r>
     </w:p>
   </w:comment>
-  <w:comment w:id="69" w:author="Martin Novák" w:date="2025-01-27T18:33:00Z" w:initials="MN">
+  <w:comment w:id="68" w:author="Martin Novák" w:date="2025-01-27T18:33:00Z" w:initials="MN">
     <w:p>
       <w:pPr>
         <w:pStyle w:val="Textkomente"/>
@@ -15332,7 +15332,7 @@
       </w:r>
     </w:p>
   </w:comment>
-  <w:comment w:id="70" w:author="Martin Novák" w:date="2025-01-27T18:18:00Z" w:initials="MN">
+  <w:comment w:id="69" w:author="Martin Novák" w:date="2025-01-27T18:18:00Z" w:initials="MN">
     <w:p>
       <w:pPr>
         <w:pStyle w:val="Textkomente"/>
@@ -15356,7 +15356,7 @@
       </w:r>
     </w:p>
   </w:comment>
-  <w:comment w:id="72" w:author="Martin Novák" w:date="2025-01-27T17:35:00Z" w:initials="MN">
+  <w:comment w:id="71" w:author="Martin Novák" w:date="2025-01-27T17:35:00Z" w:initials="MN">
     <w:p>
       <w:pPr>
         <w:pStyle w:val="Textkomente"/>
@@ -15380,7 +15380,7 @@
       </w:r>
     </w:p>
   </w:comment>
-  <w:comment w:id="73" w:author="Martin Novák" w:date="2025-01-19T18:10:00Z" w:initials="MN">
+  <w:comment w:id="72" w:author="Martin Novák" w:date="2025-01-19T18:10:00Z" w:initials="MN">
     <w:p>
       <w:pPr>
         <w:pStyle w:val="Textkomente"/>
@@ -19507,6 +19507,7 @@
     <w:rsid w:val="008E57E6"/>
     <w:rsid w:val="00903FE5"/>
     <w:rsid w:val="009263C5"/>
+    <w:rsid w:val="00937B27"/>
     <w:rsid w:val="0095341E"/>
     <w:rsid w:val="009D285C"/>
     <w:rsid w:val="009E5803"/>
@@ -19518,6 +19519,7 @@
     <w:rsid w:val="00D3456A"/>
     <w:rsid w:val="00EB48AA"/>
     <w:rsid w:val="00EE616C"/>
+    <w:rsid w:val="00F72D3E"/>
     <w:rsid w:val="00FD741A"/>
     <w:rsid w:val="00FE5F69"/>
   </w:rsids>

</xml_diff>

<commit_message>
strucny popis, prenesitelnost, HTTP
</commit_message>
<xml_diff>
--- a/teoreticka_cast/xnovm288_DP.docx
+++ b/teoreticka_cast/xnovm288_DP.docx
@@ -8841,6 +8841,7 @@
       </w:pPr>
       <w:bookmarkStart w:id="51" w:name="_Ref188994137"/>
       <w:bookmarkStart w:id="52" w:name="_Toc192258582"/>
+      <w:bookmarkStart w:id="53" w:name="_Ref192342698"/>
       <w:r>
         <w:t>HTTP</w:t>
       </w:r>
@@ -8849,6 +8850,7 @@
         <w:t xml:space="preserve"> a HTTPS</w:t>
       </w:r>
       <w:bookmarkEnd w:id="52"/>
+      <w:bookmarkEnd w:id="53"/>
     </w:p>
     <w:p>
       <w:pPr>
@@ -8903,16 +8905,16 @@
       <w:r>
         <w:t xml:space="preserve"> HTTP je bez stavový protokol, ale umožňuje využít </w:t>
       </w:r>
-      <w:commentRangeStart w:id="53"/>
+      <w:commentRangeStart w:id="54"/>
       <w:r>
         <w:t xml:space="preserve">cookies </w:t>
       </w:r>
-      <w:commentRangeEnd w:id="53"/>
+      <w:commentRangeEnd w:id="54"/>
       <w:r>
         <w:rPr>
           <w:rStyle w:val="Odkaznakoment"/>
         </w:rPr>
-        <w:commentReference w:id="53"/>
+        <w:commentReference w:id="54"/>
       </w:r>
       <w:r>
         <w:t xml:space="preserve">soubory, které jsou uloženy u klienta a v případě potřeby mohou být přiloženy k dotazu. Ke komunikaci se využívá TCP (kap </w:t>
@@ -9288,7 +9290,7 @@
               <w:pStyle w:val="Titulek"/>
               <w:jc w:val="both"/>
             </w:pPr>
-            <w:bookmarkStart w:id="54" w:name="_Ref190527910"/>
+            <w:bookmarkStart w:id="55" w:name="_Ref190527910"/>
             <w:r>
               <w:t xml:space="preserve">Obr. </w:t>
             </w:r>
@@ -9313,7 +9315,7 @@
               </w:rPr>
               <w:fldChar w:fldCharType="end"/>
             </w:r>
-            <w:bookmarkEnd w:id="54"/>
+            <w:bookmarkEnd w:id="55"/>
             <w:r>
               <w:t xml:space="preserve"> HTTP-dotaz </w:t>
             </w:r>
@@ -9394,7 +9396,7 @@
               <w:pStyle w:val="Titulek"/>
               <w:jc w:val="both"/>
             </w:pPr>
-            <w:bookmarkStart w:id="55" w:name="_Ref190527912"/>
+            <w:bookmarkStart w:id="56" w:name="_Ref190527912"/>
             <w:r>
               <w:t xml:space="preserve">Obr. </w:t>
             </w:r>
@@ -9419,7 +9421,7 @@
               </w:rPr>
               <w:fldChar w:fldCharType="end"/>
             </w:r>
-            <w:bookmarkEnd w:id="55"/>
+            <w:bookmarkEnd w:id="56"/>
             <w:r>
               <w:t xml:space="preserve"> HTTP-odpověď </w:t>
             </w:r>
@@ -9464,19 +9466,19 @@
         </w:rPr>
         <w:t xml:space="preserve">Jelikož HTTP je nešifrované, je možné komunikaci odchytit a přečíst si obsah. Z tohoto důvodu bylo vytvořeno </w:t>
       </w:r>
-      <w:commentRangeStart w:id="56"/>
+      <w:commentRangeStart w:id="57"/>
       <w:r>
         <w:rPr>
           <w:color w:val="000000"/>
         </w:rPr>
         <w:t xml:space="preserve">HTTPS </w:t>
       </w:r>
-      <w:commentRangeEnd w:id="56"/>
+      <w:commentRangeEnd w:id="57"/>
       <w:r>
         <w:rPr>
           <w:rStyle w:val="Odkaznakoment"/>
         </w:rPr>
-        <w:commentReference w:id="56"/>
+        <w:commentReference w:id="57"/>
       </w:r>
       <w:r>
         <w:rPr>
@@ -9584,19 +9586,19 @@
         </w:rPr>
         <w:t xml:space="preserve"> je proveden </w:t>
       </w:r>
-      <w:commentRangeStart w:id="57"/>
+      <w:commentRangeStart w:id="58"/>
       <w:r>
         <w:rPr>
           <w:color w:val="000000"/>
         </w:rPr>
         <w:t>TLS handshake</w:t>
       </w:r>
-      <w:commentRangeEnd w:id="57"/>
+      <w:commentRangeEnd w:id="58"/>
       <w:r>
         <w:rPr>
           <w:rStyle w:val="Odkaznakoment"/>
         </w:rPr>
-        <w:commentReference w:id="57"/>
+        <w:commentReference w:id="58"/>
       </w:r>
       <w:r>
         <w:rPr>
@@ -9634,7 +9636,7 @@
         </w:rPr>
         <w:t xml:space="preserve"> </w:t>
       </w:r>
-      <w:commentRangeStart w:id="58"/>
+      <w:commentRangeStart w:id="59"/>
       <w:r>
         <w:rPr>
           <w:color w:val="000000"/>
@@ -9647,12 +9649,12 @@
         </w:rPr>
         <w:t xml:space="preserve"> </w:t>
       </w:r>
-      <w:commentRangeEnd w:id="58"/>
+      <w:commentRangeEnd w:id="59"/>
       <w:r>
         <w:rPr>
           <w:rStyle w:val="Odkaznakoment"/>
         </w:rPr>
-        <w:commentReference w:id="58"/>
+        <w:commentReference w:id="59"/>
       </w:r>
       <w:r>
         <w:rPr>
@@ -9720,19 +9722,19 @@
         </w:rPr>
         <w:t xml:space="preserve"> Klient pošle svůj </w:t>
       </w:r>
-      <w:commentRangeStart w:id="59"/>
+      <w:commentRangeStart w:id="60"/>
       <w:r>
         <w:rPr>
           <w:color w:val="000000"/>
         </w:rPr>
         <w:t>premaster secret</w:t>
       </w:r>
-      <w:commentRangeEnd w:id="59"/>
+      <w:commentRangeEnd w:id="60"/>
       <w:r>
         <w:rPr>
           <w:rStyle w:val="Odkaznakoment"/>
         </w:rPr>
-        <w:commentReference w:id="59"/>
+        <w:commentReference w:id="60"/>
       </w:r>
       <w:r>
         <w:rPr>
@@ -9889,11 +9891,13 @@
       <w:pPr>
         <w:pStyle w:val="Nadpis2"/>
       </w:pPr>
-      <w:bookmarkStart w:id="60" w:name="_Toc192258583"/>
+      <w:bookmarkStart w:id="61" w:name="_Toc192258583"/>
+      <w:bookmarkStart w:id="62" w:name="_Ref192352218"/>
       <w:r>
         <w:t>Datové formáty</w:t>
       </w:r>
-      <w:bookmarkEnd w:id="60"/>
+      <w:bookmarkEnd w:id="61"/>
+      <w:bookmarkEnd w:id="62"/>
     </w:p>
     <w:p>
       <w:pPr>
@@ -10014,21 +10018,21 @@
       <w:pPr>
         <w:pStyle w:val="Nadpis3"/>
       </w:pPr>
-      <w:bookmarkStart w:id="61" w:name="_Toc192258584"/>
-      <w:commentRangeStart w:id="62"/>
-      <w:commentRangeStart w:id="63"/>
+      <w:bookmarkStart w:id="63" w:name="_Toc192258584"/>
+      <w:commentRangeStart w:id="64"/>
+      <w:commentRangeStart w:id="65"/>
       <w:r>
         <w:t>XML</w:t>
       </w:r>
-      <w:commentRangeEnd w:id="62"/>
-      <w:commentRangeEnd w:id="63"/>
+      <w:commentRangeEnd w:id="64"/>
+      <w:commentRangeEnd w:id="65"/>
       <w:r>
         <w:rPr>
           <w:rStyle w:val="Odkaznakoment"/>
           <w:b w:val="0"/>
           <w:bCs w:val="0"/>
         </w:rPr>
-        <w:commentReference w:id="62"/>
+        <w:commentReference w:id="64"/>
       </w:r>
       <w:r>
         <w:rPr>
@@ -10036,9 +10040,9 @@
           <w:b w:val="0"/>
           <w:bCs w:val="0"/>
         </w:rPr>
-        <w:commentReference w:id="63"/>
-      </w:r>
-      <w:bookmarkEnd w:id="61"/>
+        <w:commentReference w:id="65"/>
+      </w:r>
+      <w:bookmarkEnd w:id="63"/>
     </w:p>
     <w:p>
       <w:pPr>
@@ -10060,16 +10064,16 @@
       <w:r>
         <w:t xml:space="preserve"> je </w:t>
       </w:r>
-      <w:commentRangeStart w:id="64"/>
+      <w:commentRangeStart w:id="66"/>
       <w:r>
         <w:t>značkovací jazyk</w:t>
       </w:r>
-      <w:commentRangeEnd w:id="64"/>
+      <w:commentRangeEnd w:id="66"/>
       <w:r>
         <w:rPr>
           <w:rStyle w:val="Odkaznakoment"/>
         </w:rPr>
-        <w:commentReference w:id="64"/>
+        <w:commentReference w:id="66"/>
       </w:r>
       <w:r>
         <w:t>, popisující strukturu dat.</w:t>
@@ -10250,21 +10254,23 @@
       <w:pPr>
         <w:pStyle w:val="Nadpis3"/>
       </w:pPr>
-      <w:bookmarkStart w:id="65" w:name="_Toc192258585"/>
-      <w:commentRangeStart w:id="66"/>
+      <w:bookmarkStart w:id="67" w:name="_Toc192258585"/>
+      <w:bookmarkStart w:id="68" w:name="_Ref192342752"/>
+      <w:commentRangeStart w:id="69"/>
       <w:r>
         <w:t>JSON</w:t>
       </w:r>
-      <w:commentRangeEnd w:id="66"/>
+      <w:commentRangeEnd w:id="69"/>
       <w:r>
         <w:rPr>
           <w:rStyle w:val="Odkaznakoment"/>
           <w:b w:val="0"/>
           <w:bCs w:val="0"/>
         </w:rPr>
-        <w:commentReference w:id="66"/>
-      </w:r>
-      <w:bookmarkEnd w:id="65"/>
+        <w:commentReference w:id="69"/>
+      </w:r>
+      <w:bookmarkEnd w:id="67"/>
+      <w:bookmarkEnd w:id="68"/>
     </w:p>
     <w:p>
       <w:pPr>
@@ -10329,11 +10335,11 @@
       <w:pPr>
         <w:pStyle w:val="Nadpis3"/>
       </w:pPr>
-      <w:bookmarkStart w:id="67" w:name="_Toc192258586"/>
+      <w:bookmarkStart w:id="70" w:name="_Toc192258586"/>
       <w:r>
         <w:t>CSV</w:t>
       </w:r>
-      <w:bookmarkEnd w:id="67"/>
+      <w:bookmarkEnd w:id="70"/>
     </w:p>
     <w:p>
       <w:pPr>
@@ -10430,11 +10436,11 @@
       <w:pPr>
         <w:pStyle w:val="Nadpis2"/>
       </w:pPr>
-      <w:bookmarkStart w:id="68" w:name="_Toc192258587"/>
+      <w:bookmarkStart w:id="71" w:name="_Toc192258587"/>
       <w:r>
         <w:t>Wi-Fi</w:t>
       </w:r>
-      <w:bookmarkEnd w:id="68"/>
+      <w:bookmarkEnd w:id="71"/>
     </w:p>
     <w:p>
       <w:pPr>
@@ -10735,7 +10741,7 @@
         <w:pStyle w:val="Titulek"/>
         <w:keepNext/>
       </w:pPr>
-      <w:bookmarkStart w:id="69" w:name="_Ref191231448"/>
+      <w:bookmarkStart w:id="72" w:name="_Ref191231448"/>
       <w:r>
         <w:t xml:space="preserve">Tab. </w:t>
       </w:r>
@@ -10760,7 +10766,7 @@
         </w:rPr>
         <w:fldChar w:fldCharType="end"/>
       </w:r>
-      <w:bookmarkEnd w:id="69"/>
+      <w:bookmarkEnd w:id="72"/>
       <w:r>
         <w:t xml:space="preserve"> verze Wi-Fi </w:t>
       </w:r>
@@ -11635,7 +11641,7 @@
         </w:rPr>
         <w:t xml:space="preserve">Wi-Fi má v daném frekvenčním pásmu vymezený určitý rozsah frekvencí, které jsou rozděleny na 22 MHz úseky nazývané kanály. Dostupnost těchto kanálů se liší v závislosti na regulacích telekomunikačních úřadů jednotlivých států. Wi-Fi v pásmu 2,4 GHz může teoreticky mít až čtrnáct kanálů. V České republice je stejně jako ve většině Evropy a Spojených státech možné využít třináct kanálů, odpovídající frekvencím od 2,4000 do 2,4835 GHz. Jednotlivé kanály mají však rozestupy pouze 5 MHz, což znamená že sousední čtyři kanály na obě strany jsou vzájemně rušeny </w:t>
       </w:r>
-      <w:commentRangeStart w:id="70"/>
+      <w:commentRangeStart w:id="73"/>
       <w:r>
         <w:rPr>
           <w:color w:val="000000"/>
@@ -11686,12 +11692,12 @@
         </w:rPr>
         <w:t xml:space="preserve">). </w:t>
       </w:r>
-      <w:commentRangeEnd w:id="70"/>
+      <w:commentRangeEnd w:id="73"/>
       <w:r>
         <w:rPr>
           <w:rStyle w:val="Odkaznakoment"/>
         </w:rPr>
-        <w:commentReference w:id="70"/>
+        <w:commentReference w:id="73"/>
       </w:r>
       <w:r>
         <w:rPr>
@@ -11842,7 +11848,7 @@
           <w:color w:val="000000"/>
         </w:rPr>
       </w:pPr>
-      <w:bookmarkStart w:id="71" w:name="_Ref191654122"/>
+      <w:bookmarkStart w:id="74" w:name="_Ref191654122"/>
       <w:r>
         <w:t xml:space="preserve">Obr. </w:t>
       </w:r>
@@ -11867,7 +11873,7 @@
         </w:rPr>
         <w:fldChar w:fldCharType="end"/>
       </w:r>
-      <w:bookmarkEnd w:id="71"/>
+      <w:bookmarkEnd w:id="74"/>
       <w:r>
         <w:t xml:space="preserve"> překryv kanálů 2,4 GHz </w:t>
       </w:r>
@@ -12106,7 +12112,7 @@
       <w:r>
         <w:t xml:space="preserve">MAC adresu zařízení, nebo </w:t>
       </w:r>
-      <w:commentRangeStart w:id="72"/>
+      <w:commentRangeStart w:id="75"/>
       <w:r>
         <w:t>B</w:t>
       </w:r>
@@ -12116,12 +12122,12 @@
       <w:r>
         <w:t xml:space="preserve"> </w:t>
       </w:r>
-      <w:commentRangeEnd w:id="72"/>
+      <w:commentRangeEnd w:id="75"/>
       <w:r>
         <w:rPr>
           <w:rStyle w:val="Odkaznakoment"/>
         </w:rPr>
-        <w:commentReference w:id="72"/>
+        <w:commentReference w:id="75"/>
       </w:r>
       <w:r>
         <w:t>(</w:t>
@@ -12394,7 +12400,7 @@
               <w:pStyle w:val="Titulek"/>
               <w:jc w:val="both"/>
             </w:pPr>
-            <w:bookmarkStart w:id="73" w:name="_Ref191738598"/>
+            <w:bookmarkStart w:id="76" w:name="_Ref191738598"/>
             <w:r>
               <w:t xml:space="preserve">Obr. </w:t>
             </w:r>
@@ -12419,7 +12425,7 @@
               </w:rPr>
               <w:fldChar w:fldCharType="end"/>
             </w:r>
-            <w:bookmarkEnd w:id="73"/>
+            <w:bookmarkEnd w:id="76"/>
             <w:r>
               <w:t xml:space="preserve"> rámec Wi-Fi </w:t>
             </w:r>
@@ -12513,7 +12519,7 @@
               <w:pStyle w:val="Titulek"/>
               <w:jc w:val="both"/>
             </w:pPr>
-            <w:bookmarkStart w:id="74" w:name="_Ref191739171"/>
+            <w:bookmarkStart w:id="77" w:name="_Ref191739171"/>
             <w:r>
               <w:t xml:space="preserve">Obr. </w:t>
             </w:r>
@@ -12538,7 +12544,7 @@
               </w:rPr>
               <w:fldChar w:fldCharType="end"/>
             </w:r>
-            <w:bookmarkEnd w:id="74"/>
+            <w:bookmarkEnd w:id="77"/>
             <w:r>
               <w:t xml:space="preserve"> význam DS bitů </w:t>
             </w:r>
@@ -12572,7 +12578,7 @@
         <w:pStyle w:val="Titulek"/>
         <w:keepNext/>
       </w:pPr>
-      <w:bookmarkStart w:id="75" w:name="_Ref191740256"/>
+      <w:bookmarkStart w:id="78" w:name="_Ref191740256"/>
       <w:r>
         <w:lastRenderedPageBreak/>
         <w:t>Tab</w:t>
@@ -12604,7 +12610,7 @@
         </w:rPr>
         <w:fldChar w:fldCharType="end"/>
       </w:r>
-      <w:bookmarkEnd w:id="75"/>
+      <w:bookmarkEnd w:id="78"/>
       <w:r>
         <w:t xml:space="preserve"> význam adres v Wi-Fi rámci </w:t>
       </w:r>
@@ -13081,16 +13087,16 @@
         <w:ind w:firstLine="578"/>
         <w:jc w:val="both"/>
       </w:pPr>
-      <w:commentRangeStart w:id="76"/>
+      <w:commentRangeStart w:id="79"/>
       <w:r>
         <w:t xml:space="preserve">Od 802.11ax </w:t>
       </w:r>
-      <w:commentRangeEnd w:id="76"/>
+      <w:commentRangeEnd w:id="79"/>
       <w:r>
         <w:rPr>
           <w:rStyle w:val="Odkaznakoment"/>
         </w:rPr>
-        <w:commentReference w:id="76"/>
+        <w:commentReference w:id="79"/>
       </w:r>
       <w:r>
         <w:t xml:space="preserve">se pro zjednodušení pro koncové uživatele místo značení verze pomocí standardu používá číslo generace (viz </w:t>
@@ -13119,16 +13125,16 @@
       <w:r>
         <w:t xml:space="preserve">). Ačkoliv finální verze IEEE standardu vyšla až v roce 2021, Wi-Fi Aliance vydávala certifikáty již od roku 2019. Primárním cílem nové verze je zvýšení schopnosti současně komunikovat s více uživateli v prostředích s velkým množstvím zařízení, jako jsou například sportovní stadiony a dopravní uzly. Díky technologii </w:t>
       </w:r>
-      <w:commentRangeStart w:id="77"/>
+      <w:commentRangeStart w:id="80"/>
       <w:r>
         <w:t xml:space="preserve">OFDMA </w:t>
       </w:r>
-      <w:commentRangeEnd w:id="77"/>
+      <w:commentRangeEnd w:id="80"/>
       <w:r>
         <w:rPr>
           <w:rStyle w:val="Odkaznakoment"/>
         </w:rPr>
-        <w:commentReference w:id="77"/>
+        <w:commentReference w:id="80"/>
       </w:r>
       <w:r>
         <w:t>(</w:t>
@@ -13175,16 +13181,16 @@
       <w:r>
         <w:t xml:space="preserve">). Kromě toho se také prodloužila výdrž </w:t>
       </w:r>
-      <w:commentRangeStart w:id="78"/>
+      <w:commentRangeStart w:id="81"/>
       <w:r>
         <w:t xml:space="preserve">baterií </w:t>
       </w:r>
-      <w:commentRangeEnd w:id="78"/>
+      <w:commentRangeEnd w:id="81"/>
       <w:r>
         <w:rPr>
           <w:rStyle w:val="Odkaznakoment"/>
         </w:rPr>
-        <w:commentReference w:id="78"/>
+        <w:commentReference w:id="81"/>
       </w:r>
       <w:r>
         <w:t>napájených zařízení, neboť nyní místo soustavného kontrolování, zda mu někdo něco neposílá, je probuzeno až v případě potřeby. 802.11ax obsahuje také Wi-Fi 6E pracující v nově uvolněném frekvenčním pásmu 6</w:t>
@@ -13220,11 +13226,11 @@
       <w:pPr>
         <w:pStyle w:val="Nadpis3"/>
       </w:pPr>
-      <w:bookmarkStart w:id="79" w:name="_Toc192258588"/>
+      <w:bookmarkStart w:id="82" w:name="_Toc192258588"/>
       <w:r>
         <w:t>QAM</w:t>
       </w:r>
-      <w:bookmarkEnd w:id="79"/>
+      <w:bookmarkEnd w:id="82"/>
     </w:p>
     <w:p>
       <w:pPr>
@@ -13411,16 +13417,16 @@
       <w:r>
         <w:t xml:space="preserve">Množství možných </w:t>
       </w:r>
-      <w:commentRangeStart w:id="80"/>
+      <w:commentRangeStart w:id="83"/>
       <w:r>
         <w:t xml:space="preserve">hodnot </w:t>
       </w:r>
-      <w:commentRangeEnd w:id="80"/>
+      <w:commentRangeEnd w:id="83"/>
       <w:r>
         <w:rPr>
           <w:rStyle w:val="Odkaznakoment"/>
         </w:rPr>
-        <w:commentReference w:id="80"/>
+        <w:commentReference w:id="83"/>
       </w:r>
       <w:r>
         <w:t>je přímo v názvu použité modulace. Například 256</w:t>
@@ -13548,7 +13554,7 @@
           <w:color w:val="000000"/>
         </w:rPr>
       </w:pPr>
-      <w:bookmarkStart w:id="81" w:name="_Ref191810133"/>
+      <w:bookmarkStart w:id="84" w:name="_Ref191810133"/>
       <w:r>
         <w:t xml:space="preserve">Obr. </w:t>
       </w:r>
@@ -13573,7 +13579,7 @@
         </w:rPr>
         <w:fldChar w:fldCharType="end"/>
       </w:r>
-      <w:bookmarkEnd w:id="81"/>
+      <w:bookmarkEnd w:id="84"/>
       <w:r>
         <w:t xml:space="preserve"> schéma QAM modulátoru </w:t>
       </w:r>
@@ -13684,7 +13690,7 @@
             <w:pPr>
               <w:pStyle w:val="Titulek"/>
             </w:pPr>
-            <w:bookmarkStart w:id="82" w:name="_Ref191818571"/>
+            <w:bookmarkStart w:id="85" w:name="_Ref191818571"/>
             <w:r>
               <w:t>Obr</w:t>
             </w:r>
@@ -13715,7 +13721,7 @@
               </w:rPr>
               <w:fldChar w:fldCharType="end"/>
             </w:r>
-            <w:bookmarkEnd w:id="82"/>
+            <w:bookmarkEnd w:id="85"/>
             <w:r>
               <w:t xml:space="preserve"> graf 16-QAM </w:t>
             </w:r>
@@ -13808,7 +13814,7 @@
             <w:pPr>
               <w:pStyle w:val="Titulek"/>
             </w:pPr>
-            <w:bookmarkStart w:id="83" w:name="_Ref191818492"/>
+            <w:bookmarkStart w:id="86" w:name="_Ref191818492"/>
             <w:r>
               <w:t>Obr</w:t>
             </w:r>
@@ -13839,7 +13845,7 @@
               </w:rPr>
               <w:fldChar w:fldCharType="end"/>
             </w:r>
-            <w:bookmarkEnd w:id="83"/>
+            <w:bookmarkEnd w:id="86"/>
             <w:r>
               <w:t xml:space="preserve"> signál 16-QAM </w:t>
             </w:r>
@@ -13872,11 +13878,11 @@
       <w:pPr>
         <w:pStyle w:val="Nadpis3"/>
       </w:pPr>
-      <w:bookmarkStart w:id="84" w:name="_Toc192258589"/>
+      <w:bookmarkStart w:id="87" w:name="_Toc192258589"/>
       <w:r>
         <w:t>Šifrování komunikace</w:t>
       </w:r>
-      <w:bookmarkEnd w:id="84"/>
+      <w:bookmarkEnd w:id="87"/>
     </w:p>
     <w:p>
       <w:pPr>
@@ -13943,7 +13949,7 @@
       <w:r>
         <w:t xml:space="preserve">. Navíc byla vylepšena i autorizace, kdy kromě hesla používaného v soukromém režimu, přibyl </w:t>
       </w:r>
-      <w:commentRangeStart w:id="85"/>
+      <w:commentRangeStart w:id="88"/>
       <w:r>
         <w:rPr>
           <w:lang w:val="en-US"/>
@@ -13953,12 +13959,12 @@
       <w:r>
         <w:t xml:space="preserve"> </w:t>
       </w:r>
-      <w:commentRangeEnd w:id="85"/>
+      <w:commentRangeEnd w:id="88"/>
       <w:r>
         <w:rPr>
           <w:rStyle w:val="Odkaznakoment"/>
         </w:rPr>
-        <w:commentReference w:id="85"/>
+        <w:commentReference w:id="88"/>
       </w:r>
       <w:r>
         <w:t>režim využívající EAP (</w:t>
@@ -13987,7 +13993,7 @@
       <w:r>
         <w:t xml:space="preserve"> (</w:t>
       </w:r>
-      <w:commentRangeStart w:id="86"/>
+      <w:commentRangeStart w:id="89"/>
       <w:r>
         <w:t>CVE-2017-13077</w:t>
       </w:r>
@@ -14000,12 +14006,12 @@
       <w:r>
         <w:t xml:space="preserve"> </w:t>
       </w:r>
-      <w:commentRangeEnd w:id="86"/>
+      <w:commentRangeEnd w:id="89"/>
       <w:r>
         <w:rPr>
           <w:rStyle w:val="Odkaznakoment"/>
         </w:rPr>
-        <w:commentReference w:id="86"/>
+        <w:commentReference w:id="89"/>
       </w:r>
       <w:sdt>
         <w:sdtPr>
@@ -14073,12 +14079,12 @@
       <w:pPr>
         <w:pStyle w:val="Nadpis3"/>
       </w:pPr>
-      <w:bookmarkStart w:id="87" w:name="_Toc192258590"/>
+      <w:bookmarkStart w:id="90" w:name="_Toc192258590"/>
       <w:r>
         <w:lastRenderedPageBreak/>
         <w:t>Spektrální rozprostření</w:t>
       </w:r>
-      <w:bookmarkEnd w:id="87"/>
+      <w:bookmarkEnd w:id="90"/>
     </w:p>
     <w:p>
       <w:pPr>
@@ -14094,16 +14100,16 @@
       <w:r>
         <w:t xml:space="preserve">Základem je </w:t>
       </w:r>
-      <w:commentRangeStart w:id="88"/>
+      <w:commentRangeStart w:id="91"/>
       <w:r>
         <w:t xml:space="preserve">výzkum </w:t>
       </w:r>
-      <w:commentRangeEnd w:id="88"/>
+      <w:commentRangeEnd w:id="91"/>
       <w:r>
         <w:rPr>
           <w:rStyle w:val="Odkaznakoment"/>
         </w:rPr>
-        <w:commentReference w:id="88"/>
+        <w:commentReference w:id="91"/>
       </w:r>
       <w:r>
         <w:t>z roku 1941, ve které se herečka Hedy Lamarr a pianista George Antheil snažili najít způsob, jak zabránit rušení signálu pro radiem řízená torpéda. Americká armáda toto řešení však odmítla. Dnes je využíváno pro Wi-Fi, Bluetooth, mobilní sítě a GPS (</w:t>
@@ -14331,7 +14337,7 @@
         <w:pStyle w:val="Titulek"/>
         <w:jc w:val="both"/>
       </w:pPr>
-      <w:bookmarkStart w:id="89" w:name="_Ref191477557"/>
+      <w:bookmarkStart w:id="92" w:name="_Ref191477557"/>
       <w:r>
         <w:t xml:space="preserve">Obr. </w:t>
       </w:r>
@@ -14356,7 +14362,7 @@
         </w:rPr>
         <w:fldChar w:fldCharType="end"/>
       </w:r>
-      <w:bookmarkEnd w:id="89"/>
+      <w:bookmarkEnd w:id="92"/>
       <w:r>
         <w:t xml:space="preserve"> DSSS </w:t>
       </w:r>
@@ -14563,7 +14569,7 @@
         <w:pStyle w:val="Titulek"/>
         <w:jc w:val="both"/>
       </w:pPr>
-      <w:bookmarkStart w:id="90" w:name="_Ref191478893"/>
+      <w:bookmarkStart w:id="93" w:name="_Ref191478893"/>
       <w:r>
         <w:t xml:space="preserve">Obr. </w:t>
       </w:r>
@@ -14588,7 +14594,7 @@
         </w:rPr>
         <w:fldChar w:fldCharType="end"/>
       </w:r>
-      <w:bookmarkEnd w:id="90"/>
+      <w:bookmarkEnd w:id="93"/>
       <w:r>
         <w:t xml:space="preserve"> FHSS </w:t>
       </w:r>
@@ -14617,26 +14623,26 @@
       <w:pPr>
         <w:pStyle w:val="Nadpis3"/>
       </w:pPr>
-      <w:bookmarkStart w:id="91" w:name="_Ref191819893"/>
-      <w:bookmarkStart w:id="92" w:name="_Toc192258591"/>
-      <w:commentRangeStart w:id="93"/>
+      <w:bookmarkStart w:id="94" w:name="_Ref191819893"/>
+      <w:bookmarkStart w:id="95" w:name="_Toc192258591"/>
+      <w:commentRangeStart w:id="96"/>
       <w:r>
         <w:t>O</w:t>
       </w:r>
       <w:r>
         <w:t>FDM</w:t>
       </w:r>
-      <w:bookmarkEnd w:id="91"/>
-      <w:commentRangeEnd w:id="93"/>
+      <w:bookmarkEnd w:id="94"/>
+      <w:commentRangeEnd w:id="96"/>
       <w:r>
         <w:rPr>
           <w:rStyle w:val="Odkaznakoment"/>
           <w:b w:val="0"/>
           <w:bCs w:val="0"/>
         </w:rPr>
-        <w:commentReference w:id="93"/>
-      </w:r>
-      <w:bookmarkEnd w:id="92"/>
+        <w:commentReference w:id="96"/>
+      </w:r>
+      <w:bookmarkEnd w:id="95"/>
     </w:p>
     <w:p>
       <w:pPr>
@@ -14646,16 +14652,16 @@
           <w:color w:val="000000"/>
         </w:rPr>
       </w:pPr>
-      <w:commentRangeStart w:id="94"/>
+      <w:commentRangeStart w:id="97"/>
       <w:r>
         <w:t xml:space="preserve">OFDM </w:t>
       </w:r>
-      <w:commentRangeEnd w:id="94"/>
+      <w:commentRangeEnd w:id="97"/>
       <w:r>
         <w:rPr>
           <w:rStyle w:val="Odkaznakoment"/>
         </w:rPr>
-        <w:commentReference w:id="94"/>
+        <w:commentReference w:id="97"/>
       </w:r>
       <w:r>
         <w:t>(</w:t>
@@ -14814,7 +14820,7 @@
         <w:pStyle w:val="Titulek"/>
         <w:jc w:val="both"/>
       </w:pPr>
-      <w:bookmarkStart w:id="95" w:name="_Ref191899107"/>
+      <w:bookmarkStart w:id="98" w:name="_Ref191899107"/>
       <w:r>
         <w:t xml:space="preserve">Obr. </w:t>
       </w:r>
@@ -14839,7 +14845,7 @@
         </w:rPr>
         <w:fldChar w:fldCharType="end"/>
       </w:r>
-      <w:bookmarkEnd w:id="95"/>
+      <w:bookmarkEnd w:id="98"/>
       <w:r>
         <w:t xml:space="preserve"> OFDM přijímač </w:t>
       </w:r>
@@ -14868,21 +14874,21 @@
       <w:pPr>
         <w:pStyle w:val="Nadpis3"/>
       </w:pPr>
-      <w:bookmarkStart w:id="96" w:name="_Toc192258592"/>
-      <w:commentRangeStart w:id="97"/>
+      <w:bookmarkStart w:id="99" w:name="_Toc192258592"/>
+      <w:commentRangeStart w:id="100"/>
       <w:r>
         <w:t>MIMO</w:t>
       </w:r>
-      <w:commentRangeEnd w:id="97"/>
+      <w:commentRangeEnd w:id="100"/>
       <w:r>
         <w:rPr>
           <w:rStyle w:val="Odkaznakoment"/>
           <w:b w:val="0"/>
           <w:bCs w:val="0"/>
         </w:rPr>
-        <w:commentReference w:id="97"/>
-      </w:r>
-      <w:bookmarkEnd w:id="96"/>
+        <w:commentReference w:id="100"/>
+      </w:r>
+      <w:bookmarkEnd w:id="99"/>
     </w:p>
     <w:p>
       <w:pPr>
@@ -15121,7 +15127,7 @@
         <w:pStyle w:val="Titulek"/>
         <w:jc w:val="both"/>
       </w:pPr>
-      <w:bookmarkStart w:id="98" w:name="_Ref191831627"/>
+      <w:bookmarkStart w:id="101" w:name="_Ref191831627"/>
       <w:r>
         <w:t xml:space="preserve">Obr. </w:t>
       </w:r>
@@ -15146,7 +15152,7 @@
         </w:rPr>
         <w:fldChar w:fldCharType="end"/>
       </w:r>
-      <w:bookmarkEnd w:id="98"/>
+      <w:bookmarkEnd w:id="101"/>
       <w:r>
         <w:t xml:space="preserve"> SISO, SIMO, MISO, MIMO </w:t>
       </w:r>
@@ -15175,15 +15181,15 @@
       <w:pPr>
         <w:pStyle w:val="Nadpis2"/>
       </w:pPr>
-      <w:bookmarkStart w:id="99" w:name="_Toc192258593"/>
+      <w:bookmarkStart w:id="102" w:name="_Toc192258593"/>
       <w:r>
         <w:t xml:space="preserve">Jednočipové </w:t>
       </w:r>
-      <w:commentRangeStart w:id="100"/>
+      <w:commentRangeStart w:id="103"/>
       <w:r>
         <w:t>počítače</w:t>
       </w:r>
-      <w:commentRangeEnd w:id="100"/>
+      <w:commentRangeEnd w:id="103"/>
       <w:r>
         <w:rPr>
           <w:rStyle w:val="Odkaznakoment"/>
@@ -15191,9 +15197,9 @@
           <w:bCs w:val="0"/>
           <w:iCs w:val="0"/>
         </w:rPr>
-        <w:commentReference w:id="100"/>
-      </w:r>
-      <w:bookmarkEnd w:id="99"/>
+        <w:commentReference w:id="103"/>
+      </w:r>
+      <w:bookmarkEnd w:id="102"/>
     </w:p>
     <w:p>
       <w:pPr>
@@ -15209,16 +15215,16 @@
       <w:r>
         <w:t xml:space="preserve"> (</w:t>
       </w:r>
-      <w:commentRangeStart w:id="101"/>
+      <w:commentRangeStart w:id="104"/>
       <w:r>
         <w:t xml:space="preserve">VLSI </w:t>
       </w:r>
-      <w:commentRangeEnd w:id="101"/>
+      <w:commentRangeEnd w:id="104"/>
       <w:r>
         <w:rPr>
           <w:rStyle w:val="Odkaznakoment"/>
         </w:rPr>
-        <w:commentReference w:id="101"/>
+        <w:commentReference w:id="104"/>
       </w:r>
       <w:r>
         <w:t xml:space="preserve">= </w:t>
@@ -15681,7 +15687,7 @@
           <w:color w:val="000000"/>
         </w:rPr>
       </w:pPr>
-      <w:bookmarkStart w:id="102" w:name="_Ref192008158"/>
+      <w:bookmarkStart w:id="105" w:name="_Ref192008158"/>
       <w:r>
         <w:t xml:space="preserve">Obr. </w:t>
       </w:r>
@@ -15706,7 +15712,7 @@
         </w:rPr>
         <w:fldChar w:fldCharType="end"/>
       </w:r>
-      <w:bookmarkEnd w:id="102"/>
+      <w:bookmarkEnd w:id="105"/>
       <w:r>
         <w:t xml:space="preserve"> struktura jednoduchého mikropočítače </w:t>
       </w:r>
@@ -15780,7 +15786,7 @@
       <w:pPr>
         <w:pStyle w:val="Titulek"/>
       </w:pPr>
-      <w:bookmarkStart w:id="103" w:name="_Ref192012174"/>
+      <w:bookmarkStart w:id="106" w:name="_Ref192012174"/>
       <w:r>
         <w:t xml:space="preserve">Obr. </w:t>
       </w:r>
@@ -15805,7 +15811,7 @@
         </w:rPr>
         <w:fldChar w:fldCharType="end"/>
       </w:r>
-      <w:bookmarkEnd w:id="103"/>
+      <w:bookmarkEnd w:id="106"/>
       <w:r>
         <w:t xml:space="preserve"> struktura mikrokontroleru </w:t>
       </w:r>
@@ -15834,31 +15840,31 @@
       <w:pPr>
         <w:pStyle w:val="Nadpis3"/>
       </w:pPr>
-      <w:bookmarkStart w:id="104" w:name="_Toc192258594"/>
-      <w:commentRangeStart w:id="105"/>
-      <w:commentRangeStart w:id="106"/>
+      <w:bookmarkStart w:id="107" w:name="_Toc192258594"/>
+      <w:commentRangeStart w:id="108"/>
+      <w:commentRangeStart w:id="109"/>
       <w:r>
         <w:t>ESP8266</w:t>
       </w:r>
-      <w:commentRangeEnd w:id="105"/>
+      <w:commentRangeEnd w:id="108"/>
       <w:r>
         <w:rPr>
           <w:rStyle w:val="Odkaznakoment"/>
           <w:b w:val="0"/>
           <w:bCs w:val="0"/>
         </w:rPr>
-        <w:commentReference w:id="105"/>
-      </w:r>
-      <w:commentRangeEnd w:id="106"/>
+        <w:commentReference w:id="108"/>
+      </w:r>
+      <w:commentRangeEnd w:id="109"/>
       <w:r>
         <w:rPr>
           <w:rStyle w:val="Odkaznakoment"/>
           <w:b w:val="0"/>
           <w:bCs w:val="0"/>
         </w:rPr>
-        <w:commentReference w:id="106"/>
-      </w:r>
-      <w:bookmarkEnd w:id="104"/>
+        <w:commentReference w:id="109"/>
+      </w:r>
+      <w:bookmarkEnd w:id="107"/>
     </w:p>
     <w:p>
       <w:pPr>
@@ -16166,7 +16172,7 @@
       <w:r>
         <w:t xml:space="preserve"> sehnat již umístěny na </w:t>
       </w:r>
-      <w:commentRangeStart w:id="107"/>
+      <w:commentRangeStart w:id="110"/>
       <w:r>
         <w:t xml:space="preserve">desce </w:t>
       </w:r>
@@ -16185,12 +16191,12 @@
       <w:r>
         <w:t xml:space="preserve"> </w:t>
       </w:r>
-      <w:commentRangeEnd w:id="107"/>
+      <w:commentRangeEnd w:id="110"/>
       <w:r>
         <w:rPr>
           <w:rStyle w:val="Odkaznakoment"/>
         </w:rPr>
-        <w:commentReference w:id="107"/>
+        <w:commentReference w:id="110"/>
       </w:r>
       <w:r>
         <w:t>společně s</w:t>
@@ -16450,7 +16456,7 @@
               <w:pStyle w:val="Titulek"/>
               <w:jc w:val="center"/>
             </w:pPr>
-            <w:bookmarkStart w:id="108" w:name="_Ref192243327"/>
+            <w:bookmarkStart w:id="111" w:name="_Ref192243327"/>
             <w:r>
               <w:t xml:space="preserve">Obr. </w:t>
             </w:r>
@@ -16475,7 +16481,7 @@
               </w:rPr>
               <w:fldChar w:fldCharType="end"/>
             </w:r>
-            <w:bookmarkEnd w:id="108"/>
+            <w:bookmarkEnd w:id="111"/>
             <w:r>
               <w:t xml:space="preserve"> ESP-WROOM-S2 </w:t>
             </w:r>
@@ -16570,7 +16576,7 @@
               <w:pStyle w:val="Titulek"/>
               <w:jc w:val="center"/>
             </w:pPr>
-            <w:bookmarkStart w:id="109" w:name="_Ref192243402"/>
+            <w:bookmarkStart w:id="112" w:name="_Ref192243402"/>
             <w:r>
               <w:t xml:space="preserve">Obr. </w:t>
             </w:r>
@@ -16595,7 +16601,7 @@
               </w:rPr>
               <w:fldChar w:fldCharType="end"/>
             </w:r>
-            <w:bookmarkEnd w:id="109"/>
+            <w:bookmarkEnd w:id="112"/>
             <w:r>
               <w:t xml:space="preserve"> verze modulů </w:t>
             </w:r>
@@ -16660,16 +16666,16 @@
       <w:r>
         <w:t xml:space="preserve"> Mezi nejoblíbenější patří </w:t>
       </w:r>
-      <w:commentRangeStart w:id="110"/>
+      <w:commentRangeStart w:id="113"/>
       <w:r>
         <w:t xml:space="preserve">NodeMCU </w:t>
       </w:r>
-      <w:commentRangeEnd w:id="110"/>
+      <w:commentRangeEnd w:id="113"/>
       <w:r>
         <w:rPr>
           <w:rStyle w:val="Odkaznakoment"/>
         </w:rPr>
-        <w:commentReference w:id="110"/>
+        <w:commentReference w:id="113"/>
       </w:r>
       <w:r>
         <w:t>využívající ESP-12E. ten dává programátorovi k dispozici 4 MB FLASH paměti, ADC a jedenáct GPIO. K nahrání kódu do paměti jsou využívány čipy CP2101 nebo CH340.</w:t>
@@ -16721,7 +16727,7 @@
         <w:keepNext/>
         <w:jc w:val="both"/>
       </w:pPr>
-      <w:commentRangeStart w:id="111"/>
+      <w:commentRangeStart w:id="114"/>
       <w:r>
         <w:rPr>
           <w:noProof/>
@@ -16762,12 +16768,12 @@
           </wp:inline>
         </w:drawing>
       </w:r>
-      <w:commentRangeEnd w:id="111"/>
+      <w:commentRangeEnd w:id="114"/>
       <w:r>
         <w:rPr>
           <w:rStyle w:val="Odkaznakoment"/>
         </w:rPr>
-        <w:commentReference w:id="111"/>
+        <w:commentReference w:id="114"/>
       </w:r>
     </w:p>
     <w:p>
@@ -16775,7 +16781,7 @@
         <w:pStyle w:val="Titulek"/>
         <w:jc w:val="both"/>
       </w:pPr>
-      <w:bookmarkStart w:id="112" w:name="_Ref192241971"/>
+      <w:bookmarkStart w:id="115" w:name="_Ref192241971"/>
       <w:r>
         <w:t xml:space="preserve">Obr. </w:t>
       </w:r>
@@ -16800,7 +16806,7 @@
         </w:rPr>
         <w:fldChar w:fldCharType="end"/>
       </w:r>
-      <w:bookmarkEnd w:id="112"/>
+      <w:bookmarkEnd w:id="115"/>
       <w:r>
         <w:t xml:space="preserve"> schéma zapojení ESP8266</w:t>
       </w:r>
@@ -16835,7 +16841,7 @@
       <w:pPr>
         <w:pStyle w:val="Nadpis2"/>
       </w:pPr>
-      <w:bookmarkStart w:id="113" w:name="_Toc192258595"/>
+      <w:bookmarkStart w:id="116" w:name="_Toc192258595"/>
       <w:r>
         <w:t xml:space="preserve">Návrhové </w:t>
       </w:r>
@@ -16854,7 +16860,7 @@
       <w:r>
         <w:t>vzory</w:t>
       </w:r>
-      <w:bookmarkEnd w:id="113"/>
+      <w:bookmarkEnd w:id="116"/>
     </w:p>
     <w:p>
       <w:pPr>
@@ -16949,11 +16955,11 @@
       <w:pPr>
         <w:pStyle w:val="Nadpis3"/>
       </w:pPr>
-      <w:bookmarkStart w:id="114" w:name="_Toc192258596"/>
+      <w:bookmarkStart w:id="117" w:name="_Toc192258596"/>
       <w:r>
         <w:t>Zapouzdření</w:t>
       </w:r>
-      <w:bookmarkEnd w:id="114"/>
+      <w:bookmarkEnd w:id="117"/>
     </w:p>
     <w:p>
       <w:pPr>
@@ -17012,24 +17018,24 @@
       <w:pPr>
         <w:pStyle w:val="Nadpis3"/>
       </w:pPr>
-      <w:bookmarkStart w:id="115" w:name="_Ref188985746"/>
-      <w:bookmarkStart w:id="116" w:name="_Toc192258597"/>
-      <w:commentRangeStart w:id="117"/>
+      <w:bookmarkStart w:id="118" w:name="_Ref188985746"/>
+      <w:bookmarkStart w:id="119" w:name="_Toc192258597"/>
+      <w:commentRangeStart w:id="120"/>
       <w:r>
         <w:lastRenderedPageBreak/>
         <w:t>N-vrstvá architektura</w:t>
       </w:r>
-      <w:commentRangeEnd w:id="117"/>
+      <w:commentRangeEnd w:id="120"/>
       <w:r>
         <w:rPr>
           <w:rStyle w:val="Odkaznakoment"/>
           <w:b w:val="0"/>
           <w:bCs w:val="0"/>
         </w:rPr>
-        <w:commentReference w:id="117"/>
-      </w:r>
-      <w:bookmarkEnd w:id="115"/>
-      <w:bookmarkEnd w:id="116"/>
+        <w:commentReference w:id="120"/>
+      </w:r>
+      <w:bookmarkEnd w:id="118"/>
+      <w:bookmarkEnd w:id="119"/>
     </w:p>
     <w:p>
       <w:pPr>
@@ -17071,16 +17077,16 @@
       <w:r>
         <w:t xml:space="preserve"> Rozdělení vrstev sebou však nese komplikaci v podobě komunikace mezi </w:t>
       </w:r>
-      <w:commentRangeStart w:id="118"/>
+      <w:commentRangeStart w:id="121"/>
       <w:r>
         <w:t>nimi</w:t>
       </w:r>
-      <w:commentRangeEnd w:id="118"/>
+      <w:commentRangeEnd w:id="121"/>
       <w:r>
         <w:rPr>
           <w:rStyle w:val="Odkaznakoment"/>
         </w:rPr>
-        <w:commentReference w:id="118"/>
+        <w:commentReference w:id="121"/>
       </w:r>
       <w:r>
         <w:t>.</w:t>
@@ -17117,16 +17123,16 @@
       <w:r>
         <w:t xml:space="preserve">. Nejvyšší vrstva komunikuje s uživatelem a podle typu aplikace se jedná o uživatelské rozhraní, nebo v případě API o </w:t>
       </w:r>
-      <w:commentRangeStart w:id="119"/>
+      <w:commentRangeStart w:id="122"/>
       <w:r>
         <w:t>endpointy</w:t>
       </w:r>
-      <w:commentRangeEnd w:id="119"/>
+      <w:commentRangeEnd w:id="122"/>
       <w:r>
         <w:rPr>
           <w:rStyle w:val="Odkaznakoment"/>
         </w:rPr>
-        <w:commentReference w:id="119"/>
+        <w:commentReference w:id="122"/>
       </w:r>
       <w:r>
         <w:t>. Prostřední a nejdůležitější vrstvou je business logika, která zpracovává požadavky od uživatele.</w:t>
@@ -17162,24 +17168,24 @@
           <w:lang w:val="en-US"/>
         </w:rPr>
       </w:pPr>
-      <w:bookmarkStart w:id="120" w:name="_Toc192258598"/>
-      <w:commentRangeStart w:id="121"/>
+      <w:bookmarkStart w:id="123" w:name="_Toc192258598"/>
+      <w:commentRangeStart w:id="124"/>
       <w:r>
         <w:rPr>
           <w:lang w:val="en-US"/>
         </w:rPr>
         <w:t>Dependency injection</w:t>
       </w:r>
-      <w:commentRangeEnd w:id="121"/>
+      <w:commentRangeEnd w:id="124"/>
       <w:r>
         <w:rPr>
           <w:rStyle w:val="Odkaznakoment"/>
           <w:b w:val="0"/>
           <w:bCs w:val="0"/>
         </w:rPr>
-        <w:commentReference w:id="121"/>
-      </w:r>
-      <w:bookmarkEnd w:id="120"/>
+        <w:commentReference w:id="124"/>
+      </w:r>
+      <w:bookmarkEnd w:id="123"/>
     </w:p>
     <w:p>
       <w:pPr>
@@ -17247,16 +17253,16 @@
       <w:r>
         <w:t xml:space="preserve">Pokud má třída například zpracovat data a výsledek uložit do </w:t>
       </w:r>
-      <w:commentRangeStart w:id="122"/>
+      <w:commentRangeStart w:id="125"/>
       <w:r>
         <w:t>databáze</w:t>
       </w:r>
-      <w:commentRangeEnd w:id="122"/>
+      <w:commentRangeEnd w:id="125"/>
       <w:r>
         <w:rPr>
           <w:rStyle w:val="Odkaznakoment"/>
         </w:rPr>
-        <w:commentReference w:id="122"/>
+        <w:commentReference w:id="125"/>
       </w:r>
       <w:r>
         <w:t xml:space="preserve">, při klasickém přístupu je pevně svázána s konkrétním </w:t>
@@ -17625,7 +17631,7 @@
       <w:pPr>
         <w:pStyle w:val="Nadpis3"/>
       </w:pPr>
-      <w:bookmarkStart w:id="123" w:name="_Toc192258599"/>
+      <w:bookmarkStart w:id="126" w:name="_Toc192258599"/>
       <w:r>
         <w:lastRenderedPageBreak/>
         <w:t xml:space="preserve">Data Transfer </w:t>
@@ -17639,7 +17645,7 @@
       <w:r>
         <w:t xml:space="preserve"> (DTO)</w:t>
       </w:r>
-      <w:bookmarkEnd w:id="123"/>
+      <w:bookmarkEnd w:id="126"/>
     </w:p>
     <w:p>
       <w:pPr>
@@ -17698,11 +17704,11 @@
       <w:pPr>
         <w:pStyle w:val="Nadpis3"/>
       </w:pPr>
-      <w:bookmarkStart w:id="124" w:name="_Toc192258600"/>
+      <w:bookmarkStart w:id="127" w:name="_Toc192258600"/>
       <w:r>
         <w:t>MVVM</w:t>
       </w:r>
-      <w:bookmarkEnd w:id="124"/>
+      <w:bookmarkEnd w:id="127"/>
     </w:p>
     <w:p>
       <w:pPr>
@@ -17938,7 +17944,7 @@
         <w:pStyle w:val="Titulek"/>
         <w:jc w:val="both"/>
       </w:pPr>
-      <w:bookmarkStart w:id="125" w:name="_Ref186812882"/>
+      <w:bookmarkStart w:id="128" w:name="_Ref186812882"/>
       <w:r>
         <w:t xml:space="preserve">Obr. </w:t>
       </w:r>
@@ -17963,7 +17969,7 @@
         </w:rPr>
         <w:fldChar w:fldCharType="end"/>
       </w:r>
-      <w:bookmarkEnd w:id="125"/>
+      <w:bookmarkEnd w:id="128"/>
       <w:r>
         <w:t xml:space="preserve"> datový tok MVC</w:t>
       </w:r>
@@ -18174,7 +18180,7 @@
           <w:color w:val="000000"/>
         </w:rPr>
       </w:pPr>
-      <w:bookmarkStart w:id="126" w:name="_Ref186814871"/>
+      <w:bookmarkStart w:id="129" w:name="_Ref186814871"/>
       <w:r>
         <w:t xml:space="preserve">Obr. </w:t>
       </w:r>
@@ -18199,7 +18205,7 @@
         </w:rPr>
         <w:fldChar w:fldCharType="end"/>
       </w:r>
-      <w:bookmarkEnd w:id="126"/>
+      <w:bookmarkEnd w:id="129"/>
       <w:r>
         <w:t xml:space="preserve"> datový tok MVP</w:t>
       </w:r>
@@ -18406,7 +18412,7 @@
           <w:color w:val="000000"/>
         </w:rPr>
       </w:pPr>
-      <w:bookmarkStart w:id="127" w:name="_Ref186817473"/>
+      <w:bookmarkStart w:id="130" w:name="_Ref186817473"/>
       <w:r>
         <w:t xml:space="preserve">Obr. </w:t>
       </w:r>
@@ -18431,7 +18437,7 @@
         </w:rPr>
         <w:fldChar w:fldCharType="end"/>
       </w:r>
-      <w:bookmarkEnd w:id="127"/>
+      <w:bookmarkEnd w:id="130"/>
       <w:r>
         <w:t xml:space="preserve"> datový tok MVVM </w:t>
       </w:r>
@@ -18466,22 +18472,251 @@
       <w:pPr>
         <w:pStyle w:val="Nadpis1"/>
       </w:pPr>
-      <w:bookmarkStart w:id="128" w:name="_Toc192258601"/>
+      <w:bookmarkStart w:id="131" w:name="_Toc192258601"/>
       <w:r>
         <w:lastRenderedPageBreak/>
         <w:t>Vlastní řešení</w:t>
       </w:r>
-      <w:bookmarkEnd w:id="128"/>
+      <w:bookmarkEnd w:id="131"/>
+    </w:p>
+    <w:p>
+      <w:pPr>
+        <w:ind w:firstLine="431"/>
+        <w:jc w:val="both"/>
+      </w:pPr>
+      <w:r>
+        <w:t>Praktickou částí této práce je návrh a realizace řešení, které by umožnilo uživatelům s minimální či žádnou znalostí programovacích jazyků vytvořit automatizovanou úlohu. Řešení je navrženo tak, že existuje jeden či více hlavních uzlů, které vykonávají zadanou úlohu. Jako vstupy slouží data z uzlů se senzory. Jeden uzel může být součástí více úloh, tudíž iniciátorem komunikace je hlavní uzel</w:t>
+      </w:r>
+      <w:r>
+        <w:t xml:space="preserve"> (</w:t>
+      </w:r>
+      <w:r>
+        <w:fldChar w:fldCharType="begin"/>
+      </w:r>
+      <w:r>
+        <w:instrText xml:space="preserve"> REF _Ref192352452 \h </w:instrText>
+      </w:r>
+      <w:r>
+        <w:fldChar w:fldCharType="separate"/>
+      </w:r>
+      <w:r>
+        <w:t xml:space="preserve">Obr. </w:t>
+      </w:r>
+      <w:r>
+        <w:rPr>
+          <w:noProof/>
+        </w:rPr>
+        <w:t>28</w:t>
+      </w:r>
+      <w:r>
+        <w:fldChar w:fldCharType="end"/>
+      </w:r>
+      <w:r>
+        <w:t>)</w:t>
+      </w:r>
+      <w:r>
+        <w:t>.</w:t>
+      </w:r>
+    </w:p>
+    <w:p>
+      <w:pPr>
+        <w:ind w:firstLine="431"/>
+        <w:jc w:val="both"/>
+      </w:pPr>
+    </w:p>
+    <w:p>
+      <w:pPr>
+        <w:keepNext/>
+        <w:ind w:firstLine="431"/>
+        <w:jc w:val="both"/>
+      </w:pPr>
+      <w:r>
+        <w:drawing>
+          <wp:inline distT="0" distB="0" distL="0" distR="0" wp14:anchorId="6D0BAEB1" wp14:editId="6C3C1541">
+            <wp:extent cx="5074920" cy="1381917"/>
+            <wp:effectExtent l="0" t="0" r="0" b="8890"/>
+            <wp:docPr id="1101463391" name="Obrázek 1"/>
+            <wp:cNvGraphicFramePr>
+              <a:graphicFrameLocks xmlns:a="http://schemas.openxmlformats.org/drawingml/2006/main" noChangeAspect="1"/>
+            </wp:cNvGraphicFramePr>
+            <a:graphic xmlns:a="http://schemas.openxmlformats.org/drawingml/2006/main">
+              <a:graphicData uri="http://schemas.openxmlformats.org/drawingml/2006/picture">
+                <pic:pic xmlns:pic="http://schemas.openxmlformats.org/drawingml/2006/picture">
+                  <pic:nvPicPr>
+                    <pic:cNvPr id="1101463391" name=""/>
+                    <pic:cNvPicPr/>
+                  </pic:nvPicPr>
+                  <pic:blipFill>
+                    <a:blip r:embed="rId47"/>
+                    <a:stretch>
+                      <a:fillRect/>
+                    </a:stretch>
+                  </pic:blipFill>
+                  <pic:spPr>
+                    <a:xfrm>
+                      <a:off x="0" y="0"/>
+                      <a:ext cx="5093765" cy="1387049"/>
+                    </a:xfrm>
+                    <a:prstGeom prst="rect">
+                      <a:avLst/>
+                    </a:prstGeom>
+                  </pic:spPr>
+                </pic:pic>
+              </a:graphicData>
+            </a:graphic>
+          </wp:inline>
+        </w:drawing>
+      </w:r>
+    </w:p>
+    <w:p>
+      <w:pPr>
+        <w:pStyle w:val="Titulek"/>
+        <w:jc w:val="both"/>
+      </w:pPr>
+      <w:bookmarkStart w:id="132" w:name="_Ref192352452"/>
+      <w:r>
+        <w:t xml:space="preserve">Obr. </w:t>
+      </w:r>
+      <w:r>
+        <w:fldChar w:fldCharType="begin"/>
+      </w:r>
+      <w:r>
+        <w:instrText xml:space="preserve"> SEQ Obrázek \* ARABIC </w:instrText>
+      </w:r>
+      <w:r>
+        <w:fldChar w:fldCharType="separate"/>
+      </w:r>
+      <w:r>
+        <w:rPr>
+          <w:noProof/>
+        </w:rPr>
+        <w:t>28</w:t>
+      </w:r>
+      <w:r>
+        <w:fldChar w:fldCharType="end"/>
+      </w:r>
+      <w:bookmarkEnd w:id="132"/>
+      <w:r>
+        <w:t xml:space="preserve"> </w:t>
+      </w:r>
+      <w:r>
+        <w:t>sekvenční diagram obecná komunikace – vlastní</w:t>
+      </w:r>
+    </w:p>
+    <w:p>
+      <w:pPr>
+        <w:ind w:firstLine="431"/>
+        <w:jc w:val="both"/>
+      </w:pPr>
+      <w:r>
+        <w:t>Při realizaci je využívána abstrakce a není spoléháno na funkce specifické pro použité technologie, díky čemuž je snazší případná migrace.</w:t>
+      </w:r>
+      <w:r>
+        <w:t xml:space="preserve"> </w:t>
+      </w:r>
+      <w:r>
+        <w:t xml:space="preserve">Dále je kladen důraz na modularitu, aby v případě že aktuální řešení nevyhovuje potřebám konkrétní úlohy bylo snadné </w:t>
+      </w:r>
+      <w:r>
+        <w:t>danou</w:t>
+      </w:r>
+      <w:r>
+        <w:t xml:space="preserve"> část jednoduše nahradit bez ovlivnění zbytku systému.</w:t>
+      </w:r>
+    </w:p>
+    <w:p>
+      <w:pPr>
+        <w:ind w:firstLine="431"/>
+        <w:jc w:val="both"/>
+      </w:pPr>
+      <w:r>
+        <w:t xml:space="preserve">Pro komunikaci byl zvolen protokol HTTP (viz Kap. </w:t>
+      </w:r>
+      <w:r>
+        <w:fldChar w:fldCharType="begin"/>
+      </w:r>
+      <w:r>
+        <w:instrText xml:space="preserve"> REF _Ref192342698 \r \h </w:instrText>
+      </w:r>
+      <w:r>
+        <w:fldChar w:fldCharType="separate"/>
+      </w:r>
+      <w:r>
+        <w:t>3.2.5</w:t>
+      </w:r>
+      <w:r>
+        <w:fldChar w:fldCharType="end"/>
+      </w:r>
+      <w:r>
+        <w:t>)</w:t>
+      </w:r>
+      <w:r>
+        <w:t xml:space="preserve"> s</w:t>
+      </w:r>
+      <w:r>
+        <w:t xml:space="preserve"> obsahem ve formátu </w:t>
+      </w:r>
+      <w:r>
+        <w:t xml:space="preserve">JSON (viz Kap. </w:t>
+      </w:r>
+      <w:r>
+        <w:fldChar w:fldCharType="begin"/>
+      </w:r>
+      <w:r>
+        <w:instrText xml:space="preserve"> REF _Ref192342752 \r \h </w:instrText>
+      </w:r>
+      <w:r>
+        <w:fldChar w:fldCharType="separate"/>
+      </w:r>
+      <w:r>
+        <w:t>3.3.2</w:t>
+      </w:r>
+      <w:r>
+        <w:fldChar w:fldCharType="end"/>
+      </w:r>
+      <w:r>
+        <w:t>)</w:t>
+      </w:r>
+      <w:r>
+        <w:t xml:space="preserve">. </w:t>
+      </w:r>
+      <w:r>
+        <w:t>Jelikož pro HTTP existuje mnoho nástrojů je jednoduché otestovat funkčnost uzlu. Dále je možné využití uzlů i mimo tento projekt.</w:t>
+      </w:r>
+      <w:r>
+        <w:t xml:space="preserve"> Z těchto důvodů byl upřednostněn textový formát před bitovým (viz Kap. </w:t>
+      </w:r>
+      <w:r>
+        <w:fldChar w:fldCharType="begin"/>
+      </w:r>
+      <w:r>
+        <w:instrText xml:space="preserve"> REF _Ref192352218 \r \h </w:instrText>
+      </w:r>
+      <w:r>
+        <w:fldChar w:fldCharType="separate"/>
+      </w:r>
+      <w:r>
+        <w:t>3.3</w:t>
+      </w:r>
+      <w:r>
+        <w:fldChar w:fldCharType="end"/>
+      </w:r>
+      <w:r>
+        <w:t>), který vyžaduje funkční program schopný reprezentovat přijatá data.</w:t>
+      </w:r>
+      <w:r>
+        <w:t xml:space="preserve"> Z běžně využívaných formátů CSV</w:t>
+      </w:r>
     </w:p>
     <w:p>
       <w:pPr>
         <w:pStyle w:val="Nadpis2"/>
       </w:pPr>
-      <w:bookmarkStart w:id="129" w:name="_Toc192258602"/>
+      <w:bookmarkStart w:id="133" w:name="_Toc192258602"/>
       <w:r>
         <w:t>Hlavní uzel</w:t>
       </w:r>
-      <w:bookmarkEnd w:id="129"/>
+      <w:bookmarkEnd w:id="133"/>
     </w:p>
     <w:p>
       <w:pPr>
@@ -18538,11 +18773,11 @@
       <w:pPr>
         <w:pStyle w:val="Nadpis3"/>
       </w:pPr>
-      <w:bookmarkStart w:id="130" w:name="_Toc192258603"/>
+      <w:bookmarkStart w:id="134" w:name="_Toc192258603"/>
       <w:r>
         <w:t>Komunikační vrstva</w:t>
       </w:r>
-      <w:bookmarkEnd w:id="130"/>
+      <w:bookmarkEnd w:id="134"/>
     </w:p>
     <w:p>
       <w:pPr>
@@ -18563,11 +18798,11 @@
       <w:pPr>
         <w:pStyle w:val="Nadpis3"/>
       </w:pPr>
-      <w:bookmarkStart w:id="131" w:name="_Toc192258604"/>
+      <w:bookmarkStart w:id="135" w:name="_Toc192258604"/>
       <w:r>
         <w:t>Logická vrstva</w:t>
       </w:r>
-      <w:bookmarkEnd w:id="131"/>
+      <w:bookmarkEnd w:id="135"/>
     </w:p>
     <w:p>
       <w:pPr>
@@ -18591,11 +18826,11 @@
       <w:pPr>
         <w:pStyle w:val="Nadpis3"/>
       </w:pPr>
-      <w:bookmarkStart w:id="132" w:name="_Toc192258605"/>
+      <w:bookmarkStart w:id="136" w:name="_Toc192258605"/>
       <w:r>
         <w:t>Uživatelské rozhraní</w:t>
       </w:r>
-      <w:bookmarkEnd w:id="132"/>
+      <w:bookmarkEnd w:id="136"/>
     </w:p>
     <w:p>
       <w:r>
@@ -18607,11 +18842,12 @@
       <w:pPr>
         <w:pStyle w:val="Nadpis2"/>
       </w:pPr>
-      <w:bookmarkStart w:id="133" w:name="_Toc192258606"/>
-      <w:r>
+      <w:bookmarkStart w:id="137" w:name="_Toc192258606"/>
+      <w:r>
+        <w:lastRenderedPageBreak/>
         <w:t>Uzly</w:t>
       </w:r>
-      <w:bookmarkEnd w:id="133"/>
+      <w:bookmarkEnd w:id="137"/>
     </w:p>
     <w:p>
       <w:pPr>
@@ -18626,11 +18862,11 @@
       <w:pPr>
         <w:pStyle w:val="Nadpis3"/>
       </w:pPr>
-      <w:bookmarkStart w:id="134" w:name="_Toc192258607"/>
+      <w:bookmarkStart w:id="138" w:name="_Toc192258607"/>
       <w:r>
         <w:t>Uzel 1</w:t>
       </w:r>
-      <w:bookmarkEnd w:id="134"/>
+      <w:bookmarkEnd w:id="138"/>
     </w:p>
     <w:p>
       <w:r>
@@ -18641,11 +18877,11 @@
       <w:pPr>
         <w:pStyle w:val="Nadpis3"/>
       </w:pPr>
-      <w:bookmarkStart w:id="135" w:name="_Toc192258608"/>
+      <w:bookmarkStart w:id="139" w:name="_Toc192258608"/>
       <w:r>
         <w:t>Uzel 2</w:t>
       </w:r>
-      <w:bookmarkEnd w:id="135"/>
+      <w:bookmarkEnd w:id="139"/>
     </w:p>
     <w:p>
       <w:r>
@@ -18656,11 +18892,11 @@
       <w:pPr>
         <w:pStyle w:val="Nadpis3"/>
       </w:pPr>
-      <w:bookmarkStart w:id="136" w:name="_Toc192258609"/>
+      <w:bookmarkStart w:id="140" w:name="_Toc192258609"/>
       <w:r>
         <w:t>Uzel 3</w:t>
       </w:r>
-      <w:bookmarkEnd w:id="136"/>
+      <w:bookmarkEnd w:id="140"/>
     </w:p>
     <w:p>
       <w:r>
@@ -18674,22 +18910,22 @@
       <w:r>
         <w:br w:type="page"/>
       </w:r>
-      <w:bookmarkStart w:id="137" w:name="_Toc192258610"/>
+      <w:bookmarkStart w:id="141" w:name="_Toc192258610"/>
       <w:r>
         <w:lastRenderedPageBreak/>
         <w:t>Výsledky a diskuse</w:t>
       </w:r>
-      <w:bookmarkEnd w:id="137"/>
+      <w:bookmarkEnd w:id="141"/>
     </w:p>
     <w:p>
       <w:pPr>
         <w:pStyle w:val="Nadpis2"/>
       </w:pPr>
-      <w:bookmarkStart w:id="138" w:name="_Toc192258611"/>
+      <w:bookmarkStart w:id="142" w:name="_Toc192258611"/>
       <w:r>
         <w:t>Podkapitola úroveň 2</w:t>
       </w:r>
-      <w:bookmarkEnd w:id="138"/>
+      <w:bookmarkEnd w:id="142"/>
     </w:p>
     <w:p>
       <w:pPr>
@@ -18710,7 +18946,7 @@
       <w:pPr>
         <w:pStyle w:val="Nadpis3"/>
       </w:pPr>
-      <w:bookmarkStart w:id="139" w:name="_Toc192258612"/>
+      <w:bookmarkStart w:id="143" w:name="_Toc192258612"/>
       <w:r>
         <w:t xml:space="preserve">Podkapitola </w:t>
       </w:r>
@@ -18720,7 +18956,7 @@
       <w:r>
         <w:t>3</w:t>
       </w:r>
-      <w:bookmarkEnd w:id="139"/>
+      <w:bookmarkEnd w:id="143"/>
     </w:p>
     <w:p>
       <w:pPr>
@@ -18738,7 +18974,7 @@
       <w:pPr>
         <w:pStyle w:val="Nadpis3"/>
       </w:pPr>
-      <w:bookmarkStart w:id="140" w:name="_Toc192258613"/>
+      <w:bookmarkStart w:id="144" w:name="_Toc192258613"/>
       <w:r>
         <w:t xml:space="preserve">Podkapitola </w:t>
       </w:r>
@@ -18748,7 +18984,7 @@
       <w:r>
         <w:t>3</w:t>
       </w:r>
-      <w:bookmarkEnd w:id="140"/>
+      <w:bookmarkEnd w:id="144"/>
     </w:p>
     <w:p>
       <w:pPr>
@@ -18766,11 +19002,11 @@
       <w:pPr>
         <w:pStyle w:val="Nadpis2"/>
       </w:pPr>
-      <w:bookmarkStart w:id="141" w:name="_Toc192258614"/>
+      <w:bookmarkStart w:id="145" w:name="_Toc192258614"/>
       <w:r>
         <w:t>Podkapitola úroveň 2</w:t>
       </w:r>
-      <w:bookmarkEnd w:id="141"/>
+      <w:bookmarkEnd w:id="145"/>
     </w:p>
     <w:p>
       <w:pPr>
@@ -18794,12 +19030,12 @@
       <w:r>
         <w:br w:type="page"/>
       </w:r>
-      <w:bookmarkStart w:id="142" w:name="_Toc192258615"/>
+      <w:bookmarkStart w:id="146" w:name="_Toc192258615"/>
       <w:r>
         <w:lastRenderedPageBreak/>
         <w:t>Závěr</w:t>
       </w:r>
-      <w:bookmarkEnd w:id="142"/>
+      <w:bookmarkEnd w:id="146"/>
     </w:p>
     <w:p>
       <w:pPr>
@@ -18821,7 +19057,7 @@
       <w:pPr>
         <w:pStyle w:val="Nadpis1"/>
         <w:sectPr>
-          <w:footerReference w:type="default" r:id="rId47"/>
+          <w:footerReference w:type="default" r:id="rId48"/>
           <w:pgSz w:w="11907" w:h="16839" w:code="9"/>
           <w:pgMar w:top="1701" w:right="1134" w:bottom="1701" w:left="1985" w:header="709" w:footer="709" w:gutter="0"/>
           <w:pgNumType w:start="1"/>
@@ -18835,12 +19071,12 @@
       <w:pPr>
         <w:pStyle w:val="Nadpis1"/>
       </w:pPr>
-      <w:bookmarkStart w:id="143" w:name="_Toc192258616"/>
+      <w:bookmarkStart w:id="147" w:name="_Toc192258616"/>
       <w:r>
         <w:lastRenderedPageBreak/>
         <w:t>Seznam použitých zdrojů</w:t>
       </w:r>
-      <w:bookmarkEnd w:id="143"/>
+      <w:bookmarkEnd w:id="147"/>
     </w:p>
     <w:sdt>
       <w:sdtPr>
@@ -20885,12 +21121,12 @@
       <w:r>
         <w:br w:type="page"/>
       </w:r>
-      <w:bookmarkStart w:id="144" w:name="_Toc192258617"/>
+      <w:bookmarkStart w:id="148" w:name="_Toc192258617"/>
       <w:r>
         <w:lastRenderedPageBreak/>
         <w:t>Přílohy</w:t>
       </w:r>
-      <w:bookmarkEnd w:id="144"/>
+      <w:bookmarkEnd w:id="148"/>
     </w:p>
     <w:p>
       <w:pPr>
@@ -20915,7 +21151,7 @@
       </w:pPr>
     </w:p>
     <w:sectPr>
-      <w:headerReference w:type="default" r:id="rId48"/>
+      <w:headerReference w:type="default" r:id="rId49"/>
       <w:type w:val="continuous"/>
       <w:pgSz w:w="11907" w:h="16839" w:code="9"/>
       <w:pgMar w:top="1418" w:right="851" w:bottom="1418" w:left="1985" w:header="709" w:footer="709" w:gutter="0"/>
@@ -21242,7 +21478,7 @@
       </w:r>
     </w:p>
   </w:comment>
-  <w:comment w:id="53" w:author="Martin Novák" w:date="2025-02-15T14:46:00Z" w:initials="MN">
+  <w:comment w:id="54" w:author="Martin Novák" w:date="2025-02-15T14:46:00Z" w:initials="MN">
     <w:p>
       <w:pPr>
         <w:pStyle w:val="Textkomente"/>
@@ -21258,7 +21494,7 @@
       </w:r>
     </w:p>
   </w:comment>
-  <w:comment w:id="56" w:author="Martin Novák" w:date="2025-02-15T18:22:00Z" w:initials="MN">
+  <w:comment w:id="57" w:author="Martin Novák" w:date="2025-02-15T18:22:00Z" w:initials="MN">
     <w:p>
       <w:pPr>
         <w:pStyle w:val="Textkomente"/>
@@ -21298,7 +21534,7 @@
       </w:r>
     </w:p>
   </w:comment>
-  <w:comment w:id="57" w:author="Martin Novák" w:date="2025-02-15T20:42:00Z" w:initials="MN">
+  <w:comment w:id="58" w:author="Martin Novák" w:date="2025-02-15T20:42:00Z" w:initials="MN">
     <w:p>
       <w:pPr>
         <w:pStyle w:val="Textkomente"/>
@@ -21314,7 +21550,7 @@
       </w:r>
     </w:p>
   </w:comment>
-  <w:comment w:id="58" w:author="Martin Novák" w:date="2025-02-15T20:51:00Z" w:initials="MN">
+  <w:comment w:id="59" w:author="Martin Novák" w:date="2025-02-15T20:51:00Z" w:initials="MN">
     <w:p>
       <w:pPr>
         <w:pStyle w:val="Textkomente"/>
@@ -21330,7 +21566,7 @@
       </w:r>
     </w:p>
   </w:comment>
-  <w:comment w:id="59" w:author="Martin Novák" w:date="2025-02-15T21:27:00Z" w:initials="MN">
+  <w:comment w:id="60" w:author="Martin Novák" w:date="2025-02-15T21:27:00Z" w:initials="MN">
     <w:p>
       <w:pPr>
         <w:pStyle w:val="Textkomente"/>
@@ -21349,7 +21585,7 @@
       </w:r>
     </w:p>
   </w:comment>
-  <w:comment w:id="62" w:author="Martin Novák" w:date="2025-02-21T19:19:00Z" w:initials="MN">
+  <w:comment w:id="64" w:author="Martin Novák" w:date="2025-02-21T19:19:00Z" w:initials="MN">
     <w:p>
       <w:pPr>
         <w:pStyle w:val="Textkomente"/>
@@ -21365,7 +21601,7 @@
       </w:r>
     </w:p>
   </w:comment>
-  <w:comment w:id="63" w:author="Martin Novák" w:date="2025-02-21T18:14:00Z" w:initials="MN">
+  <w:comment w:id="65" w:author="Martin Novák" w:date="2025-02-21T18:14:00Z" w:initials="MN">
     <w:p>
       <w:pPr>
         <w:pStyle w:val="Textkomente"/>
@@ -21381,7 +21617,7 @@
       </w:r>
     </w:p>
   </w:comment>
-  <w:comment w:id="64" w:author="Martin Novák" w:date="2025-02-21T18:10:00Z" w:initials="MN">
+  <w:comment w:id="66" w:author="Martin Novák" w:date="2025-02-21T18:10:00Z" w:initials="MN">
     <w:p>
       <w:pPr>
         <w:pStyle w:val="Textkomente"/>
@@ -21397,7 +21633,7 @@
       </w:r>
     </w:p>
   </w:comment>
-  <w:comment w:id="66" w:author="Martin Novák" w:date="2025-02-21T17:52:00Z" w:initials="MN">
+  <w:comment w:id="69" w:author="Martin Novák" w:date="2025-02-21T17:52:00Z" w:initials="MN">
     <w:p>
       <w:pPr>
         <w:pStyle w:val="Textkomente"/>
@@ -21434,7 +21670,7 @@
       </w:pPr>
     </w:p>
   </w:comment>
-  <w:comment w:id="70" w:author="Martin Novák" w:date="2025-02-28T17:05:00Z" w:initials="MN">
+  <w:comment w:id="73" w:author="Martin Novák" w:date="2025-02-28T17:05:00Z" w:initials="MN">
     <w:p>
       <w:pPr>
         <w:pStyle w:val="Textkomente"/>
@@ -21450,7 +21686,7 @@
       </w:r>
     </w:p>
   </w:comment>
-  <w:comment w:id="72" w:author="Martin Novák" w:date="2025-03-01T16:59:00Z" w:initials="MN">
+  <w:comment w:id="75" w:author="Martin Novák" w:date="2025-03-01T16:59:00Z" w:initials="MN">
     <w:p>
       <w:pPr>
         <w:pStyle w:val="Textkomente"/>
@@ -21501,7 +21737,7 @@
       </w:r>
     </w:p>
   </w:comment>
-  <w:comment w:id="76" w:author="Martin Novák" w:date="2025-02-24T18:03:00Z" w:initials="MN">
+  <w:comment w:id="79" w:author="Martin Novák" w:date="2025-02-24T18:03:00Z" w:initials="MN">
     <w:p>
       <w:pPr>
         <w:pStyle w:val="Textkomente"/>
@@ -21517,7 +21753,7 @@
       </w:r>
     </w:p>
   </w:comment>
-  <w:comment w:id="77" w:author="Martin Novák" w:date="2025-03-02T14:56:00Z" w:initials="MN">
+  <w:comment w:id="80" w:author="Martin Novák" w:date="2025-03-02T14:56:00Z" w:initials="MN">
     <w:p>
       <w:pPr>
         <w:pStyle w:val="Textkomente"/>
@@ -21533,7 +21769,7 @@
       </w:r>
     </w:p>
   </w:comment>
-  <w:comment w:id="78" w:author="Martin Novák" w:date="2025-02-24T18:26:00Z" w:initials="MN">
+  <w:comment w:id="81" w:author="Martin Novák" w:date="2025-02-24T18:26:00Z" w:initials="MN">
     <w:p>
       <w:pPr>
         <w:pStyle w:val="Textkomente"/>
@@ -21549,7 +21785,7 @@
       </w:r>
     </w:p>
   </w:comment>
-  <w:comment w:id="80" w:author="Martin Novák" w:date="2025-03-02T14:47:00Z" w:initials="MN">
+  <w:comment w:id="83" w:author="Martin Novák" w:date="2025-03-02T14:47:00Z" w:initials="MN">
     <w:p>
       <w:pPr>
         <w:pStyle w:val="Textkomente"/>
@@ -21565,7 +21801,7 @@
       </w:r>
     </w:p>
   </w:comment>
-  <w:comment w:id="85" w:author="Martin Novák" w:date="2025-03-02T15:32:00Z" w:initials="MN">
+  <w:comment w:id="88" w:author="Martin Novák" w:date="2025-03-02T15:32:00Z" w:initials="MN">
     <w:p>
       <w:pPr>
         <w:pStyle w:val="Textkomente"/>
@@ -21581,7 +21817,7 @@
       </w:r>
     </w:p>
   </w:comment>
-  <w:comment w:id="86" w:author="Martin Novák" w:date="2025-03-02T15:47:00Z" w:initials="MN">
+  <w:comment w:id="89" w:author="Martin Novák" w:date="2025-03-02T15:47:00Z" w:initials="MN">
     <w:p>
       <w:pPr>
         <w:pStyle w:val="Textkomente"/>
@@ -21597,7 +21833,7 @@
       </w:r>
     </w:p>
   </w:comment>
-  <w:comment w:id="88" w:author="Martin Novák" w:date="2025-02-26T18:37:00Z" w:initials="MN">
+  <w:comment w:id="91" w:author="Martin Novák" w:date="2025-02-26T18:37:00Z" w:initials="MN">
     <w:p>
       <w:pPr>
         <w:pStyle w:val="Textkomente"/>
@@ -21616,7 +21852,7 @@
       </w:r>
     </w:p>
   </w:comment>
-  <w:comment w:id="93" w:author="Martin Novák" w:date="2025-03-03T12:54:00Z" w:initials="MN">
+  <w:comment w:id="96" w:author="Martin Novák" w:date="2025-03-03T12:54:00Z" w:initials="MN">
     <w:p>
       <w:pPr>
         <w:pStyle w:val="Textkomente"/>
@@ -21636,7 +21872,7 @@
       </w:r>
     </w:p>
   </w:comment>
-  <w:comment w:id="94" w:author="Martin Novák" w:date="2025-03-02T19:38:00Z" w:initials="MN">
+  <w:comment w:id="97" w:author="Martin Novák" w:date="2025-03-02T19:38:00Z" w:initials="MN">
     <w:p>
       <w:pPr>
         <w:pStyle w:val="Textkomente"/>
@@ -21652,7 +21888,7 @@
       </w:r>
     </w:p>
   </w:comment>
-  <w:comment w:id="97" w:author="Martin Novák" w:date="2025-03-03T10:21:00Z" w:initials="MN">
+  <w:comment w:id="100" w:author="Martin Novák" w:date="2025-03-03T10:21:00Z" w:initials="MN">
     <w:p>
       <w:pPr>
         <w:pStyle w:val="Textkomente"/>
@@ -21668,7 +21904,7 @@
       </w:r>
     </w:p>
   </w:comment>
-  <w:comment w:id="100" w:author="Martin Novák" w:date="2025-03-04T18:30:00Z" w:initials="MN">
+  <w:comment w:id="103" w:author="Martin Novák" w:date="2025-03-04T18:30:00Z" w:initials="MN">
     <w:p>
       <w:pPr>
         <w:pStyle w:val="Textkomente"/>
@@ -21753,7 +21989,7 @@
       </w:pPr>
     </w:p>
   </w:comment>
-  <w:comment w:id="101" w:author="Martin Novák" w:date="2025-03-04T20:02:00Z" w:initials="MN">
+  <w:comment w:id="104" w:author="Martin Novák" w:date="2025-03-04T20:02:00Z" w:initials="MN">
     <w:p>
       <w:pPr>
         <w:pStyle w:val="Textkomente"/>
@@ -21763,7 +21999,7 @@
       </w:r>
     </w:p>
   </w:comment>
-  <w:comment w:id="105" w:author="Martin Novák" w:date="2025-03-06T21:53:00Z" w:initials="MN">
+  <w:comment w:id="108" w:author="Martin Novák" w:date="2025-03-06T21:53:00Z" w:initials="MN">
     <w:p>
       <w:pPr>
         <w:pStyle w:val="Textkomente"/>
@@ -21779,7 +22015,7 @@
       </w:r>
     </w:p>
   </w:comment>
-  <w:comment w:id="106" w:author="Martin Novák" w:date="2025-03-07T12:23:00Z" w:initials="MN">
+  <w:comment w:id="109" w:author="Martin Novák" w:date="2025-03-07T12:23:00Z" w:initials="MN">
     <w:p>
       <w:pPr>
         <w:pStyle w:val="Textkomente"/>
@@ -21795,7 +22031,7 @@
       </w:r>
     </w:p>
   </w:comment>
-  <w:comment w:id="107" w:author="Martin Novák" w:date="2025-03-07T12:26:00Z" w:initials="MN">
+  <w:comment w:id="110" w:author="Martin Novák" w:date="2025-03-07T12:26:00Z" w:initials="MN">
     <w:p>
       <w:pPr>
         <w:pStyle w:val="Textkomente"/>
@@ -21811,7 +22047,7 @@
       </w:r>
     </w:p>
   </w:comment>
-  <w:comment w:id="110" w:author="Martin Novák" w:date="2025-03-07T15:59:00Z" w:initials="MN">
+  <w:comment w:id="113" w:author="Martin Novák" w:date="2025-03-07T15:59:00Z" w:initials="MN">
     <w:p>
       <w:pPr>
         <w:pStyle w:val="Textkomente"/>
@@ -21827,7 +22063,7 @@
       </w:r>
     </w:p>
   </w:comment>
-  <w:comment w:id="111" w:author="Martin Novák" w:date="2025-03-07T14:19:00Z" w:initials="MN">
+  <w:comment w:id="114" w:author="Martin Novák" w:date="2025-03-07T14:19:00Z" w:initials="MN">
     <w:p>
       <w:pPr>
         <w:pStyle w:val="Textkomente"/>
@@ -21843,7 +22079,7 @@
       </w:r>
     </w:p>
   </w:comment>
-  <w:comment w:id="117" w:author="Martin Novák" w:date="2025-01-27T17:39:00Z" w:initials="MN">
+  <w:comment w:id="120" w:author="Martin Novák" w:date="2025-01-27T17:39:00Z" w:initials="MN">
     <w:p>
       <w:pPr>
         <w:pStyle w:val="Textkomente"/>
@@ -21878,7 +22114,7 @@
       </w:r>
     </w:p>
   </w:comment>
-  <w:comment w:id="118" w:author="Martin Novák" w:date="2025-01-27T18:33:00Z" w:initials="MN">
+  <w:comment w:id="121" w:author="Martin Novák" w:date="2025-01-27T18:33:00Z" w:initials="MN">
     <w:p>
       <w:pPr>
         <w:pStyle w:val="Textkomente"/>
@@ -21894,7 +22130,7 @@
       </w:r>
     </w:p>
   </w:comment>
-  <w:comment w:id="119" w:author="Martin Novák" w:date="2025-01-27T18:18:00Z" w:initials="MN">
+  <w:comment w:id="122" w:author="Martin Novák" w:date="2025-01-27T18:18:00Z" w:initials="MN">
     <w:p>
       <w:pPr>
         <w:pStyle w:val="Textkomente"/>
@@ -21910,7 +22146,7 @@
       </w:r>
     </w:p>
   </w:comment>
-  <w:comment w:id="121" w:author="Martin Novák" w:date="2025-01-27T17:35:00Z" w:initials="MN">
+  <w:comment w:id="124" w:author="Martin Novák" w:date="2025-01-27T17:35:00Z" w:initials="MN">
     <w:p>
       <w:pPr>
         <w:pStyle w:val="Textkomente"/>
@@ -21926,7 +22162,7 @@
       </w:r>
     </w:p>
   </w:comment>
-  <w:comment w:id="122" w:author="Martin Novák" w:date="2025-01-19T18:10:00Z" w:initials="MN">
+  <w:comment w:id="125" w:author="Martin Novák" w:date="2025-01-19T18:10:00Z" w:initials="MN">
     <w:p>
       <w:pPr>
         <w:pStyle w:val="Textkomente"/>
@@ -26264,7 +26500,6 @@
     <w:rsid w:val="002F5F52"/>
     <w:rsid w:val="00313997"/>
     <w:rsid w:val="004040E4"/>
-    <w:rsid w:val="00421BAC"/>
     <w:rsid w:val="00422C9D"/>
     <w:rsid w:val="00477BFB"/>
     <w:rsid w:val="004C2E9E"/>
@@ -26291,6 +26526,7 @@
     <w:rsid w:val="00903FE5"/>
     <w:rsid w:val="009263C5"/>
     <w:rsid w:val="0095341E"/>
+    <w:rsid w:val="00980752"/>
     <w:rsid w:val="009D285C"/>
     <w:rsid w:val="009E5803"/>
     <w:rsid w:val="009F4FD8"/>

</xml_diff>

<commit_message>
nadpis 4urovne vynechan z obsahu
</commit_message>
<xml_diff>
--- a/teoreticka_cast/xnovm288_DP.docx
+++ b/teoreticka_cast/xnovm288_DP.docx
@@ -1853,24 +1853,15 @@
         </w:rPr>
       </w:pPr>
       <w:r>
-        <w:rPr>
-          <w:b w:val="0"/>
-        </w:rPr>
         <w:fldChar w:fldCharType="begin"/>
       </w:r>
       <w:r>
-        <w:rPr>
-          <w:b w:val="0"/>
-        </w:rPr>
-        <w:instrText xml:space="preserve"> TOC \o "1-4" \h \z \u </w:instrText>
-      </w:r>
-      <w:r>
-        <w:rPr>
-          <w:b w:val="0"/>
-        </w:rPr>
+        <w:instrText xml:space="preserve"> TOC \o "1-3" \h \z \u </w:instrText>
+      </w:r>
+      <w:r>
         <w:fldChar w:fldCharType="separate"/>
       </w:r>
-      <w:hyperlink w:anchor="_Toc192258564" w:history="1">
+      <w:hyperlink w:anchor="_Toc192524676" w:history="1">
         <w:r>
           <w:rPr>
             <w:rStyle w:val="Hypertextovodkaz"/>
@@ -1910,7 +1901,7 @@
           <w:rPr>
             <w:webHidden/>
           </w:rPr>
-          <w:instrText xml:space="preserve"> PAGEREF _Toc192258564 \h </w:instrText>
+          <w:instrText xml:space="preserve"> PAGEREF _Toc192524676 \h </w:instrText>
         </w:r>
         <w:r>
           <w:rPr>
@@ -1949,7 +1940,7 @@
           <w14:ligatures w14:val="standardContextual"/>
         </w:rPr>
       </w:pPr>
-      <w:hyperlink w:anchor="_Toc192258565" w:history="1">
+      <w:hyperlink w:anchor="_Toc192524677" w:history="1">
         <w:r>
           <w:rPr>
             <w:rStyle w:val="Hypertextovodkaz"/>
@@ -1989,7 +1980,7 @@
           <w:rPr>
             <w:webHidden/>
           </w:rPr>
-          <w:instrText xml:space="preserve"> PAGEREF _Toc192258565 \h </w:instrText>
+          <w:instrText xml:space="preserve"> PAGEREF _Toc192524677 \h </w:instrText>
         </w:r>
         <w:r>
           <w:rPr>
@@ -2026,7 +2017,7 @@
           <w14:ligatures w14:val="standardContextual"/>
         </w:rPr>
       </w:pPr>
-      <w:hyperlink w:anchor="_Toc192258566" w:history="1">
+      <w:hyperlink w:anchor="_Toc192524678" w:history="1">
         <w:r>
           <w:rPr>
             <w:rStyle w:val="Hypertextovodkaz"/>
@@ -2064,7 +2055,7 @@
           <w:rPr>
             <w:webHidden/>
           </w:rPr>
-          <w:instrText xml:space="preserve"> PAGEREF _Toc192258566 \h </w:instrText>
+          <w:instrText xml:space="preserve"> PAGEREF _Toc192524678 \h </w:instrText>
         </w:r>
         <w:r>
           <w:rPr>
@@ -2101,7 +2092,7 @@
           <w14:ligatures w14:val="standardContextual"/>
         </w:rPr>
       </w:pPr>
-      <w:hyperlink w:anchor="_Toc192258567" w:history="1">
+      <w:hyperlink w:anchor="_Toc192524679" w:history="1">
         <w:r>
           <w:rPr>
             <w:rStyle w:val="Hypertextovodkaz"/>
@@ -2139,7 +2130,7 @@
           <w:rPr>
             <w:webHidden/>
           </w:rPr>
-          <w:instrText xml:space="preserve"> PAGEREF _Toc192258567 \h </w:instrText>
+          <w:instrText xml:space="preserve"> PAGEREF _Toc192524679 \h </w:instrText>
         </w:r>
         <w:r>
           <w:rPr>
@@ -2178,7 +2169,7 @@
           <w14:ligatures w14:val="standardContextual"/>
         </w:rPr>
       </w:pPr>
-      <w:hyperlink w:anchor="_Toc192258568" w:history="1">
+      <w:hyperlink w:anchor="_Toc192524680" w:history="1">
         <w:r>
           <w:rPr>
             <w:rStyle w:val="Hypertextovodkaz"/>
@@ -2218,7 +2209,7 @@
           <w:rPr>
             <w:webHidden/>
           </w:rPr>
-          <w:instrText xml:space="preserve"> PAGEREF _Toc192258568 \h </w:instrText>
+          <w:instrText xml:space="preserve"> PAGEREF _Toc192524680 \h </w:instrText>
         </w:r>
         <w:r>
           <w:rPr>
@@ -2255,7 +2246,7 @@
           <w14:ligatures w14:val="standardContextual"/>
         </w:rPr>
       </w:pPr>
-      <w:hyperlink w:anchor="_Toc192258569" w:history="1">
+      <w:hyperlink w:anchor="_Toc192524681" w:history="1">
         <w:r>
           <w:rPr>
             <w:rStyle w:val="Hypertextovodkaz"/>
@@ -2293,7 +2284,7 @@
           <w:rPr>
             <w:webHidden/>
           </w:rPr>
-          <w:instrText xml:space="preserve"> PAGEREF _Toc192258569 \h </w:instrText>
+          <w:instrText xml:space="preserve"> PAGEREF _Toc192524681 \h </w:instrText>
         </w:r>
         <w:r>
           <w:rPr>
@@ -2330,7 +2321,7 @@
           <w14:ligatures w14:val="standardContextual"/>
         </w:rPr>
       </w:pPr>
-      <w:hyperlink w:anchor="_Toc192258570" w:history="1">
+      <w:hyperlink w:anchor="_Toc192524682" w:history="1">
         <w:r>
           <w:rPr>
             <w:rStyle w:val="Hypertextovodkaz"/>
@@ -2368,7 +2359,7 @@
           <w:rPr>
             <w:webHidden/>
           </w:rPr>
-          <w:instrText xml:space="preserve"> PAGEREF _Toc192258570 \h </w:instrText>
+          <w:instrText xml:space="preserve"> PAGEREF _Toc192524682 \h </w:instrText>
         </w:r>
         <w:r>
           <w:rPr>
@@ -2405,7 +2396,7 @@
           <w14:ligatures w14:val="standardContextual"/>
         </w:rPr>
       </w:pPr>
-      <w:hyperlink w:anchor="_Toc192258571" w:history="1">
+      <w:hyperlink w:anchor="_Toc192524683" w:history="1">
         <w:r>
           <w:rPr>
             <w:rStyle w:val="Hypertextovodkaz"/>
@@ -2443,7 +2434,7 @@
           <w:rPr>
             <w:webHidden/>
           </w:rPr>
-          <w:instrText xml:space="preserve"> PAGEREF _Toc192258571 \h </w:instrText>
+          <w:instrText xml:space="preserve"> PAGEREF _Toc192524683 \h </w:instrText>
         </w:r>
         <w:r>
           <w:rPr>
@@ -2480,7 +2471,7 @@
           <w14:ligatures w14:val="standardContextual"/>
         </w:rPr>
       </w:pPr>
-      <w:hyperlink w:anchor="_Toc192258572" w:history="1">
+      <w:hyperlink w:anchor="_Toc192524684" w:history="1">
         <w:r>
           <w:rPr>
             <w:rStyle w:val="Hypertextovodkaz"/>
@@ -2518,7 +2509,7 @@
           <w:rPr>
             <w:webHidden/>
           </w:rPr>
-          <w:instrText xml:space="preserve"> PAGEREF _Toc192258572 \h </w:instrText>
+          <w:instrText xml:space="preserve"> PAGEREF _Toc192524684 \h </w:instrText>
         </w:r>
         <w:r>
           <w:rPr>
@@ -2555,7 +2546,7 @@
           <w14:ligatures w14:val="standardContextual"/>
         </w:rPr>
       </w:pPr>
-      <w:hyperlink w:anchor="_Toc192258573" w:history="1">
+      <w:hyperlink w:anchor="_Toc192524685" w:history="1">
         <w:r>
           <w:rPr>
             <w:rStyle w:val="Hypertextovodkaz"/>
@@ -2593,7 +2584,7 @@
           <w:rPr>
             <w:webHidden/>
           </w:rPr>
-          <w:instrText xml:space="preserve"> PAGEREF _Toc192258573 \h </w:instrText>
+          <w:instrText xml:space="preserve"> PAGEREF _Toc192524685 \h </w:instrText>
         </w:r>
         <w:r>
           <w:rPr>
@@ -2630,7 +2621,7 @@
           <w14:ligatures w14:val="standardContextual"/>
         </w:rPr>
       </w:pPr>
-      <w:hyperlink w:anchor="_Toc192258574" w:history="1">
+      <w:hyperlink w:anchor="_Toc192524686" w:history="1">
         <w:r>
           <w:rPr>
             <w:rStyle w:val="Hypertextovodkaz"/>
@@ -2668,7 +2659,7 @@
           <w:rPr>
             <w:webHidden/>
           </w:rPr>
-          <w:instrText xml:space="preserve"> PAGEREF _Toc192258574 \h </w:instrText>
+          <w:instrText xml:space="preserve"> PAGEREF _Toc192524686 \h </w:instrText>
         </w:r>
         <w:r>
           <w:rPr>
@@ -2705,7 +2696,7 @@
           <w14:ligatures w14:val="standardContextual"/>
         </w:rPr>
       </w:pPr>
-      <w:hyperlink w:anchor="_Toc192258575" w:history="1">
+      <w:hyperlink w:anchor="_Toc192524687" w:history="1">
         <w:r>
           <w:rPr>
             <w:rStyle w:val="Hypertextovodkaz"/>
@@ -2743,7 +2734,7 @@
           <w:rPr>
             <w:webHidden/>
           </w:rPr>
-          <w:instrText xml:space="preserve"> PAGEREF _Toc192258575 \h </w:instrText>
+          <w:instrText xml:space="preserve"> PAGEREF _Toc192524687 \h </w:instrText>
         </w:r>
         <w:r>
           <w:rPr>
@@ -2780,7 +2771,7 @@
           <w14:ligatures w14:val="standardContextual"/>
         </w:rPr>
       </w:pPr>
-      <w:hyperlink w:anchor="_Toc192258576" w:history="1">
+      <w:hyperlink w:anchor="_Toc192524688" w:history="1">
         <w:r>
           <w:rPr>
             <w:rStyle w:val="Hypertextovodkaz"/>
@@ -2818,7 +2809,7 @@
           <w:rPr>
             <w:webHidden/>
           </w:rPr>
-          <w:instrText xml:space="preserve"> PAGEREF _Toc192258576 \h </w:instrText>
+          <w:instrText xml:space="preserve"> PAGEREF _Toc192524688 \h </w:instrText>
         </w:r>
         <w:r>
           <w:rPr>
@@ -2855,7 +2846,7 @@
           <w14:ligatures w14:val="standardContextual"/>
         </w:rPr>
       </w:pPr>
-      <w:hyperlink w:anchor="_Toc192258577" w:history="1">
+      <w:hyperlink w:anchor="_Toc192524689" w:history="1">
         <w:r>
           <w:rPr>
             <w:rStyle w:val="Hypertextovodkaz"/>
@@ -2893,7 +2884,7 @@
           <w:rPr>
             <w:webHidden/>
           </w:rPr>
-          <w:instrText xml:space="preserve"> PAGEREF _Toc192258577 \h </w:instrText>
+          <w:instrText xml:space="preserve"> PAGEREF _Toc192524689 \h </w:instrText>
         </w:r>
         <w:r>
           <w:rPr>
@@ -2930,7 +2921,7 @@
           <w14:ligatures w14:val="standardContextual"/>
         </w:rPr>
       </w:pPr>
-      <w:hyperlink w:anchor="_Toc192258578" w:history="1">
+      <w:hyperlink w:anchor="_Toc192524690" w:history="1">
         <w:r>
           <w:rPr>
             <w:rStyle w:val="Hypertextovodkaz"/>
@@ -2968,7 +2959,7 @@
           <w:rPr>
             <w:webHidden/>
           </w:rPr>
-          <w:instrText xml:space="preserve"> PAGEREF _Toc192258578 \h </w:instrText>
+          <w:instrText xml:space="preserve"> PAGEREF _Toc192524690 \h </w:instrText>
         </w:r>
         <w:r>
           <w:rPr>
@@ -3005,7 +2996,7 @@
           <w14:ligatures w14:val="standardContextual"/>
         </w:rPr>
       </w:pPr>
-      <w:hyperlink w:anchor="_Toc192258579" w:history="1">
+      <w:hyperlink w:anchor="_Toc192524691" w:history="1">
         <w:r>
           <w:rPr>
             <w:rStyle w:val="Hypertextovodkaz"/>
@@ -3043,7 +3034,7 @@
           <w:rPr>
             <w:webHidden/>
           </w:rPr>
-          <w:instrText xml:space="preserve"> PAGEREF _Toc192258579 \h </w:instrText>
+          <w:instrText xml:space="preserve"> PAGEREF _Toc192524691 \h </w:instrText>
         </w:r>
         <w:r>
           <w:rPr>
@@ -3080,7 +3071,7 @@
           <w14:ligatures w14:val="standardContextual"/>
         </w:rPr>
       </w:pPr>
-      <w:hyperlink w:anchor="_Toc192258580" w:history="1">
+      <w:hyperlink w:anchor="_Toc192524692" w:history="1">
         <w:r>
           <w:rPr>
             <w:rStyle w:val="Hypertextovodkaz"/>
@@ -3118,7 +3109,7 @@
           <w:rPr>
             <w:webHidden/>
           </w:rPr>
-          <w:instrText xml:space="preserve"> PAGEREF _Toc192258580 \h </w:instrText>
+          <w:instrText xml:space="preserve"> PAGEREF _Toc192524692 \h </w:instrText>
         </w:r>
         <w:r>
           <w:rPr>
@@ -3155,7 +3146,7 @@
           <w14:ligatures w14:val="standardContextual"/>
         </w:rPr>
       </w:pPr>
-      <w:hyperlink w:anchor="_Toc192258581" w:history="1">
+      <w:hyperlink w:anchor="_Toc192524693" w:history="1">
         <w:r>
           <w:rPr>
             <w:rStyle w:val="Hypertextovodkaz"/>
@@ -3193,7 +3184,7 @@
           <w:rPr>
             <w:webHidden/>
           </w:rPr>
-          <w:instrText xml:space="preserve"> PAGEREF _Toc192258581 \h </w:instrText>
+          <w:instrText xml:space="preserve"> PAGEREF _Toc192524693 \h </w:instrText>
         </w:r>
         <w:r>
           <w:rPr>
@@ -3230,7 +3221,7 @@
           <w14:ligatures w14:val="standardContextual"/>
         </w:rPr>
       </w:pPr>
-      <w:hyperlink w:anchor="_Toc192258582" w:history="1">
+      <w:hyperlink w:anchor="_Toc192524694" w:history="1">
         <w:r>
           <w:rPr>
             <w:rStyle w:val="Hypertextovodkaz"/>
@@ -3268,7 +3259,7 @@
           <w:rPr>
             <w:webHidden/>
           </w:rPr>
-          <w:instrText xml:space="preserve"> PAGEREF _Toc192258582 \h </w:instrText>
+          <w:instrText xml:space="preserve"> PAGEREF _Toc192524694 \h </w:instrText>
         </w:r>
         <w:r>
           <w:rPr>
@@ -3305,7 +3296,7 @@
           <w14:ligatures w14:val="standardContextual"/>
         </w:rPr>
       </w:pPr>
-      <w:hyperlink w:anchor="_Toc192258583" w:history="1">
+      <w:hyperlink w:anchor="_Toc192524695" w:history="1">
         <w:r>
           <w:rPr>
             <w:rStyle w:val="Hypertextovodkaz"/>
@@ -3343,7 +3334,7 @@
           <w:rPr>
             <w:webHidden/>
           </w:rPr>
-          <w:instrText xml:space="preserve"> PAGEREF _Toc192258583 \h </w:instrText>
+          <w:instrText xml:space="preserve"> PAGEREF _Toc192524695 \h </w:instrText>
         </w:r>
         <w:r>
           <w:rPr>
@@ -3380,7 +3371,7 @@
           <w14:ligatures w14:val="standardContextual"/>
         </w:rPr>
       </w:pPr>
-      <w:hyperlink w:anchor="_Toc192258584" w:history="1">
+      <w:hyperlink w:anchor="_Toc192524696" w:history="1">
         <w:r>
           <w:rPr>
             <w:rStyle w:val="Hypertextovodkaz"/>
@@ -3418,7 +3409,7 @@
           <w:rPr>
             <w:webHidden/>
           </w:rPr>
-          <w:instrText xml:space="preserve"> PAGEREF _Toc192258584 \h </w:instrText>
+          <w:instrText xml:space="preserve"> PAGEREF _Toc192524696 \h </w:instrText>
         </w:r>
         <w:r>
           <w:rPr>
@@ -3455,7 +3446,7 @@
           <w14:ligatures w14:val="standardContextual"/>
         </w:rPr>
       </w:pPr>
-      <w:hyperlink w:anchor="_Toc192258585" w:history="1">
+      <w:hyperlink w:anchor="_Toc192524697" w:history="1">
         <w:r>
           <w:rPr>
             <w:rStyle w:val="Hypertextovodkaz"/>
@@ -3493,7 +3484,7 @@
           <w:rPr>
             <w:webHidden/>
           </w:rPr>
-          <w:instrText xml:space="preserve"> PAGEREF _Toc192258585 \h </w:instrText>
+          <w:instrText xml:space="preserve"> PAGEREF _Toc192524697 \h </w:instrText>
         </w:r>
         <w:r>
           <w:rPr>
@@ -3530,7 +3521,7 @@
           <w14:ligatures w14:val="standardContextual"/>
         </w:rPr>
       </w:pPr>
-      <w:hyperlink w:anchor="_Toc192258586" w:history="1">
+      <w:hyperlink w:anchor="_Toc192524698" w:history="1">
         <w:r>
           <w:rPr>
             <w:rStyle w:val="Hypertextovodkaz"/>
@@ -3568,7 +3559,7 @@
           <w:rPr>
             <w:webHidden/>
           </w:rPr>
-          <w:instrText xml:space="preserve"> PAGEREF _Toc192258586 \h </w:instrText>
+          <w:instrText xml:space="preserve"> PAGEREF _Toc192524698 \h </w:instrText>
         </w:r>
         <w:r>
           <w:rPr>
@@ -3605,7 +3596,7 @@
           <w14:ligatures w14:val="standardContextual"/>
         </w:rPr>
       </w:pPr>
-      <w:hyperlink w:anchor="_Toc192258587" w:history="1">
+      <w:hyperlink w:anchor="_Toc192524699" w:history="1">
         <w:r>
           <w:rPr>
             <w:rStyle w:val="Hypertextovodkaz"/>
@@ -3643,7 +3634,7 @@
           <w:rPr>
             <w:webHidden/>
           </w:rPr>
-          <w:instrText xml:space="preserve"> PAGEREF _Toc192258587 \h </w:instrText>
+          <w:instrText xml:space="preserve"> PAGEREF _Toc192524699 \h </w:instrText>
         </w:r>
         <w:r>
           <w:rPr>
@@ -3680,7 +3671,7 @@
           <w14:ligatures w14:val="standardContextual"/>
         </w:rPr>
       </w:pPr>
-      <w:hyperlink w:anchor="_Toc192258588" w:history="1">
+      <w:hyperlink w:anchor="_Toc192524700" w:history="1">
         <w:r>
           <w:rPr>
             <w:rStyle w:val="Hypertextovodkaz"/>
@@ -3718,7 +3709,7 @@
           <w:rPr>
             <w:webHidden/>
           </w:rPr>
-          <w:instrText xml:space="preserve"> PAGEREF _Toc192258588 \h </w:instrText>
+          <w:instrText xml:space="preserve"> PAGEREF _Toc192524700 \h </w:instrText>
         </w:r>
         <w:r>
           <w:rPr>
@@ -3755,7 +3746,7 @@
           <w14:ligatures w14:val="standardContextual"/>
         </w:rPr>
       </w:pPr>
-      <w:hyperlink w:anchor="_Toc192258589" w:history="1">
+      <w:hyperlink w:anchor="_Toc192524701" w:history="1">
         <w:r>
           <w:rPr>
             <w:rStyle w:val="Hypertextovodkaz"/>
@@ -3793,7 +3784,7 @@
           <w:rPr>
             <w:webHidden/>
           </w:rPr>
-          <w:instrText xml:space="preserve"> PAGEREF _Toc192258589 \h </w:instrText>
+          <w:instrText xml:space="preserve"> PAGEREF _Toc192524701 \h </w:instrText>
         </w:r>
         <w:r>
           <w:rPr>
@@ -3830,7 +3821,7 @@
           <w14:ligatures w14:val="standardContextual"/>
         </w:rPr>
       </w:pPr>
-      <w:hyperlink w:anchor="_Toc192258590" w:history="1">
+      <w:hyperlink w:anchor="_Toc192524702" w:history="1">
         <w:r>
           <w:rPr>
             <w:rStyle w:val="Hypertextovodkaz"/>
@@ -3868,7 +3859,7 @@
           <w:rPr>
             <w:webHidden/>
           </w:rPr>
-          <w:instrText xml:space="preserve"> PAGEREF _Toc192258590 \h </w:instrText>
+          <w:instrText xml:space="preserve"> PAGEREF _Toc192524702 \h </w:instrText>
         </w:r>
         <w:r>
           <w:rPr>
@@ -3905,7 +3896,7 @@
           <w14:ligatures w14:val="standardContextual"/>
         </w:rPr>
       </w:pPr>
-      <w:hyperlink w:anchor="_Toc192258591" w:history="1">
+      <w:hyperlink w:anchor="_Toc192524703" w:history="1">
         <w:r>
           <w:rPr>
             <w:rStyle w:val="Hypertextovodkaz"/>
@@ -3943,7 +3934,7 @@
           <w:rPr>
             <w:webHidden/>
           </w:rPr>
-          <w:instrText xml:space="preserve"> PAGEREF _Toc192258591 \h </w:instrText>
+          <w:instrText xml:space="preserve"> PAGEREF _Toc192524703 \h </w:instrText>
         </w:r>
         <w:r>
           <w:rPr>
@@ -3980,7 +3971,7 @@
           <w14:ligatures w14:val="standardContextual"/>
         </w:rPr>
       </w:pPr>
-      <w:hyperlink w:anchor="_Toc192258592" w:history="1">
+      <w:hyperlink w:anchor="_Toc192524704" w:history="1">
         <w:r>
           <w:rPr>
             <w:rStyle w:val="Hypertextovodkaz"/>
@@ -4018,7 +4009,7 @@
           <w:rPr>
             <w:webHidden/>
           </w:rPr>
-          <w:instrText xml:space="preserve"> PAGEREF _Toc192258592 \h </w:instrText>
+          <w:instrText xml:space="preserve"> PAGEREF _Toc192524704 \h </w:instrText>
         </w:r>
         <w:r>
           <w:rPr>
@@ -4055,7 +4046,7 @@
           <w14:ligatures w14:val="standardContextual"/>
         </w:rPr>
       </w:pPr>
-      <w:hyperlink w:anchor="_Toc192258593" w:history="1">
+      <w:hyperlink w:anchor="_Toc192524705" w:history="1">
         <w:r>
           <w:rPr>
             <w:rStyle w:val="Hypertextovodkaz"/>
@@ -4093,7 +4084,7 @@
           <w:rPr>
             <w:webHidden/>
           </w:rPr>
-          <w:instrText xml:space="preserve"> PAGEREF _Toc192258593 \h </w:instrText>
+          <w:instrText xml:space="preserve"> PAGEREF _Toc192524705 \h </w:instrText>
         </w:r>
         <w:r>
           <w:rPr>
@@ -4130,7 +4121,7 @@
           <w14:ligatures w14:val="standardContextual"/>
         </w:rPr>
       </w:pPr>
-      <w:hyperlink w:anchor="_Toc192258594" w:history="1">
+      <w:hyperlink w:anchor="_Toc192524706" w:history="1">
         <w:r>
           <w:rPr>
             <w:rStyle w:val="Hypertextovodkaz"/>
@@ -4168,7 +4159,7 @@
           <w:rPr>
             <w:webHidden/>
           </w:rPr>
-          <w:instrText xml:space="preserve"> PAGEREF _Toc192258594 \h </w:instrText>
+          <w:instrText xml:space="preserve"> PAGEREF _Toc192524706 \h </w:instrText>
         </w:r>
         <w:r>
           <w:rPr>
@@ -4205,7 +4196,7 @@
           <w14:ligatures w14:val="standardContextual"/>
         </w:rPr>
       </w:pPr>
-      <w:hyperlink w:anchor="_Toc192258595" w:history="1">
+      <w:hyperlink w:anchor="_Toc192524707" w:history="1">
         <w:r>
           <w:rPr>
             <w:rStyle w:val="Hypertextovodkaz"/>
@@ -4243,7 +4234,7 @@
           <w:rPr>
             <w:webHidden/>
           </w:rPr>
-          <w:instrText xml:space="preserve"> PAGEREF _Toc192258595 \h </w:instrText>
+          <w:instrText xml:space="preserve"> PAGEREF _Toc192524707 \h </w:instrText>
         </w:r>
         <w:r>
           <w:rPr>
@@ -4280,7 +4271,7 @@
           <w14:ligatures w14:val="standardContextual"/>
         </w:rPr>
       </w:pPr>
-      <w:hyperlink w:anchor="_Toc192258596" w:history="1">
+      <w:hyperlink w:anchor="_Toc192524708" w:history="1">
         <w:r>
           <w:rPr>
             <w:rStyle w:val="Hypertextovodkaz"/>
@@ -4318,7 +4309,7 @@
           <w:rPr>
             <w:webHidden/>
           </w:rPr>
-          <w:instrText xml:space="preserve"> PAGEREF _Toc192258596 \h </w:instrText>
+          <w:instrText xml:space="preserve"> PAGEREF _Toc192524708 \h </w:instrText>
         </w:r>
         <w:r>
           <w:rPr>
@@ -4355,7 +4346,7 @@
           <w14:ligatures w14:val="standardContextual"/>
         </w:rPr>
       </w:pPr>
-      <w:hyperlink w:anchor="_Toc192258597" w:history="1">
+      <w:hyperlink w:anchor="_Toc192524709" w:history="1">
         <w:r>
           <w:rPr>
             <w:rStyle w:val="Hypertextovodkaz"/>
@@ -4393,7 +4384,7 @@
           <w:rPr>
             <w:webHidden/>
           </w:rPr>
-          <w:instrText xml:space="preserve"> PAGEREF _Toc192258597 \h </w:instrText>
+          <w:instrText xml:space="preserve"> PAGEREF _Toc192524709 \h </w:instrText>
         </w:r>
         <w:r>
           <w:rPr>
@@ -4430,7 +4421,7 @@
           <w14:ligatures w14:val="standardContextual"/>
         </w:rPr>
       </w:pPr>
-      <w:hyperlink w:anchor="_Toc192258598" w:history="1">
+      <w:hyperlink w:anchor="_Toc192524710" w:history="1">
         <w:r>
           <w:rPr>
             <w:rStyle w:val="Hypertextovodkaz"/>
@@ -4470,7 +4461,7 @@
           <w:rPr>
             <w:webHidden/>
           </w:rPr>
-          <w:instrText xml:space="preserve"> PAGEREF _Toc192258598 \h </w:instrText>
+          <w:instrText xml:space="preserve"> PAGEREF _Toc192524710 \h </w:instrText>
         </w:r>
         <w:r>
           <w:rPr>
@@ -4507,7 +4498,7 @@
           <w14:ligatures w14:val="standardContextual"/>
         </w:rPr>
       </w:pPr>
-      <w:hyperlink w:anchor="_Toc192258599" w:history="1">
+      <w:hyperlink w:anchor="_Toc192524711" w:history="1">
         <w:r>
           <w:rPr>
             <w:rStyle w:val="Hypertextovodkaz"/>
@@ -4558,7 +4549,7 @@
           <w:rPr>
             <w:webHidden/>
           </w:rPr>
-          <w:instrText xml:space="preserve"> PAGEREF _Toc192258599 \h </w:instrText>
+          <w:instrText xml:space="preserve"> PAGEREF _Toc192524711 \h </w:instrText>
         </w:r>
         <w:r>
           <w:rPr>
@@ -4595,7 +4586,7 @@
           <w14:ligatures w14:val="standardContextual"/>
         </w:rPr>
       </w:pPr>
-      <w:hyperlink w:anchor="_Toc192258600" w:history="1">
+      <w:hyperlink w:anchor="_Toc192524712" w:history="1">
         <w:r>
           <w:rPr>
             <w:rStyle w:val="Hypertextovodkaz"/>
@@ -4633,7 +4624,7 @@
           <w:rPr>
             <w:webHidden/>
           </w:rPr>
-          <w:instrText xml:space="preserve"> PAGEREF _Toc192258600 \h </w:instrText>
+          <w:instrText xml:space="preserve"> PAGEREF _Toc192524712 \h </w:instrText>
         </w:r>
         <w:r>
           <w:rPr>
@@ -4672,7 +4663,7 @@
           <w14:ligatures w14:val="standardContextual"/>
         </w:rPr>
       </w:pPr>
-      <w:hyperlink w:anchor="_Toc192258601" w:history="1">
+      <w:hyperlink w:anchor="_Toc192524713" w:history="1">
         <w:r>
           <w:rPr>
             <w:rStyle w:val="Hypertextovodkaz"/>
@@ -4712,7 +4703,7 @@
           <w:rPr>
             <w:webHidden/>
           </w:rPr>
-          <w:instrText xml:space="preserve"> PAGEREF _Toc192258601 \h </w:instrText>
+          <w:instrText xml:space="preserve"> PAGEREF _Toc192524713 \h </w:instrText>
         </w:r>
         <w:r>
           <w:rPr>
@@ -4749,7 +4740,7 @@
           <w14:ligatures w14:val="standardContextual"/>
         </w:rPr>
       </w:pPr>
-      <w:hyperlink w:anchor="_Toc192258602" w:history="1">
+      <w:hyperlink w:anchor="_Toc192524714" w:history="1">
         <w:r>
           <w:rPr>
             <w:rStyle w:val="Hypertextovodkaz"/>
@@ -4787,7 +4778,7 @@
           <w:rPr>
             <w:webHidden/>
           </w:rPr>
-          <w:instrText xml:space="preserve"> PAGEREF _Toc192258602 \h </w:instrText>
+          <w:instrText xml:space="preserve"> PAGEREF _Toc192524714 \h </w:instrText>
         </w:r>
         <w:r>
           <w:rPr>
@@ -4804,7 +4795,7 @@
           <w:rPr>
             <w:webHidden/>
           </w:rPr>
-          <w:t>25</w:t>
+          <w:t>26</w:t>
         </w:r>
         <w:r>
           <w:rPr>
@@ -4824,7 +4815,7 @@
           <w14:ligatures w14:val="standardContextual"/>
         </w:rPr>
       </w:pPr>
-      <w:hyperlink w:anchor="_Toc192258603" w:history="1">
+      <w:hyperlink w:anchor="_Toc192524715" w:history="1">
         <w:r>
           <w:rPr>
             <w:rStyle w:val="Hypertextovodkaz"/>
@@ -4862,7 +4853,7 @@
           <w:rPr>
             <w:webHidden/>
           </w:rPr>
-          <w:instrText xml:space="preserve"> PAGEREF _Toc192258603 \h </w:instrText>
+          <w:instrText xml:space="preserve"> PAGEREF _Toc192524715 \h </w:instrText>
         </w:r>
         <w:r>
           <w:rPr>
@@ -4879,7 +4870,7 @@
           <w:rPr>
             <w:webHidden/>
           </w:rPr>
-          <w:t>25</w:t>
+          <w:t>26</w:t>
         </w:r>
         <w:r>
           <w:rPr>
@@ -4899,7 +4890,7 @@
           <w14:ligatures w14:val="standardContextual"/>
         </w:rPr>
       </w:pPr>
-      <w:hyperlink w:anchor="_Toc192258604" w:history="1">
+      <w:hyperlink w:anchor="_Toc192524716" w:history="1">
         <w:r>
           <w:rPr>
             <w:rStyle w:val="Hypertextovodkaz"/>
@@ -4937,7 +4928,7 @@
           <w:rPr>
             <w:webHidden/>
           </w:rPr>
-          <w:instrText xml:space="preserve"> PAGEREF _Toc192258604 \h </w:instrText>
+          <w:instrText xml:space="preserve"> PAGEREF _Toc192524716 \h </w:instrText>
         </w:r>
         <w:r>
           <w:rPr>
@@ -4954,7 +4945,7 @@
           <w:rPr>
             <w:webHidden/>
           </w:rPr>
-          <w:t>25</w:t>
+          <w:t>27</w:t>
         </w:r>
         <w:r>
           <w:rPr>
@@ -4974,7 +4965,7 @@
           <w14:ligatures w14:val="standardContextual"/>
         </w:rPr>
       </w:pPr>
-      <w:hyperlink w:anchor="_Toc192258605" w:history="1">
+      <w:hyperlink w:anchor="_Toc192524717" w:history="1">
         <w:r>
           <w:rPr>
             <w:rStyle w:val="Hypertextovodkaz"/>
@@ -5012,7 +5003,7 @@
           <w:rPr>
             <w:webHidden/>
           </w:rPr>
-          <w:instrText xml:space="preserve"> PAGEREF _Toc192258605 \h </w:instrText>
+          <w:instrText xml:space="preserve"> PAGEREF _Toc192524717 \h </w:instrText>
         </w:r>
         <w:r>
           <w:rPr>
@@ -5029,7 +5020,7 @@
           <w:rPr>
             <w:webHidden/>
           </w:rPr>
-          <w:t>25</w:t>
+          <w:t>27</w:t>
         </w:r>
         <w:r>
           <w:rPr>
@@ -5049,7 +5040,7 @@
           <w14:ligatures w14:val="standardContextual"/>
         </w:rPr>
       </w:pPr>
-      <w:hyperlink w:anchor="_Toc192258606" w:history="1">
+      <w:hyperlink w:anchor="_Toc192524718" w:history="1">
         <w:r>
           <w:rPr>
             <w:rStyle w:val="Hypertextovodkaz"/>
@@ -5087,7 +5078,7 @@
           <w:rPr>
             <w:webHidden/>
           </w:rPr>
-          <w:instrText xml:space="preserve"> PAGEREF _Toc192258606 \h </w:instrText>
+          <w:instrText xml:space="preserve"> PAGEREF _Toc192524718 \h </w:instrText>
         </w:r>
         <w:r>
           <w:rPr>
@@ -5104,7 +5095,7 @@
           <w:rPr>
             <w:webHidden/>
           </w:rPr>
-          <w:t>25</w:t>
+          <w:t>27</w:t>
         </w:r>
         <w:r>
           <w:rPr>
@@ -5124,7 +5115,7 @@
           <w14:ligatures w14:val="standardContextual"/>
         </w:rPr>
       </w:pPr>
-      <w:hyperlink w:anchor="_Toc192258607" w:history="1">
+      <w:hyperlink w:anchor="_Toc192524719" w:history="1">
         <w:r>
           <w:rPr>
             <w:rStyle w:val="Hypertextovodkaz"/>
@@ -5162,7 +5153,7 @@
           <w:rPr>
             <w:webHidden/>
           </w:rPr>
-          <w:instrText xml:space="preserve"> PAGEREF _Toc192258607 \h </w:instrText>
+          <w:instrText xml:space="preserve"> PAGEREF _Toc192524719 \h </w:instrText>
         </w:r>
         <w:r>
           <w:rPr>
@@ -5179,7 +5170,7 @@
           <w:rPr>
             <w:webHidden/>
           </w:rPr>
-          <w:t>25</w:t>
+          <w:t>27</w:t>
         </w:r>
         <w:r>
           <w:rPr>
@@ -5199,7 +5190,7 @@
           <w14:ligatures w14:val="standardContextual"/>
         </w:rPr>
       </w:pPr>
-      <w:hyperlink w:anchor="_Toc192258608" w:history="1">
+      <w:hyperlink w:anchor="_Toc192524720" w:history="1">
         <w:r>
           <w:rPr>
             <w:rStyle w:val="Hypertextovodkaz"/>
@@ -5237,7 +5228,7 @@
           <w:rPr>
             <w:webHidden/>
           </w:rPr>
-          <w:instrText xml:space="preserve"> PAGEREF _Toc192258608 \h </w:instrText>
+          <w:instrText xml:space="preserve"> PAGEREF _Toc192524720 \h </w:instrText>
         </w:r>
         <w:r>
           <w:rPr>
@@ -5254,7 +5245,7 @@
           <w:rPr>
             <w:webHidden/>
           </w:rPr>
-          <w:t>25</w:t>
+          <w:t>27</w:t>
         </w:r>
         <w:r>
           <w:rPr>
@@ -5274,7 +5265,7 @@
           <w14:ligatures w14:val="standardContextual"/>
         </w:rPr>
       </w:pPr>
-      <w:hyperlink w:anchor="_Toc192258609" w:history="1">
+      <w:hyperlink w:anchor="_Toc192524721" w:history="1">
         <w:r>
           <w:rPr>
             <w:rStyle w:val="Hypertextovodkaz"/>
@@ -5312,7 +5303,7 @@
           <w:rPr>
             <w:webHidden/>
           </w:rPr>
-          <w:instrText xml:space="preserve"> PAGEREF _Toc192258609 \h </w:instrText>
+          <w:instrText xml:space="preserve"> PAGEREF _Toc192524721 \h </w:instrText>
         </w:r>
         <w:r>
           <w:rPr>
@@ -5329,7 +5320,7 @@
           <w:rPr>
             <w:webHidden/>
           </w:rPr>
-          <w:t>25</w:t>
+          <w:t>27</w:t>
         </w:r>
         <w:r>
           <w:rPr>
@@ -5351,7 +5342,7 @@
           <w14:ligatures w14:val="standardContextual"/>
         </w:rPr>
       </w:pPr>
-      <w:hyperlink w:anchor="_Toc192258610" w:history="1">
+      <w:hyperlink w:anchor="_Toc192524722" w:history="1">
         <w:r>
           <w:rPr>
             <w:rStyle w:val="Hypertextovodkaz"/>
@@ -5391,7 +5382,7 @@
           <w:rPr>
             <w:webHidden/>
           </w:rPr>
-          <w:instrText xml:space="preserve"> PAGEREF _Toc192258610 \h </w:instrText>
+          <w:instrText xml:space="preserve"> PAGEREF _Toc192524722 \h </w:instrText>
         </w:r>
         <w:r>
           <w:rPr>
@@ -5408,7 +5399,7 @@
           <w:rPr>
             <w:webHidden/>
           </w:rPr>
-          <w:t>26</w:t>
+          <w:t>28</w:t>
         </w:r>
         <w:r>
           <w:rPr>
@@ -5428,7 +5419,7 @@
           <w14:ligatures w14:val="standardContextual"/>
         </w:rPr>
       </w:pPr>
-      <w:hyperlink w:anchor="_Toc192258611" w:history="1">
+      <w:hyperlink w:anchor="_Toc192524723" w:history="1">
         <w:r>
           <w:rPr>
             <w:rStyle w:val="Hypertextovodkaz"/>
@@ -5466,7 +5457,7 @@
           <w:rPr>
             <w:webHidden/>
           </w:rPr>
-          <w:instrText xml:space="preserve"> PAGEREF _Toc192258611 \h </w:instrText>
+          <w:instrText xml:space="preserve"> PAGEREF _Toc192524723 \h </w:instrText>
         </w:r>
         <w:r>
           <w:rPr>
@@ -5483,7 +5474,7 @@
           <w:rPr>
             <w:webHidden/>
           </w:rPr>
-          <w:t>26</w:t>
+          <w:t>28</w:t>
         </w:r>
         <w:r>
           <w:rPr>
@@ -5503,7 +5494,7 @@
           <w14:ligatures w14:val="standardContextual"/>
         </w:rPr>
       </w:pPr>
-      <w:hyperlink w:anchor="_Toc192258612" w:history="1">
+      <w:hyperlink w:anchor="_Toc192524724" w:history="1">
         <w:r>
           <w:rPr>
             <w:rStyle w:val="Hypertextovodkaz"/>
@@ -5541,7 +5532,7 @@
           <w:rPr>
             <w:webHidden/>
           </w:rPr>
-          <w:instrText xml:space="preserve"> PAGEREF _Toc192258612 \h </w:instrText>
+          <w:instrText xml:space="preserve"> PAGEREF _Toc192524724 \h </w:instrText>
         </w:r>
         <w:r>
           <w:rPr>
@@ -5558,7 +5549,7 @@
           <w:rPr>
             <w:webHidden/>
           </w:rPr>
-          <w:t>26</w:t>
+          <w:t>28</w:t>
         </w:r>
         <w:r>
           <w:rPr>
@@ -5578,7 +5569,7 @@
           <w14:ligatures w14:val="standardContextual"/>
         </w:rPr>
       </w:pPr>
-      <w:hyperlink w:anchor="_Toc192258613" w:history="1">
+      <w:hyperlink w:anchor="_Toc192524725" w:history="1">
         <w:r>
           <w:rPr>
             <w:rStyle w:val="Hypertextovodkaz"/>
@@ -5616,7 +5607,7 @@
           <w:rPr>
             <w:webHidden/>
           </w:rPr>
-          <w:instrText xml:space="preserve"> PAGEREF _Toc192258613 \h </w:instrText>
+          <w:instrText xml:space="preserve"> PAGEREF _Toc192524725 \h </w:instrText>
         </w:r>
         <w:r>
           <w:rPr>
@@ -5633,7 +5624,7 @@
           <w:rPr>
             <w:webHidden/>
           </w:rPr>
-          <w:t>26</w:t>
+          <w:t>28</w:t>
         </w:r>
         <w:r>
           <w:rPr>
@@ -5653,7 +5644,7 @@
           <w14:ligatures w14:val="standardContextual"/>
         </w:rPr>
       </w:pPr>
-      <w:hyperlink w:anchor="_Toc192258614" w:history="1">
+      <w:hyperlink w:anchor="_Toc192524726" w:history="1">
         <w:r>
           <w:rPr>
             <w:rStyle w:val="Hypertextovodkaz"/>
@@ -5691,7 +5682,7 @@
           <w:rPr>
             <w:webHidden/>
           </w:rPr>
-          <w:instrText xml:space="preserve"> PAGEREF _Toc192258614 \h </w:instrText>
+          <w:instrText xml:space="preserve"> PAGEREF _Toc192524726 \h </w:instrText>
         </w:r>
         <w:r>
           <w:rPr>
@@ -5708,7 +5699,7 @@
           <w:rPr>
             <w:webHidden/>
           </w:rPr>
-          <w:t>26</w:t>
+          <w:t>28</w:t>
         </w:r>
         <w:r>
           <w:rPr>
@@ -5730,7 +5721,7 @@
           <w14:ligatures w14:val="standardContextual"/>
         </w:rPr>
       </w:pPr>
-      <w:hyperlink w:anchor="_Toc192258615" w:history="1">
+      <w:hyperlink w:anchor="_Toc192524727" w:history="1">
         <w:r>
           <w:rPr>
             <w:rStyle w:val="Hypertextovodkaz"/>
@@ -5770,7 +5761,7 @@
           <w:rPr>
             <w:webHidden/>
           </w:rPr>
-          <w:instrText xml:space="preserve"> PAGEREF _Toc192258615 \h </w:instrText>
+          <w:instrText xml:space="preserve"> PAGEREF _Toc192524727 \h </w:instrText>
         </w:r>
         <w:r>
           <w:rPr>
@@ -5787,7 +5778,7 @@
           <w:rPr>
             <w:webHidden/>
           </w:rPr>
-          <w:t>27</w:t>
+          <w:t>29</w:t>
         </w:r>
         <w:r>
           <w:rPr>
@@ -5809,7 +5800,7 @@
           <w14:ligatures w14:val="standardContextual"/>
         </w:rPr>
       </w:pPr>
-      <w:hyperlink w:anchor="_Toc192258616" w:history="1">
+      <w:hyperlink w:anchor="_Toc192524728" w:history="1">
         <w:r>
           <w:rPr>
             <w:rStyle w:val="Hypertextovodkaz"/>
@@ -5849,7 +5840,7 @@
           <w:rPr>
             <w:webHidden/>
           </w:rPr>
-          <w:instrText xml:space="preserve"> PAGEREF _Toc192258616 \h </w:instrText>
+          <w:instrText xml:space="preserve"> PAGEREF _Toc192524728 \h </w:instrText>
         </w:r>
         <w:r>
           <w:rPr>
@@ -5888,7 +5879,7 @@
           <w14:ligatures w14:val="standardContextual"/>
         </w:rPr>
       </w:pPr>
-      <w:hyperlink w:anchor="_Toc192258617" w:history="1">
+      <w:hyperlink w:anchor="_Toc192524729" w:history="1">
         <w:r>
           <w:rPr>
             <w:rStyle w:val="Hypertextovodkaz"/>
@@ -5928,7 +5919,7 @@
           <w:rPr>
             <w:webHidden/>
           </w:rPr>
-          <w:instrText xml:space="preserve"> PAGEREF _Toc192258617 \h </w:instrText>
+          <w:instrText xml:space="preserve"> PAGEREF _Toc192524729 \h </w:instrText>
         </w:r>
         <w:r>
           <w:rPr>
@@ -5967,7 +5958,6 @@
       </w:pPr>
       <w:r>
         <w:rPr>
-          <w:b/>
           <w:noProof/>
           <w:szCs w:val="22"/>
           <w:lang w:eastAsia="en-US"/>
@@ -6105,7 +6095,7 @@
       <w:pPr>
         <w:pStyle w:val="Nadpis1"/>
       </w:pPr>
-      <w:bookmarkStart w:id="5" w:name="_Toc192258564"/>
+      <w:bookmarkStart w:id="5" w:name="_Toc192524676"/>
       <w:r>
         <w:lastRenderedPageBreak/>
         <w:t>Úvod</w:t>
@@ -6305,7 +6295,7 @@
       <w:r>
         <w:br w:type="page"/>
       </w:r>
-      <w:bookmarkStart w:id="6" w:name="_Toc192258565"/>
+      <w:bookmarkStart w:id="6" w:name="_Toc192524677"/>
       <w:r>
         <w:lastRenderedPageBreak/>
         <w:t>Cíl práce</w:t>
@@ -6319,7 +6309,7 @@
       <w:pPr>
         <w:pStyle w:val="Nadpis2"/>
       </w:pPr>
-      <w:bookmarkStart w:id="7" w:name="_Toc192258566"/>
+      <w:bookmarkStart w:id="7" w:name="_Toc192524678"/>
       <w:r>
         <w:t>Cíl práce</w:t>
       </w:r>
@@ -6344,7 +6334,7 @@
       <w:pPr>
         <w:pStyle w:val="Nadpis2"/>
       </w:pPr>
-      <w:bookmarkStart w:id="8" w:name="_Toc192258567"/>
+      <w:bookmarkStart w:id="8" w:name="_Toc192524679"/>
       <w:r>
         <w:t>Metodika</w:t>
       </w:r>
@@ -6379,7 +6369,7 @@
       <w:r>
         <w:br w:type="page"/>
       </w:r>
-      <w:bookmarkStart w:id="9" w:name="_Toc192258568"/>
+      <w:bookmarkStart w:id="9" w:name="_Toc192524680"/>
       <w:r>
         <w:lastRenderedPageBreak/>
         <w:t>Přehled řešené problematiky</w:t>
@@ -6391,7 +6381,7 @@
         <w:pStyle w:val="Nadpis2"/>
       </w:pPr>
       <w:bookmarkStart w:id="10" w:name="_Ref191735988"/>
-      <w:bookmarkStart w:id="11" w:name="_Toc192258569"/>
+      <w:bookmarkStart w:id="11" w:name="_Toc192524681"/>
       <w:r>
         <w:t>OSI</w:t>
       </w:r>
@@ -6711,7 +6701,7 @@
       <w:pPr>
         <w:pStyle w:val="Nadpis3"/>
       </w:pPr>
-      <w:bookmarkStart w:id="13" w:name="_Toc192258570"/>
+      <w:bookmarkStart w:id="13" w:name="_Toc192524682"/>
       <w:r>
         <w:t>Fyzická vrstva</w:t>
       </w:r>
@@ -6986,7 +6976,7 @@
         <w:pStyle w:val="Nadpis3"/>
       </w:pPr>
       <w:bookmarkStart w:id="16" w:name="_Ref191743493"/>
-      <w:bookmarkStart w:id="17" w:name="_Toc192258571"/>
+      <w:bookmarkStart w:id="17" w:name="_Toc192524683"/>
       <w:r>
         <w:t>Linková vrstva</w:t>
       </w:r>
@@ -7471,7 +7461,7 @@
       </w:pPr>
       <w:bookmarkStart w:id="23" w:name="_Ref190021646"/>
       <w:bookmarkStart w:id="24" w:name="_Ref190111041"/>
-      <w:bookmarkStart w:id="25" w:name="_Toc192258572"/>
+      <w:bookmarkStart w:id="25" w:name="_Toc192524684"/>
       <w:commentRangeStart w:id="26"/>
       <w:r>
         <w:t xml:space="preserve">Síťová </w:t>
@@ -7568,7 +7558,7 @@
         <w:pStyle w:val="Nadpis3"/>
       </w:pPr>
       <w:bookmarkStart w:id="27" w:name="_Ref190435726"/>
-      <w:bookmarkStart w:id="28" w:name="_Toc192258573"/>
+      <w:bookmarkStart w:id="28" w:name="_Toc192524685"/>
       <w:commentRangeStart w:id="29"/>
       <w:r>
         <w:t xml:space="preserve">Transportní </w:t>
@@ -7674,7 +7664,7 @@
       <w:pPr>
         <w:pStyle w:val="Nadpis3"/>
       </w:pPr>
-      <w:bookmarkStart w:id="30" w:name="_Toc192258574"/>
+      <w:bookmarkStart w:id="30" w:name="_Toc192524686"/>
       <w:r>
         <w:t>Relační Vrstva</w:t>
       </w:r>
@@ -7716,7 +7706,7 @@
       <w:pPr>
         <w:pStyle w:val="Nadpis3"/>
       </w:pPr>
-      <w:bookmarkStart w:id="31" w:name="_Toc192258575"/>
+      <w:bookmarkStart w:id="31" w:name="_Toc192524687"/>
       <w:r>
         <w:t>Prezentační vrstva</w:t>
       </w:r>
@@ -7756,7 +7746,7 @@
         <w:pStyle w:val="Nadpis3"/>
       </w:pPr>
       <w:bookmarkStart w:id="32" w:name="_Ref190454416"/>
-      <w:bookmarkStart w:id="33" w:name="_Toc192258576"/>
+      <w:bookmarkStart w:id="33" w:name="_Toc192524688"/>
       <w:r>
         <w:lastRenderedPageBreak/>
         <w:t>Aplikační vrstva</w:t>
@@ -7831,7 +7821,7 @@
       <w:pPr>
         <w:pStyle w:val="Nadpis2"/>
       </w:pPr>
-      <w:bookmarkStart w:id="35" w:name="_Toc192258577"/>
+      <w:bookmarkStart w:id="35" w:name="_Toc192524689"/>
       <w:r>
         <w:t>Protokoly</w:t>
       </w:r>
@@ -7973,7 +7963,7 @@
       <w:pPr>
         <w:pStyle w:val="Nadpis3"/>
       </w:pPr>
-      <w:bookmarkStart w:id="38" w:name="_Toc192258578"/>
+      <w:bookmarkStart w:id="38" w:name="_Toc192524690"/>
       <w:r>
         <w:t>IP</w:t>
       </w:r>
@@ -8316,7 +8306,7 @@
       <w:pPr>
         <w:pStyle w:val="Nadpis3"/>
       </w:pPr>
-      <w:bookmarkStart w:id="43" w:name="_Toc192258579"/>
+      <w:bookmarkStart w:id="43" w:name="_Toc192524691"/>
       <w:commentRangeStart w:id="44"/>
       <w:r>
         <w:t>DHCP</w:t>
@@ -8393,7 +8383,7 @@
       <w:pPr>
         <w:pStyle w:val="Nadpis3"/>
       </w:pPr>
-      <w:bookmarkStart w:id="45" w:name="_Toc192258580"/>
+      <w:bookmarkStart w:id="45" w:name="_Toc192524692"/>
       <w:commentRangeStart w:id="46"/>
       <w:r>
         <w:t>UD</w:t>
@@ -8539,7 +8529,7 @@
         <w:pStyle w:val="Nadpis3"/>
       </w:pPr>
       <w:bookmarkStart w:id="47" w:name="_Ref190523282"/>
-      <w:bookmarkStart w:id="48" w:name="_Toc192258581"/>
+      <w:bookmarkStart w:id="48" w:name="_Toc192524693"/>
       <w:r>
         <w:t>TC</w:t>
       </w:r>
@@ -8918,8 +8908,8 @@
         <w:pStyle w:val="Nadpis3"/>
       </w:pPr>
       <w:bookmarkStart w:id="51" w:name="_Ref188994137"/>
-      <w:bookmarkStart w:id="52" w:name="_Toc192258582"/>
-      <w:bookmarkStart w:id="53" w:name="_Ref192342698"/>
+      <w:bookmarkStart w:id="52" w:name="_Ref192342698"/>
+      <w:bookmarkStart w:id="53" w:name="_Toc192524694"/>
       <w:r>
         <w:t>HTTP</w:t>
       </w:r>
@@ -9994,8 +9984,8 @@
       <w:pPr>
         <w:pStyle w:val="Nadpis2"/>
       </w:pPr>
-      <w:bookmarkStart w:id="61" w:name="_Toc192258583"/>
-      <w:bookmarkStart w:id="62" w:name="_Ref192352218"/>
+      <w:bookmarkStart w:id="61" w:name="_Ref192352218"/>
+      <w:bookmarkStart w:id="62" w:name="_Toc192524695"/>
       <w:r>
         <w:t>Datové formáty</w:t>
       </w:r>
@@ -10129,7 +10119,7 @@
       <w:pPr>
         <w:pStyle w:val="Nadpis3"/>
       </w:pPr>
-      <w:bookmarkStart w:id="63" w:name="_Toc192258584"/>
+      <w:bookmarkStart w:id="63" w:name="_Toc192524696"/>
       <w:commentRangeStart w:id="64"/>
       <w:commentRangeStart w:id="65"/>
       <w:r>
@@ -10391,8 +10381,8 @@
       <w:pPr>
         <w:pStyle w:val="Nadpis3"/>
       </w:pPr>
-      <w:bookmarkStart w:id="67" w:name="_Toc192258585"/>
-      <w:bookmarkStart w:id="68" w:name="_Ref192342752"/>
+      <w:bookmarkStart w:id="67" w:name="_Ref192342752"/>
+      <w:bookmarkStart w:id="68" w:name="_Toc192524697"/>
       <w:commentRangeStart w:id="69"/>
       <w:r>
         <w:t>JSON</w:t>
@@ -10472,7 +10462,7 @@
       <w:pPr>
         <w:pStyle w:val="Nadpis3"/>
       </w:pPr>
-      <w:bookmarkStart w:id="70" w:name="_Toc192258586"/>
+      <w:bookmarkStart w:id="70" w:name="_Toc192524698"/>
       <w:r>
         <w:t>CSV</w:t>
       </w:r>
@@ -10581,7 +10571,7 @@
       <w:pPr>
         <w:pStyle w:val="Nadpis2"/>
       </w:pPr>
-      <w:bookmarkStart w:id="71" w:name="_Toc192258587"/>
+      <w:bookmarkStart w:id="71" w:name="_Toc192524699"/>
       <w:r>
         <w:t>Wi-Fi</w:t>
       </w:r>
@@ -10665,7 +10655,15 @@
         <w:t xml:space="preserve"> v roce 1999</w:t>
       </w:r>
       <w:r>
-        <w:t xml:space="preserve"> využívající 802.11b, který je </w:t>
+        <w:t xml:space="preserve"> využívající 802.</w:t>
+      </w:r>
+      <w:proofErr w:type="gramStart"/>
+      <w:r>
+        <w:t>11b</w:t>
+      </w:r>
+      <w:proofErr w:type="gramEnd"/>
+      <w:r>
+        <w:t xml:space="preserve">, který je </w:t>
       </w:r>
       <w:r>
         <w:t xml:space="preserve">někdy </w:t>
@@ -10704,7 +10702,15 @@
         <w:t>GHz.</w:t>
       </w:r>
       <w:r>
-        <w:t xml:space="preserve"> 802.11b fungoval na stejné frekvenci, ale zvýšil přenosovou rychlost na 11</w:t>
+        <w:t xml:space="preserve"> 802.</w:t>
+      </w:r>
+      <w:proofErr w:type="gramStart"/>
+      <w:r>
+        <w:t>11b</w:t>
+      </w:r>
+      <w:proofErr w:type="gramEnd"/>
+      <w:r>
+        <w:t xml:space="preserve"> fungoval na stejné frekvenci, ale zvýšil přenosovou rychlost na 11</w:t>
       </w:r>
       <w:r>
         <w:t> </w:t>
@@ -10800,7 +10806,15 @@
         <w:t>výhodu</w:t>
       </w:r>
       <w:r>
-        <w:t xml:space="preserve"> vyšší rychlosti, ale za cenu kratšího dosahu. V roce 2003 byl představen standart 802.11g využívající technologie 802.11a na 2,4 GHz síti. </w:t>
+        <w:t xml:space="preserve"> vyšší rychlosti, ale za cenu kratšího dosahu. V roce 2003 byl představen standart 802.</w:t>
+      </w:r>
+      <w:proofErr w:type="gramStart"/>
+      <w:r>
+        <w:t>11g</w:t>
+      </w:r>
+      <w:proofErr w:type="gramEnd"/>
+      <w:r>
+        <w:t xml:space="preserve"> využívající technologie 802.11a na 2,4 GHz síti. </w:t>
       </w:r>
       <w:r>
         <w:t xml:space="preserve">V následujících letech přibyly další verze </w:t>
@@ -11112,8 +11126,13 @@
               <w:jc w:val="both"/>
             </w:pPr>
             <w:r>
-              <w:t>802.11a</w:t>
+              <w:t>802.</w:t>
             </w:r>
+            <w:proofErr w:type="gramStart"/>
+            <w:r>
+              <w:t>11a</w:t>
+            </w:r>
+            <w:proofErr w:type="gramEnd"/>
           </w:p>
         </w:tc>
         <w:tc>
@@ -11192,8 +11211,13 @@
               <w:jc w:val="both"/>
             </w:pPr>
             <w:r>
-              <w:t>802.11b</w:t>
+              <w:t>802.</w:t>
             </w:r>
+            <w:proofErr w:type="gramStart"/>
+            <w:r>
+              <w:t>11b</w:t>
+            </w:r>
+            <w:proofErr w:type="gramEnd"/>
           </w:p>
         </w:tc>
         <w:tc>
@@ -11272,8 +11296,13 @@
               <w:jc w:val="both"/>
             </w:pPr>
             <w:r>
-              <w:t>802.11g</w:t>
+              <w:t>802.</w:t>
             </w:r>
+            <w:proofErr w:type="gramStart"/>
+            <w:r>
+              <w:t>11g</w:t>
+            </w:r>
+            <w:proofErr w:type="gramEnd"/>
           </w:p>
         </w:tc>
         <w:tc>
@@ -13359,7 +13388,7 @@
       <w:pPr>
         <w:pStyle w:val="Nadpis3"/>
       </w:pPr>
-      <w:bookmarkStart w:id="82" w:name="_Toc192258588"/>
+      <w:bookmarkStart w:id="82" w:name="_Toc192524700"/>
       <w:r>
         <w:t>QAM</w:t>
       </w:r>
@@ -13972,7 +14001,7 @@
       <w:pPr>
         <w:pStyle w:val="Nadpis3"/>
       </w:pPr>
-      <w:bookmarkStart w:id="87" w:name="_Toc192258589"/>
+      <w:bookmarkStart w:id="87" w:name="_Toc192524701"/>
       <w:r>
         <w:t>Šifrování komunikace</w:t>
       </w:r>
@@ -14008,7 +14037,15 @@
         <w:t xml:space="preserve"> klíč</w:t>
       </w:r>
       <w:r>
-        <w:t>. Ten byl stejný pro všechny zařízení, a tudíž chránil pouze před útočníky, kteří nebyli k síti připojeni. Kromě toho nová zařízení mají dostatek výkonu k prolomení šifry a není proto doporučeno WEP nadále používat. V roce 2003 s 802.11g přišlo WPA (</w:t>
+        <w:t>. Ten byl stejný pro všechny zařízení, a tudíž chránil pouze před útočníky, kteří nebyli k síti připojeni. Kromě toho nová zařízení mají dostatek výkonu k prolomení šifry a není proto doporučeno WEP nadále používat. V roce 2003 s 802.</w:t>
+      </w:r>
+      <w:proofErr w:type="gramStart"/>
+      <w:r>
+        <w:t>11g</w:t>
+      </w:r>
+      <w:proofErr w:type="gramEnd"/>
+      <w:r>
+        <w:t xml:space="preserve"> přišlo WPA (</w:t>
       </w:r>
       <w:r>
         <w:rPr>
@@ -14173,7 +14210,7 @@
       <w:pPr>
         <w:pStyle w:val="Nadpis3"/>
       </w:pPr>
-      <w:bookmarkStart w:id="90" w:name="_Toc192258590"/>
+      <w:bookmarkStart w:id="90" w:name="_Toc192524702"/>
       <w:r>
         <w:lastRenderedPageBreak/>
         <w:t>Spektrální rozprostření</w:t>
@@ -14708,7 +14745,7 @@
         <w:pStyle w:val="Nadpis3"/>
       </w:pPr>
       <w:bookmarkStart w:id="94" w:name="_Ref191819893"/>
-      <w:bookmarkStart w:id="95" w:name="_Toc192258591"/>
+      <w:bookmarkStart w:id="95" w:name="_Toc192524703"/>
       <w:commentRangeStart w:id="96"/>
       <w:r>
         <w:t>O</w:t>
@@ -14945,7 +14982,7 @@
       <w:pPr>
         <w:pStyle w:val="Nadpis3"/>
       </w:pPr>
-      <w:bookmarkStart w:id="99" w:name="_Toc192258592"/>
+      <w:bookmarkStart w:id="99" w:name="_Toc192524704"/>
       <w:commentRangeStart w:id="100"/>
       <w:r>
         <w:t>MIMO</w:t>
@@ -15241,7 +15278,7 @@
       <w:pPr>
         <w:pStyle w:val="Nadpis2"/>
       </w:pPr>
-      <w:bookmarkStart w:id="102" w:name="_Toc192258593"/>
+      <w:bookmarkStart w:id="102" w:name="_Toc192524705"/>
       <w:r>
         <w:t xml:space="preserve">Jednočipové </w:t>
       </w:r>
@@ -15882,7 +15919,7 @@
       <w:pPr>
         <w:pStyle w:val="Nadpis3"/>
       </w:pPr>
-      <w:bookmarkStart w:id="107" w:name="_Toc192258594"/>
+      <w:bookmarkStart w:id="107" w:name="_Toc192524706"/>
       <w:commentRangeStart w:id="108"/>
       <w:commentRangeStart w:id="109"/>
       <w:r>
@@ -16878,7 +16915,7 @@
       <w:pPr>
         <w:pStyle w:val="Nadpis2"/>
       </w:pPr>
-      <w:bookmarkStart w:id="117" w:name="_Toc192258595"/>
+      <w:bookmarkStart w:id="117" w:name="_Toc192524707"/>
       <w:r>
         <w:t xml:space="preserve">Návrhové </w:t>
       </w:r>
@@ -16992,7 +17029,7 @@
       <w:pPr>
         <w:pStyle w:val="Nadpis3"/>
       </w:pPr>
-      <w:bookmarkStart w:id="118" w:name="_Toc192258596"/>
+      <w:bookmarkStart w:id="118" w:name="_Toc192524708"/>
       <w:r>
         <w:t>Zapouzdření</w:t>
       </w:r>
@@ -17056,7 +17093,7 @@
         <w:pStyle w:val="Nadpis3"/>
       </w:pPr>
       <w:bookmarkStart w:id="119" w:name="_Ref188985746"/>
-      <w:bookmarkStart w:id="120" w:name="_Toc192258597"/>
+      <w:bookmarkStart w:id="120" w:name="_Toc192524709"/>
       <w:commentRangeStart w:id="121"/>
       <w:r>
         <w:lastRenderedPageBreak/>
@@ -17207,8 +17244,8 @@
           <w:lang w:val="en-US"/>
         </w:rPr>
       </w:pPr>
-      <w:bookmarkStart w:id="124" w:name="_Toc192258598"/>
-      <w:bookmarkStart w:id="125" w:name="_Ref192501007"/>
+      <w:bookmarkStart w:id="124" w:name="_Ref192501007"/>
+      <w:bookmarkStart w:id="125" w:name="_Toc192524710"/>
       <w:commentRangeStart w:id="126"/>
       <w:r>
         <w:rPr>
@@ -17682,8 +17719,8 @@
       <w:pPr>
         <w:pStyle w:val="Nadpis3"/>
       </w:pPr>
-      <w:bookmarkStart w:id="128" w:name="_Toc192258599"/>
-      <w:bookmarkStart w:id="129" w:name="_Ref192503960"/>
+      <w:bookmarkStart w:id="128" w:name="_Ref192503960"/>
+      <w:bookmarkStart w:id="129" w:name="_Toc192524711"/>
       <w:r>
         <w:lastRenderedPageBreak/>
         <w:t xml:space="preserve">Data Transfer </w:t>
@@ -17757,7 +17794,7 @@
       <w:pPr>
         <w:pStyle w:val="Nadpis3"/>
       </w:pPr>
-      <w:bookmarkStart w:id="130" w:name="_Toc192258600"/>
+      <w:bookmarkStart w:id="130" w:name="_Toc192524712"/>
       <w:r>
         <w:t>MVVM</w:t>
       </w:r>
@@ -18517,7 +18554,7 @@
       <w:pPr>
         <w:pStyle w:val="Nadpis1"/>
       </w:pPr>
-      <w:bookmarkStart w:id="134" w:name="_Toc192258601"/>
+      <w:bookmarkStart w:id="134" w:name="_Toc192524713"/>
       <w:r>
         <w:lastRenderedPageBreak/>
         <w:t>Vlastní řešení</w:t>
@@ -18971,7 +19008,7 @@
       <w:pPr>
         <w:pStyle w:val="Nadpis2"/>
       </w:pPr>
-      <w:bookmarkStart w:id="137" w:name="_Toc192258602"/>
+      <w:bookmarkStart w:id="137" w:name="_Toc192524714"/>
       <w:r>
         <w:t>Hlavní uzel</w:t>
       </w:r>
@@ -19087,13 +19124,7 @@
         <w:fldChar w:fldCharType="separate"/>
       </w:r>
       <w:r>
-        <w:t>3.</w:t>
-      </w:r>
-      <w:r>
-        <w:t>6</w:t>
-      </w:r>
-      <w:r>
-        <w:t>.3</w:t>
+        <w:t>3.6.3</w:t>
       </w:r>
       <w:r>
         <w:fldChar w:fldCharType="end"/>
@@ -19186,7 +19217,7 @@
       <w:pPr>
         <w:pStyle w:val="Nadpis3"/>
       </w:pPr>
-      <w:bookmarkStart w:id="139" w:name="_Toc192258603"/>
+      <w:bookmarkStart w:id="139" w:name="_Toc192524715"/>
       <w:r>
         <w:t>Komunikační vrstva</w:t>
       </w:r>
@@ -19274,6 +19305,14 @@
     </w:p>
     <w:p>
       <w:pPr>
+        <w:pStyle w:val="Nadpis4"/>
+      </w:pPr>
+      <w:r>
+        <w:t>DTO</w:t>
+      </w:r>
+    </w:p>
+    <w:p>
+      <w:pPr>
         <w:ind w:firstLine="709"/>
         <w:jc w:val="both"/>
       </w:pPr>
@@ -19310,17 +19349,17 @@
         <w:t xml:space="preserve"> mezi Hlavním uzlem a ostatními uzly. Obsahuje pole pro hodnoty každého podporovaného datového typu.</w:t>
       </w:r>
       <w:r>
-        <w:t xml:space="preserve"> Ačkoliv se nejedná o nejintuitivnější řešení, byl tento přístup zvolen za účelem snížení množství přenášených dat </w:t>
+        <w:t xml:space="preserve"> Ačkoliv se nejedná </w:t>
+      </w:r>
+      <w:r>
+        <w:lastRenderedPageBreak/>
+        <w:t xml:space="preserve">o nejintuitivnější řešení, byl tento přístup zvolen za účelem snížení množství přenášených dat </w:t>
       </w:r>
       <w:r>
         <w:t xml:space="preserve">při současném </w:t>
       </w:r>
       <w:r>
-        <w:t xml:space="preserve">umožnění delších sebevysvětlujících názvů hodnot. Jelikož data v objektu reprezentující hodnotu na vyšších vrstvách musí být aktualizována, aniž by byl stávající </w:t>
-      </w:r>
-      <w:r>
-        <w:lastRenderedPageBreak/>
-        <w:t xml:space="preserve">objekt nahrazen, </w:t>
+        <w:t xml:space="preserve">umožnění delších sebevysvětlujících názvů hodnot. Jelikož data v objektu reprezentující hodnotu na vyšších vrstvách musí být aktualizována, aniž by byl stávající objekt nahrazen, </w:t>
       </w:r>
       <w:r>
         <w:t>jsou možnosti buď hledat v kolekci posle jména, nebo spoléhat na jejich pořadí. Z důvodu rychlosti bylo upřednostněno pořadí před vyhledáváním, jelikož pravděpodobnost jeho změny je velice nízká.</w:t>
@@ -19455,7 +19494,7 @@
       <w:pPr>
         <w:pStyle w:val="Nadpis3"/>
       </w:pPr>
-      <w:bookmarkStart w:id="142" w:name="_Toc192258604"/>
+      <w:bookmarkStart w:id="142" w:name="_Toc192524716"/>
       <w:r>
         <w:t>Logická vrstva</w:t>
       </w:r>
@@ -19483,7 +19522,7 @@
       <w:pPr>
         <w:pStyle w:val="Nadpis3"/>
       </w:pPr>
-      <w:bookmarkStart w:id="143" w:name="_Toc192258605"/>
+      <w:bookmarkStart w:id="143" w:name="_Toc192524717"/>
       <w:r>
         <w:t>Uživatelské rozhraní</w:t>
       </w:r>
@@ -19499,7 +19538,7 @@
       <w:pPr>
         <w:pStyle w:val="Nadpis2"/>
       </w:pPr>
-      <w:bookmarkStart w:id="144" w:name="_Toc192258606"/>
+      <w:bookmarkStart w:id="144" w:name="_Toc192524718"/>
       <w:r>
         <w:t>Uzly</w:t>
       </w:r>
@@ -19518,7 +19557,7 @@
       <w:pPr>
         <w:pStyle w:val="Nadpis3"/>
       </w:pPr>
-      <w:bookmarkStart w:id="145" w:name="_Toc192258607"/>
+      <w:bookmarkStart w:id="145" w:name="_Toc192524719"/>
       <w:r>
         <w:t>Uzel 1</w:t>
       </w:r>
@@ -19533,7 +19572,7 @@
       <w:pPr>
         <w:pStyle w:val="Nadpis3"/>
       </w:pPr>
-      <w:bookmarkStart w:id="146" w:name="_Toc192258608"/>
+      <w:bookmarkStart w:id="146" w:name="_Toc192524720"/>
       <w:r>
         <w:t>Uzel 2</w:t>
       </w:r>
@@ -19548,7 +19587,7 @@
       <w:pPr>
         <w:pStyle w:val="Nadpis3"/>
       </w:pPr>
-      <w:bookmarkStart w:id="147" w:name="_Toc192258609"/>
+      <w:bookmarkStart w:id="147" w:name="_Toc192524721"/>
       <w:r>
         <w:t>Uzel 3</w:t>
       </w:r>
@@ -19566,7 +19605,7 @@
       <w:r>
         <w:br w:type="page"/>
       </w:r>
-      <w:bookmarkStart w:id="148" w:name="_Toc192258610"/>
+      <w:bookmarkStart w:id="148" w:name="_Toc192524722"/>
       <w:r>
         <w:lastRenderedPageBreak/>
         <w:t>Výsledky a diskuse</w:t>
@@ -19577,7 +19616,7 @@
       <w:pPr>
         <w:pStyle w:val="Nadpis2"/>
       </w:pPr>
-      <w:bookmarkStart w:id="149" w:name="_Toc192258611"/>
+      <w:bookmarkStart w:id="149" w:name="_Toc192524723"/>
       <w:r>
         <w:t>Podkapitola úroveň 2</w:t>
       </w:r>
@@ -19602,7 +19641,7 @@
       <w:pPr>
         <w:pStyle w:val="Nadpis3"/>
       </w:pPr>
-      <w:bookmarkStart w:id="150" w:name="_Toc192258612"/>
+      <w:bookmarkStart w:id="150" w:name="_Toc192524724"/>
       <w:r>
         <w:t xml:space="preserve">Podkapitola </w:t>
       </w:r>
@@ -19630,7 +19669,7 @@
       <w:pPr>
         <w:pStyle w:val="Nadpis3"/>
       </w:pPr>
-      <w:bookmarkStart w:id="151" w:name="_Toc192258613"/>
+      <w:bookmarkStart w:id="151" w:name="_Toc192524725"/>
       <w:r>
         <w:t xml:space="preserve">Podkapitola </w:t>
       </w:r>
@@ -19658,7 +19697,7 @@
       <w:pPr>
         <w:pStyle w:val="Nadpis2"/>
       </w:pPr>
-      <w:bookmarkStart w:id="152" w:name="_Toc192258614"/>
+      <w:bookmarkStart w:id="152" w:name="_Toc192524726"/>
       <w:r>
         <w:t>Podkapitola úroveň 2</w:t>
       </w:r>
@@ -19686,7 +19725,7 @@
       <w:r>
         <w:br w:type="page"/>
       </w:r>
-      <w:bookmarkStart w:id="153" w:name="_Toc192258615"/>
+      <w:bookmarkStart w:id="153" w:name="_Toc192524727"/>
       <w:r>
         <w:lastRenderedPageBreak/>
         <w:t>Závěr</w:t>
@@ -19727,7 +19766,7 @@
       <w:pPr>
         <w:pStyle w:val="Nadpis1"/>
       </w:pPr>
-      <w:bookmarkStart w:id="154" w:name="_Toc192258616"/>
+      <w:bookmarkStart w:id="154" w:name="_Toc192524728"/>
       <w:r>
         <w:lastRenderedPageBreak/>
         <w:t>Seznam použitých zdrojů</w:t>
@@ -19831,13 +19870,18 @@
           </w:r>
           <w:proofErr w:type="spellEnd"/>
           <w:r>
-            <w:t xml:space="preserve"> OSI Model and TCP/IP Model - </w:t>
+            <w:t xml:space="preserve"> OSI Model and TCP/IP </w:t>
+          </w:r>
+          <w:proofErr w:type="gramStart"/>
+          <w:r>
+            <w:t xml:space="preserve">Model - </w:t>
           </w:r>
           <w:proofErr w:type="spellStart"/>
           <w:r>
             <w:t>GeeksforGeeks</w:t>
           </w:r>
           <w:proofErr w:type="spellEnd"/>
+          <w:proofErr w:type="gramEnd"/>
           <w:r>
             <w:t xml:space="preserve">. </w:t>
           </w:r>
@@ -20243,6 +20287,7 @@
             <w:t xml:space="preserve"> Packet And </w:t>
           </w:r>
           <w:proofErr w:type="spellStart"/>
+          <w:proofErr w:type="gramStart"/>
           <w:r>
             <w:t>Frame</w:t>
           </w:r>
@@ -20255,6 +20300,7 @@
             <w:t>PyNet</w:t>
           </w:r>
           <w:proofErr w:type="spellEnd"/>
+          <w:proofErr w:type="gramEnd"/>
           <w:r>
             <w:t xml:space="preserve"> </w:t>
           </w:r>
@@ -20680,12 +20726,17 @@
             <w:t xml:space="preserve"> </w:t>
           </w:r>
           <w:proofErr w:type="spellStart"/>
+          <w:proofErr w:type="gramStart"/>
           <w:r>
             <w:t>Guide</w:t>
           </w:r>
           <w:proofErr w:type="spellEnd"/>
           <w:r>
-            <w:t xml:space="preserve"> - DEV </w:t>
+            <w:t xml:space="preserve"> - DEV</w:t>
+          </w:r>
+          <w:proofErr w:type="gramEnd"/>
+          <w:r>
+            <w:t xml:space="preserve"> </w:t>
           </w:r>
           <w:proofErr w:type="spellStart"/>
           <w:r>
@@ -21014,7 +21065,15 @@
           </w:r>
           <w:proofErr w:type="spellEnd"/>
           <w:r>
-            <w:t xml:space="preserve"> HTTP - HTTP | MDN. </w:t>
+            <w:t xml:space="preserve"> </w:t>
+          </w:r>
+          <w:proofErr w:type="gramStart"/>
+          <w:r>
+            <w:t>HTTP - HTTP</w:t>
+          </w:r>
+          <w:proofErr w:type="gramEnd"/>
+          <w:r>
+            <w:t xml:space="preserve"> | MDN. </w:t>
           </w:r>
           <w:r>
             <w:rPr>
@@ -21041,12 +21100,17 @@
             <w:tab/>
           </w:r>
           <w:proofErr w:type="spellStart"/>
+          <w:proofErr w:type="gramStart"/>
           <w:r>
             <w:t>Caching</w:t>
           </w:r>
           <w:proofErr w:type="spellEnd"/>
           <w:r>
-            <w:t xml:space="preserve"> - IBM </w:t>
+            <w:t xml:space="preserve"> - IBM</w:t>
+          </w:r>
+          <w:proofErr w:type="gramEnd"/>
+          <w:r>
+            <w:t xml:space="preserve"> </w:t>
           </w:r>
           <w:proofErr w:type="spellStart"/>
           <w:r>
@@ -21131,12 +21195,17 @@
             <w:t xml:space="preserve">HTTP response status </w:t>
           </w:r>
           <w:proofErr w:type="spellStart"/>
+          <w:proofErr w:type="gramStart"/>
           <w:r>
             <w:t>codes</w:t>
           </w:r>
           <w:proofErr w:type="spellEnd"/>
           <w:r>
-            <w:t xml:space="preserve"> - HTTP | MDN. </w:t>
+            <w:t xml:space="preserve"> - HTTP</w:t>
+          </w:r>
+          <w:proofErr w:type="gramEnd"/>
+          <w:r>
+            <w:t xml:space="preserve"> | MDN. </w:t>
           </w:r>
           <w:r>
             <w:rPr>
@@ -21385,6 +21454,7 @@
             <w:t xml:space="preserve">SSL, TLS, HTTPS </w:t>
           </w:r>
           <w:proofErr w:type="spellStart"/>
+          <w:proofErr w:type="gramStart"/>
           <w:r>
             <w:rPr>
               <w:i/>
@@ -21400,6 +21470,7 @@
             </w:rPr>
             <w:t xml:space="preserve"> - YouTube</w:t>
           </w:r>
+          <w:proofErr w:type="gramEnd"/>
           <w:r>
             <w:t xml:space="preserve"> [online]. [vid. 2025-02-15]. Dostupné z: https://www.youtube.com/watch?v=j9QmMEWmcfo</w:t>
           </w:r>
@@ -21442,6 +21513,7 @@
             <w:t xml:space="preserve"> </w:t>
           </w:r>
           <w:proofErr w:type="spellStart"/>
+          <w:proofErr w:type="gramStart"/>
           <w:r>
             <w:rPr>
               <w:i/>
@@ -21466,6 +21538,7 @@
             <w:t>Computerphile</w:t>
           </w:r>
           <w:proofErr w:type="spellEnd"/>
+          <w:proofErr w:type="gramEnd"/>
           <w:r>
             <w:rPr>
               <w:i/>
@@ -21613,12 +21686,17 @@
             <w:t xml:space="preserve"> </w:t>
           </w:r>
           <w:proofErr w:type="spellStart"/>
+          <w:proofErr w:type="gramStart"/>
           <w:r>
             <w:t>Explained</w:t>
           </w:r>
           <w:proofErr w:type="spellEnd"/>
           <w:r>
-            <w:t xml:space="preserve"> - AWS. </w:t>
+            <w:t xml:space="preserve"> - AWS</w:t>
+          </w:r>
+          <w:proofErr w:type="gramEnd"/>
+          <w:r>
+            <w:t xml:space="preserve">. </w:t>
           </w:r>
           <w:r>
             <w:rPr>
@@ -21652,13 +21730,18 @@
           </w:r>
           <w:r>
             <w:tab/>
-            <w:t xml:space="preserve">HTTP vs HTTPS - </w:t>
+            <w:t xml:space="preserve">HTTP vs </w:t>
+          </w:r>
+          <w:proofErr w:type="gramStart"/>
+          <w:r>
+            <w:t xml:space="preserve">HTTPS - </w:t>
           </w:r>
           <w:proofErr w:type="spellStart"/>
           <w:r>
             <w:t>Difference</w:t>
           </w:r>
           <w:proofErr w:type="spellEnd"/>
+          <w:proofErr w:type="gramEnd"/>
           <w:r>
             <w:t xml:space="preserve"> </w:t>
           </w:r>
@@ -22056,13 +22139,18 @@
           </w:r>
           <w:r>
             <w:tab/>
-            <w:t xml:space="preserve">IEEE SA - </w:t>
+            <w:t xml:space="preserve">IEEE </w:t>
+          </w:r>
+          <w:proofErr w:type="gramStart"/>
+          <w:r>
+            <w:t xml:space="preserve">SA - </w:t>
           </w:r>
           <w:proofErr w:type="spellStart"/>
           <w:r>
             <w:t>The</w:t>
           </w:r>
           <w:proofErr w:type="spellEnd"/>
+          <w:proofErr w:type="gramEnd"/>
           <w:r>
             <w:t xml:space="preserve"> </w:t>
           </w:r>
@@ -22384,13 +22472,18 @@
           </w:r>
           <w:r>
             <w:tab/>
-            <w:t xml:space="preserve">STA Access - </w:t>
+            <w:t xml:space="preserve">STA </w:t>
+          </w:r>
+          <w:proofErr w:type="gramStart"/>
+          <w:r>
+            <w:t xml:space="preserve">Access - </w:t>
           </w:r>
           <w:proofErr w:type="spellStart"/>
           <w:r>
             <w:t>NetEngine</w:t>
           </w:r>
           <w:proofErr w:type="spellEnd"/>
+          <w:proofErr w:type="gramEnd"/>
           <w:r>
             <w:t xml:space="preserve"> AR600, AR6100, AR6200, and AR6300 V300R019 CLI-</w:t>
           </w:r>
@@ -22445,6 +22538,7 @@
             <w:t xml:space="preserve">802.11 </w:t>
           </w:r>
           <w:proofErr w:type="spellStart"/>
+          <w:proofErr w:type="gramStart"/>
           <w:r>
             <w:t>Standards</w:t>
           </w:r>
@@ -22457,6 +22551,7 @@
             <w:t>NetEngine</w:t>
           </w:r>
           <w:proofErr w:type="spellEnd"/>
+          <w:proofErr w:type="gramEnd"/>
           <w:r>
             <w:t xml:space="preserve"> AR600, AR6100, AR6200, and AR6300 V300R019 CLI-</w:t>
           </w:r>
@@ -22999,7 +23094,15 @@
           </w:r>
           <w:r>
             <w:tab/>
-            <w:t xml:space="preserve">LESLIE A. RUSCH. GEL7114 - Module 4.12 - OFDM </w:t>
+            <w:t xml:space="preserve">LESLIE A. RUSCH. </w:t>
+          </w:r>
+          <w:proofErr w:type="gramStart"/>
+          <w:r>
+            <w:t>GEL7114 - Module</w:t>
+          </w:r>
+          <w:proofErr w:type="gramEnd"/>
+          <w:r>
+            <w:t xml:space="preserve"> 4.12 - OFDM </w:t>
           </w:r>
           <w:proofErr w:type="spellStart"/>
           <w:r>
@@ -23254,6 +23357,7 @@
             <w:t xml:space="preserve">: MIMO </w:t>
           </w:r>
           <w:proofErr w:type="spellStart"/>
+          <w:proofErr w:type="gramStart"/>
           <w:r>
             <w:rPr>
               <w:i/>
@@ -23278,6 +23382,7 @@
             <w:t>Multiple</w:t>
           </w:r>
           <w:proofErr w:type="spellEnd"/>
+          <w:proofErr w:type="gramEnd"/>
           <w:r>
             <w:rPr>
               <w:i/>
@@ -23340,7 +23445,15 @@
           </w:r>
           <w:proofErr w:type="spellEnd"/>
           <w:r>
-            <w:t xml:space="preserve"> SISO to MIMO - Huawei. </w:t>
+            <w:t xml:space="preserve"> SISO to </w:t>
+          </w:r>
+          <w:proofErr w:type="gramStart"/>
+          <w:r>
+            <w:t>MIMO - Huawei</w:t>
+          </w:r>
+          <w:proofErr w:type="gramEnd"/>
+          <w:r>
+            <w:t xml:space="preserve">. </w:t>
           </w:r>
           <w:r>
             <w:rPr>
@@ -24022,6 +24135,7 @@
             <w:t xml:space="preserve"> and Design </w:t>
           </w:r>
           <w:proofErr w:type="spellStart"/>
+          <w:proofErr w:type="gramStart"/>
           <w:r>
             <w:t>Patterns</w:t>
           </w:r>
@@ -24034,6 +24148,7 @@
             <w:t>GeeksforGeeks</w:t>
           </w:r>
           <w:proofErr w:type="spellEnd"/>
+          <w:proofErr w:type="gramEnd"/>
           <w:r>
             <w:t xml:space="preserve">. </w:t>
           </w:r>
@@ -24220,12 +24335,17 @@
             <w:t xml:space="preserve"> </w:t>
           </w:r>
           <w:proofErr w:type="spellStart"/>
+          <w:proofErr w:type="gramStart"/>
           <w:r>
             <w:t>Injection</w:t>
           </w:r>
           <w:proofErr w:type="spellEnd"/>
           <w:r>
-            <w:t xml:space="preserve">(DI) Design </w:t>
+            <w:t>(</w:t>
+          </w:r>
+          <w:proofErr w:type="gramEnd"/>
+          <w:r>
+            <w:t xml:space="preserve">DI) Design </w:t>
           </w:r>
           <w:proofErr w:type="spellStart"/>
           <w:r>
@@ -24279,6 +24399,7 @@
             <w:t xml:space="preserve"> in SOLID Design </w:t>
           </w:r>
           <w:proofErr w:type="spellStart"/>
+          <w:proofErr w:type="gramStart"/>
           <w:r>
             <w:t>Principle</w:t>
           </w:r>
@@ -24291,6 +24412,7 @@
             <w:t>GeeksforGeeks</w:t>
           </w:r>
           <w:proofErr w:type="spellEnd"/>
+          <w:proofErr w:type="gramEnd"/>
           <w:r>
             <w:t xml:space="preserve">. </w:t>
           </w:r>
@@ -24337,10 +24459,12 @@
             <w:t xml:space="preserve"> | </w:t>
           </w:r>
           <w:proofErr w:type="spellStart"/>
+          <w:proofErr w:type="gramStart"/>
           <w:r>
             <w:t>Microsoft.Extensions.DependencyInjection</w:t>
           </w:r>
           <w:proofErr w:type="spellEnd"/>
+          <w:proofErr w:type="gramEnd"/>
           <w:r>
             <w:t xml:space="preserve"> 1.0.0. </w:t>
           </w:r>
@@ -24379,12 +24503,17 @@
             <w:t xml:space="preserve"> </w:t>
           </w:r>
           <w:proofErr w:type="spellStart"/>
+          <w:proofErr w:type="gramStart"/>
           <w:r>
             <w:t>injection</w:t>
           </w:r>
           <w:proofErr w:type="spellEnd"/>
           <w:r>
-            <w:t xml:space="preserve"> - .NET | Microsoft </w:t>
+            <w:t xml:space="preserve"> - .NET</w:t>
+          </w:r>
+          <w:proofErr w:type="gramEnd"/>
+          <w:r>
+            <w:t xml:space="preserve"> | Microsoft </w:t>
           </w:r>
           <w:proofErr w:type="spellStart"/>
           <w:r>
@@ -24582,13 +24711,18 @@
           </w:r>
           <w:proofErr w:type="spellEnd"/>
           <w:r>
-            <w:t xml:space="preserve"> in Android - </w:t>
+            <w:t xml:space="preserve"> in </w:t>
+          </w:r>
+          <w:proofErr w:type="gramStart"/>
+          <w:r>
+            <w:t xml:space="preserve">Android - </w:t>
           </w:r>
           <w:proofErr w:type="spellStart"/>
           <w:r>
             <w:t>GeeksforGeeks</w:t>
           </w:r>
           <w:proofErr w:type="spellEnd"/>
+          <w:proofErr w:type="gramEnd"/>
           <w:r>
             <w:t xml:space="preserve">. </w:t>
           </w:r>
@@ -24713,8 +24847,13 @@
             <w:divId w:val="895047220"/>
           </w:pPr>
           <w:r>
-            <w:t>[82] .</w:t>
-          </w:r>
+            <w:t>[82</w:t>
+          </w:r>
+          <w:proofErr w:type="gramStart"/>
+          <w:r>
+            <w:t>] .</w:t>
+          </w:r>
+          <w:proofErr w:type="gramEnd"/>
           <w:r>
             <w:tab/>
             <w:t xml:space="preserve">NET and .NET </w:t>
@@ -24833,7 +24972,7 @@
       <w:r>
         <w:br w:type="page"/>
       </w:r>
-      <w:bookmarkStart w:id="155" w:name="_Toc192258617"/>
+      <w:bookmarkStart w:id="155" w:name="_Toc192524729"/>
       <w:r>
         <w:lastRenderedPageBreak/>
         <w:t>Přílohy</w:t>
@@ -24978,7 +25117,15 @@
         <w:annotationRef/>
       </w:r>
       <w:r>
-        <w:t>Najít jak získat charakteristický polynom (CRC8, CRC16,…)</w:t>
+        <w:t>Najít jak získat charakteristický polynom (CRC8, CRC</w:t>
+      </w:r>
+      <w:proofErr w:type="gramStart"/>
+      <w:r>
+        <w:t>16,…</w:t>
+      </w:r>
+      <w:proofErr w:type="gramEnd"/>
+      <w:r>
+        <w:t>)</w:t>
       </w:r>
     </w:p>
   </w:comment>
@@ -25297,7 +25444,15 @@
         <w:pStyle w:val="Textkomente"/>
       </w:pPr>
       <w:r>
-        <w:t>ačkoliv vzniklo 90s rozšířilo se až 2014</w:t>
+        <w:t xml:space="preserve">ačkoliv vzniklo </w:t>
+      </w:r>
+      <w:proofErr w:type="gramStart"/>
+      <w:r>
+        <w:t>90s</w:t>
+      </w:r>
+      <w:proofErr w:type="gramEnd"/>
+      <w:r>
+        <w:t xml:space="preserve"> rozšířilo se až 2014</w:t>
       </w:r>
     </w:p>
     <w:p>
@@ -25438,7 +25593,15 @@
         <w:pStyle w:val="Textkomente"/>
       </w:pPr>
       <w:r>
-        <w:t>Vložení-&gt;objekt-&gt;objekt-&gt;</w:t>
+        <w:t>Vložení</w:t>
+      </w:r>
+      <w:proofErr w:type="gramStart"/>
+      <w:r>
+        <w:t>-&gt;objekt</w:t>
+      </w:r>
+      <w:proofErr w:type="gramEnd"/>
+      <w:r>
+        <w:t>-&gt;objekt-&gt;</w:t>
       </w:r>
       <w:proofErr w:type="spellStart"/>
       <w:r>
@@ -25451,7 +25614,15 @@
         <w:pStyle w:val="Textkomente"/>
       </w:pPr>
       <w:r>
-        <w:t xml:space="preserve">Nový titulek- vymyslet jak přeložit </w:t>
+        <w:t xml:space="preserve">Nový titulek- </w:t>
+      </w:r>
+      <w:proofErr w:type="gramStart"/>
+      <w:r>
+        <w:t>vymyslet</w:t>
+      </w:r>
+      <w:proofErr w:type="gramEnd"/>
+      <w:r>
+        <w:t xml:space="preserve"> jak přeložit </w:t>
       </w:r>
       <w:proofErr w:type="spellStart"/>
       <w:r>
@@ -25476,8 +25647,13 @@
         </w:rPr>
         <w:annotationRef/>
       </w:r>
-      <w:r>
-        <w:t>Vymyslet jak formulovat doporučení 3 kanály 5 kanálů od sebe.</w:t>
+      <w:proofErr w:type="gramStart"/>
+      <w:r>
+        <w:t>Vymyslet</w:t>
+      </w:r>
+      <w:proofErr w:type="gramEnd"/>
+      <w:r>
+        <w:t xml:space="preserve"> jak formulovat doporučení 3 kanály 5 kanálů od sebe.</w:t>
       </w:r>
     </w:p>
   </w:comment>
@@ -25510,7 +25686,21 @@
         <w:rPr>
           <w:rStyle w:val="Odkaznakoment"/>
         </w:rPr>
-        <w:t xml:space="preserve">Jediný zdroj co není fórum je MS slovník </w:t>
+        <w:t xml:space="preserve">Jediný </w:t>
+      </w:r>
+      <w:proofErr w:type="gramStart"/>
+      <w:r>
+        <w:rPr>
+          <w:rStyle w:val="Odkaznakoment"/>
+        </w:rPr>
+        <w:t>zdroj</w:t>
+      </w:r>
+      <w:proofErr w:type="gramEnd"/>
+      <w:r>
+        <w:rPr>
+          <w:rStyle w:val="Odkaznakoment"/>
+        </w:rPr>
+        <w:t xml:space="preserve"> co není fórum je MS slovník </w:t>
       </w:r>
       <w:r>
         <w:rPr>
@@ -25650,9 +25840,11 @@
         <w:t>paper</w:t>
       </w:r>
       <w:proofErr w:type="spellEnd"/>
+      <w:proofErr w:type="gramStart"/>
       <w:r>
         <w:t>“ ?</w:t>
       </w:r>
+      <w:proofErr w:type="gramEnd"/>
     </w:p>
   </w:comment>
   <w:comment w:id="96" w:author="Martin Novák" w:date="2025-03-03T12:54:00Z" w:initials="MN">
@@ -30725,6 +30917,7 @@
     <w:rsid w:val="002D1612"/>
     <w:rsid w:val="002F5F52"/>
     <w:rsid w:val="00313997"/>
+    <w:rsid w:val="003E1102"/>
     <w:rsid w:val="004040E4"/>
     <w:rsid w:val="00422C9D"/>
     <w:rsid w:val="00476BC3"/>
@@ -30783,6 +30976,7 @@
     <w:rsid w:val="00E57A97"/>
     <w:rsid w:val="00EB48AA"/>
     <w:rsid w:val="00EE616C"/>
+    <w:rsid w:val="00EF5D8A"/>
     <w:rsid w:val="00F07EC3"/>
     <w:rsid w:val="00F72D3E"/>
     <w:rsid w:val="00FD741A"/>

</xml_diff>

<commit_message>
zkopírován comment od Lindy
</commit_message>
<xml_diff>
--- a/teoreticka_cast/xnovm288_DP.docx
+++ b/teoreticka_cast/xnovm288_DP.docx
@@ -1728,18 +1728,25 @@
         <w:ind w:firstLine="0"/>
         <w:rPr>
           <w:b/>
+          <w:bCs/>
           <w:sz w:val="32"/>
           <w:szCs w:val="32"/>
         </w:rPr>
       </w:pPr>
+      <w:commentRangeStart w:id="5"/>
       <w:r>
         <w:rPr>
           <w:b/>
+          <w:bCs/>
           <w:sz w:val="32"/>
           <w:szCs w:val="32"/>
         </w:rPr>
         <w:lastRenderedPageBreak/>
         <w:t>Obsah</w:t>
+      </w:r>
+      <w:commentRangeEnd w:id="5"/>
+      <w:r>
+        <w:commentReference w:id="5"/>
       </w:r>
     </w:p>
     <w:p>
@@ -6015,12 +6022,12 @@
       <w:pPr>
         <w:pStyle w:val="Nadpis1"/>
       </w:pPr>
-      <w:bookmarkStart w:id="5" w:name="_Toc193140302"/>
+      <w:bookmarkStart w:id="6" w:name="_Toc193140302"/>
       <w:r>
         <w:lastRenderedPageBreak/>
         <w:t>Úvod</w:t>
       </w:r>
-      <w:bookmarkEnd w:id="5"/>
+      <w:bookmarkEnd w:id="6"/>
     </w:p>
     <w:p>
       <w:pPr>
@@ -6168,7 +6175,7 @@
       <w:r>
         <w:br w:type="page"/>
       </w:r>
-      <w:bookmarkStart w:id="6" w:name="_Toc193140303"/>
+      <w:bookmarkStart w:id="7" w:name="_Toc193140303"/>
       <w:r>
         <w:lastRenderedPageBreak/>
         <w:t>Cíl práce</w:t>
@@ -6176,17 +6183,17 @@
       <w:r>
         <w:t xml:space="preserve"> a metodika</w:t>
       </w:r>
-      <w:bookmarkEnd w:id="6"/>
+      <w:bookmarkEnd w:id="7"/>
     </w:p>
     <w:p>
       <w:pPr>
         <w:pStyle w:val="Nadpis2"/>
       </w:pPr>
-      <w:bookmarkStart w:id="7" w:name="_Toc193140304"/>
+      <w:bookmarkStart w:id="8" w:name="_Toc193140304"/>
       <w:r>
         <w:t>Cíl práce</w:t>
       </w:r>
-      <w:bookmarkEnd w:id="7"/>
+      <w:bookmarkEnd w:id="8"/>
     </w:p>
     <w:p>
       <w:pPr>
@@ -6207,11 +6214,11 @@
       <w:pPr>
         <w:pStyle w:val="Nadpis2"/>
       </w:pPr>
-      <w:bookmarkStart w:id="8" w:name="_Toc193140305"/>
+      <w:bookmarkStart w:id="9" w:name="_Toc193140305"/>
       <w:r>
         <w:t>Metodika</w:t>
       </w:r>
-      <w:bookmarkEnd w:id="8"/>
+      <w:bookmarkEnd w:id="9"/>
     </w:p>
     <w:p>
       <w:pPr>
@@ -6242,27 +6249,27 @@
       <w:r>
         <w:br w:type="page"/>
       </w:r>
-      <w:bookmarkStart w:id="9" w:name="_Toc193140306"/>
+      <w:bookmarkStart w:id="10" w:name="_Toc193140306"/>
       <w:r>
         <w:lastRenderedPageBreak/>
         <w:t>Přehled řešené problematiky</w:t>
       </w:r>
-      <w:bookmarkEnd w:id="9"/>
+      <w:bookmarkEnd w:id="10"/>
     </w:p>
     <w:p>
       <w:pPr>
         <w:pStyle w:val="Nadpis2"/>
       </w:pPr>
-      <w:bookmarkStart w:id="10" w:name="_Ref191735988"/>
-      <w:bookmarkStart w:id="11" w:name="_Toc193140307"/>
+      <w:bookmarkStart w:id="11" w:name="_Ref191735988"/>
+      <w:bookmarkStart w:id="12" w:name="_Toc193140307"/>
       <w:r>
         <w:t>OSI</w:t>
       </w:r>
       <w:r>
         <w:t xml:space="preserve"> model</w:t>
       </w:r>
-      <w:bookmarkEnd w:id="10"/>
       <w:bookmarkEnd w:id="11"/>
+      <w:bookmarkEnd w:id="12"/>
     </w:p>
     <w:p>
       <w:pPr>
@@ -6505,7 +6512,7 @@
                     <pic:cNvPicPr/>
                   </pic:nvPicPr>
                   <pic:blipFill>
-                    <a:blip r:embed="rId16"/>
+                    <a:blip r:embed="rId20"/>
                     <a:stretch>
                       <a:fillRect/>
                     </a:stretch>
@@ -6533,7 +6540,7 @@
           <w:color w:val="000000"/>
         </w:rPr>
       </w:pPr>
-      <w:bookmarkStart w:id="12" w:name="_Ref188986878"/>
+      <w:bookmarkStart w:id="13" w:name="_Ref188986878"/>
       <w:r>
         <w:t xml:space="preserve">Obr. </w:t>
       </w:r>
@@ -6545,7 +6552,7 @@
           <w:t>1</w:t>
         </w:r>
       </w:fldSimple>
-      <w:bookmarkEnd w:id="12"/>
+      <w:bookmarkEnd w:id="13"/>
       <w:r>
         <w:t>-OSI model</w:t>
       </w:r>
@@ -6574,11 +6581,11 @@
       <w:pPr>
         <w:pStyle w:val="Nadpis3"/>
       </w:pPr>
-      <w:bookmarkStart w:id="13" w:name="_Toc193140308"/>
+      <w:bookmarkStart w:id="14" w:name="_Toc193140308"/>
       <w:r>
         <w:t>Fyzická vrstva</w:t>
       </w:r>
-      <w:bookmarkEnd w:id="13"/>
+      <w:bookmarkEnd w:id="14"/>
     </w:p>
     <w:p>
       <w:pPr>
@@ -6657,16 +6664,16 @@
       <w:r>
         <w:t xml:space="preserve">Zvolená </w:t>
       </w:r>
-      <w:commentRangeStart w:id="14"/>
+      <w:commentRangeStart w:id="15"/>
       <w:r>
         <w:t xml:space="preserve">topologie </w:t>
       </w:r>
-      <w:commentRangeEnd w:id="14"/>
+      <w:commentRangeEnd w:id="15"/>
       <w:r>
         <w:rPr>
           <w:rStyle w:val="Odkaznakoment"/>
         </w:rPr>
-        <w:commentReference w:id="14"/>
+        <w:commentReference w:id="15"/>
       </w:r>
       <w:r>
         <w:t xml:space="preserve">sítě </w:t>
@@ -6799,7 +6806,7 @@
         <w:pStyle w:val="Titulek"/>
         <w:jc w:val="both"/>
       </w:pPr>
-      <w:bookmarkStart w:id="15" w:name="_Ref188997003"/>
+      <w:bookmarkStart w:id="16" w:name="_Ref188997003"/>
       <w:r>
         <w:t xml:space="preserve">Obr. </w:t>
       </w:r>
@@ -6811,7 +6818,7 @@
           <w:t>2</w:t>
         </w:r>
       </w:fldSimple>
-      <w:bookmarkEnd w:id="15"/>
+      <w:bookmarkEnd w:id="16"/>
       <w:r>
         <w:t>-typy topologií</w:t>
       </w:r>
@@ -6840,13 +6847,13 @@
       <w:pPr>
         <w:pStyle w:val="Nadpis3"/>
       </w:pPr>
-      <w:bookmarkStart w:id="16" w:name="_Ref191743493"/>
-      <w:bookmarkStart w:id="17" w:name="_Toc193140309"/>
+      <w:bookmarkStart w:id="17" w:name="_Ref191743493"/>
+      <w:bookmarkStart w:id="18" w:name="_Toc193140309"/>
       <w:r>
         <w:t>Linková vrstva</w:t>
       </w:r>
-      <w:bookmarkEnd w:id="16"/>
       <w:bookmarkEnd w:id="17"/>
+      <w:bookmarkEnd w:id="18"/>
     </w:p>
     <w:p>
       <w:pPr>
@@ -6889,16 +6896,16 @@
       <w:r>
         <w:t xml:space="preserve"> K adresaci zařízení využívá </w:t>
       </w:r>
-      <w:commentRangeStart w:id="18"/>
+      <w:commentRangeStart w:id="19"/>
       <w:r>
         <w:t xml:space="preserve">MAC </w:t>
       </w:r>
-      <w:commentRangeEnd w:id="18"/>
+      <w:commentRangeEnd w:id="19"/>
       <w:r>
         <w:rPr>
           <w:rStyle w:val="Odkaznakoment"/>
         </w:rPr>
-        <w:commentReference w:id="18"/>
+        <w:commentReference w:id="19"/>
       </w:r>
       <w:r>
         <w:t>(</w:t>
@@ -6915,16 +6922,16 @@
       <w:r>
         <w:t xml:space="preserve"> Dále tato vrstva má na starosti řízení datového toku, což zahrnuje určování velikosti jednotlivých rámců a určení, které zařízení momentálně řídí </w:t>
       </w:r>
-      <w:commentRangeStart w:id="19"/>
+      <w:commentRangeStart w:id="20"/>
       <w:r>
         <w:t>komunikaci</w:t>
       </w:r>
-      <w:commentRangeEnd w:id="19"/>
+      <w:commentRangeEnd w:id="20"/>
       <w:r>
         <w:rPr>
           <w:rStyle w:val="Odkaznakoment"/>
         </w:rPr>
-        <w:commentReference w:id="19"/>
+        <w:commentReference w:id="20"/>
       </w:r>
       <w:r>
         <w:t>.</w:t>
@@ -6958,19 +6965,19 @@
           <w:color w:val="000000"/>
         </w:rPr>
       </w:pPr>
-      <w:commentRangeStart w:id="20"/>
+      <w:commentRangeStart w:id="21"/>
       <w:r>
         <w:rPr>
           <w:color w:val="000000"/>
         </w:rPr>
         <w:t xml:space="preserve">CRC </w:t>
       </w:r>
-      <w:commentRangeEnd w:id="20"/>
+      <w:commentRangeEnd w:id="21"/>
       <w:r>
         <w:rPr>
           <w:rStyle w:val="Odkaznakoment"/>
         </w:rPr>
-        <w:commentReference w:id="20"/>
+        <w:commentReference w:id="21"/>
       </w:r>
       <w:r>
         <w:rPr>
@@ -7008,19 +7015,19 @@
         </w:rPr>
         <w:t xml:space="preserve"> K výpočtu je využíváno dělení binárních </w:t>
       </w:r>
-      <w:commentRangeStart w:id="21"/>
+      <w:commentRangeStart w:id="22"/>
       <w:r>
         <w:rPr>
           <w:color w:val="000000"/>
         </w:rPr>
         <w:t>polynomů</w:t>
       </w:r>
-      <w:commentRangeEnd w:id="21"/>
+      <w:commentRangeEnd w:id="22"/>
       <w:r>
         <w:rPr>
           <w:rStyle w:val="Odkaznakoment"/>
         </w:rPr>
-        <w:commentReference w:id="21"/>
+        <w:commentReference w:id="22"/>
       </w:r>
       <w:r>
         <w:rPr>
@@ -7283,7 +7290,7 @@
         <w:pStyle w:val="Titulek"/>
         <w:jc w:val="both"/>
       </w:pPr>
-      <w:bookmarkStart w:id="22" w:name="_Ref190024621"/>
+      <w:bookmarkStart w:id="23" w:name="_Ref190024621"/>
       <w:r>
         <w:t xml:space="preserve">Obr. </w:t>
       </w:r>
@@ -7295,7 +7302,7 @@
           <w:t>3</w:t>
         </w:r>
       </w:fldSimple>
-      <w:bookmarkEnd w:id="22"/>
+      <w:bookmarkEnd w:id="23"/>
       <w:r>
         <w:t xml:space="preserve"> rámec 802.3 vs 802.11</w:t>
       </w:r>
@@ -7324,28 +7331,28 @@
       <w:pPr>
         <w:pStyle w:val="Nadpis3"/>
       </w:pPr>
-      <w:bookmarkStart w:id="23" w:name="_Ref190021646"/>
-      <w:bookmarkStart w:id="24" w:name="_Ref190111041"/>
-      <w:bookmarkStart w:id="25" w:name="_Toc193140310"/>
-      <w:commentRangeStart w:id="26"/>
+      <w:bookmarkStart w:id="24" w:name="_Ref190021646"/>
+      <w:bookmarkStart w:id="25" w:name="_Ref190111041"/>
+      <w:bookmarkStart w:id="26" w:name="_Toc193140310"/>
+      <w:commentRangeStart w:id="27"/>
       <w:r>
         <w:t xml:space="preserve">Síťová </w:t>
       </w:r>
-      <w:commentRangeEnd w:id="26"/>
+      <w:commentRangeEnd w:id="27"/>
       <w:r>
         <w:rPr>
           <w:rStyle w:val="Odkaznakoment"/>
           <w:b w:val="0"/>
           <w:bCs w:val="0"/>
         </w:rPr>
-        <w:commentReference w:id="26"/>
+        <w:commentReference w:id="27"/>
       </w:r>
       <w:r>
         <w:t>vrstva</w:t>
       </w:r>
-      <w:bookmarkEnd w:id="23"/>
       <w:bookmarkEnd w:id="24"/>
       <w:bookmarkEnd w:id="25"/>
+      <w:bookmarkEnd w:id="26"/>
     </w:p>
     <w:p>
       <w:pPr>
@@ -7422,26 +7429,26 @@
       <w:pPr>
         <w:pStyle w:val="Nadpis3"/>
       </w:pPr>
-      <w:bookmarkStart w:id="27" w:name="_Ref190435726"/>
-      <w:bookmarkStart w:id="28" w:name="_Toc193140311"/>
-      <w:commentRangeStart w:id="29"/>
+      <w:bookmarkStart w:id="28" w:name="_Ref190435726"/>
+      <w:bookmarkStart w:id="29" w:name="_Toc193140311"/>
+      <w:commentRangeStart w:id="30"/>
       <w:r>
         <w:t xml:space="preserve">Transportní </w:t>
       </w:r>
-      <w:commentRangeEnd w:id="29"/>
+      <w:commentRangeEnd w:id="30"/>
       <w:r>
         <w:rPr>
           <w:rStyle w:val="Odkaznakoment"/>
           <w:b w:val="0"/>
           <w:bCs w:val="0"/>
         </w:rPr>
-        <w:commentReference w:id="29"/>
+        <w:commentReference w:id="30"/>
       </w:r>
       <w:r>
         <w:t>vrstva</w:t>
       </w:r>
-      <w:bookmarkEnd w:id="27"/>
       <w:bookmarkEnd w:id="28"/>
+      <w:bookmarkEnd w:id="29"/>
     </w:p>
     <w:p>
       <w:pPr>
@@ -7529,11 +7536,11 @@
       <w:pPr>
         <w:pStyle w:val="Nadpis3"/>
       </w:pPr>
-      <w:bookmarkStart w:id="30" w:name="_Toc193140312"/>
+      <w:bookmarkStart w:id="31" w:name="_Toc193140312"/>
       <w:r>
         <w:t>Relační Vrstva</w:t>
       </w:r>
-      <w:bookmarkEnd w:id="30"/>
+      <w:bookmarkEnd w:id="31"/>
     </w:p>
     <w:p>
       <w:pPr>
@@ -7571,11 +7578,11 @@
       <w:pPr>
         <w:pStyle w:val="Nadpis3"/>
       </w:pPr>
-      <w:bookmarkStart w:id="31" w:name="_Toc193140313"/>
+      <w:bookmarkStart w:id="32" w:name="_Toc193140313"/>
       <w:r>
         <w:t>Prezentační vrstva</w:t>
       </w:r>
-      <w:bookmarkEnd w:id="31"/>
+      <w:bookmarkEnd w:id="32"/>
     </w:p>
     <w:p>
       <w:pPr>
@@ -7610,14 +7617,14 @@
       <w:pPr>
         <w:pStyle w:val="Nadpis3"/>
       </w:pPr>
-      <w:bookmarkStart w:id="32" w:name="_Ref190454416"/>
-      <w:bookmarkStart w:id="33" w:name="_Toc193140314"/>
+      <w:bookmarkStart w:id="33" w:name="_Ref190454416"/>
+      <w:bookmarkStart w:id="34" w:name="_Toc193140314"/>
       <w:r>
         <w:lastRenderedPageBreak/>
         <w:t>Aplikační vrstva</w:t>
       </w:r>
-      <w:bookmarkEnd w:id="32"/>
       <w:bookmarkEnd w:id="33"/>
+      <w:bookmarkEnd w:id="34"/>
     </w:p>
     <w:p>
       <w:pPr>
@@ -7630,16 +7637,16 @@
       <w:r>
         <w:t xml:space="preserve">Tato vrstva je nejblíže uživateli a umožňuje aplikacím volám API endpointy. Samotná aplikace není součástí vrstvy, ale poskytuje protokoly umožňující aplikacím komunikovat s ostatními zařízeními na síti. Tím je uživateli přenášet soubory, </w:t>
       </w:r>
-      <w:commentRangeStart w:id="34"/>
+      <w:commentRangeStart w:id="35"/>
       <w:r>
         <w:t>zprávy</w:t>
       </w:r>
-      <w:commentRangeEnd w:id="34"/>
+      <w:commentRangeEnd w:id="35"/>
       <w:r>
         <w:rPr>
           <w:rStyle w:val="Odkaznakoment"/>
         </w:rPr>
-        <w:commentReference w:id="34"/>
+        <w:commentReference w:id="35"/>
       </w:r>
       <w:r>
         <w:t xml:space="preserve">, ověřovat zařízení, vzdáleně ovládat jiná zařízení a získávat data z databází. </w:t>
@@ -7678,11 +7685,11 @@
       <w:pPr>
         <w:pStyle w:val="Nadpis2"/>
       </w:pPr>
-      <w:bookmarkStart w:id="35" w:name="_Toc193140315"/>
+      <w:bookmarkStart w:id="36" w:name="_Toc193140315"/>
       <w:r>
         <w:t>Protokoly</w:t>
       </w:r>
-      <w:bookmarkEnd w:id="35"/>
+      <w:bookmarkEnd w:id="36"/>
     </w:p>
     <w:p>
       <w:pPr>
@@ -7737,16 +7744,16 @@
       <w:r>
         <w:t xml:space="preserve">Různé způsoby propojení zařízení </w:t>
       </w:r>
-      <w:commentRangeStart w:id="36"/>
+      <w:commentRangeStart w:id="37"/>
       <w:r>
         <w:t>mají rozdílné protokoly</w:t>
       </w:r>
-      <w:commentRangeEnd w:id="36"/>
+      <w:commentRangeEnd w:id="37"/>
       <w:r>
         <w:rPr>
           <w:rStyle w:val="Odkaznakoment"/>
         </w:rPr>
-        <w:commentReference w:id="36"/>
+        <w:commentReference w:id="37"/>
       </w:r>
       <w:r>
         <w:t>. Č</w:t>
@@ -7781,16 +7788,16 @@
       <w:r>
         <w:t xml:space="preserve">. Je nutné dělat </w:t>
       </w:r>
-      <w:commentRangeStart w:id="37"/>
+      <w:commentRangeStart w:id="38"/>
       <w:r>
         <w:t xml:space="preserve">kompromisy </w:t>
       </w:r>
-      <w:commentRangeEnd w:id="37"/>
+      <w:commentRangeEnd w:id="38"/>
       <w:r>
         <w:rPr>
           <w:rStyle w:val="Odkaznakoment"/>
         </w:rPr>
-        <w:commentReference w:id="37"/>
+        <w:commentReference w:id="38"/>
       </w:r>
       <w:r>
         <w:t>mezi spolehlivostí a rychlostí přenosu.</w:t>
@@ -7820,11 +7827,11 @@
       <w:pPr>
         <w:pStyle w:val="Nadpis3"/>
       </w:pPr>
-      <w:bookmarkStart w:id="38" w:name="_Toc193140316"/>
+      <w:bookmarkStart w:id="39" w:name="_Toc193140316"/>
       <w:r>
         <w:t>IP</w:t>
       </w:r>
-      <w:bookmarkEnd w:id="38"/>
+      <w:bookmarkEnd w:id="39"/>
     </w:p>
     <w:p>
       <w:pPr>
@@ -7876,16 +7883,16 @@
       <w:r>
         <w:t xml:space="preserve">, sloužící k směrování packetů napříč sítí. </w:t>
       </w:r>
-      <w:commentRangeStart w:id="39"/>
+      <w:commentRangeStart w:id="40"/>
       <w:r>
         <w:t>Pro tento účel slouží IP adresa</w:t>
       </w:r>
-      <w:commentRangeEnd w:id="39"/>
+      <w:commentRangeEnd w:id="40"/>
       <w:r>
         <w:rPr>
           <w:rStyle w:val="Odkaznakoment"/>
         </w:rPr>
-        <w:commentReference w:id="39"/>
+        <w:commentReference w:id="40"/>
       </w:r>
       <w:r>
         <w:t xml:space="preserve">, která je </w:t>
@@ -7905,16 +7912,16 @@
       <w:r>
         <w:t xml:space="preserve">adres tedy přibližně čtyři miliardy, které jsou zapisována jako čtveřice čísel v rozsahu </w:t>
       </w:r>
-      <w:commentRangeStart w:id="40"/>
+      <w:commentRangeStart w:id="41"/>
       <w:r>
         <w:t>0-255</w:t>
       </w:r>
-      <w:commentRangeEnd w:id="40"/>
+      <w:commentRangeEnd w:id="41"/>
       <w:r>
         <w:rPr>
           <w:rStyle w:val="Odkaznakoment"/>
         </w:rPr>
-        <w:commentReference w:id="40"/>
+        <w:commentReference w:id="41"/>
       </w:r>
       <w:r>
         <w:t xml:space="preserve"> oddělené tečkou. Od roku 1998 je hotový protokol IPv6 s dvě na sto dvacátou osmou adres, což je přibližně tři sta čtyřicet sextilionů. IPv6 adresa je zapsaná jako osm hexadecimálních čísel v rozsahu 0000-FFFF oddělených dvojtečkou.</w:t>
@@ -7922,16 +7929,16 @@
       <w:r>
         <w:t xml:space="preserve"> Ačkoliv s počtem adres je problém </w:t>
       </w:r>
-      <w:commentRangeStart w:id="41"/>
+      <w:commentRangeStart w:id="42"/>
       <w:r>
         <w:t>již tři desetiletí</w:t>
       </w:r>
-      <w:commentRangeEnd w:id="41"/>
+      <w:commentRangeEnd w:id="42"/>
       <w:r>
         <w:rPr>
           <w:rStyle w:val="Odkaznakoment"/>
         </w:rPr>
-        <w:commentReference w:id="41"/>
+        <w:commentReference w:id="42"/>
       </w:r>
       <w:r>
         <w:t xml:space="preserve">, změna stále neproběhla, protože by bylo nutné nahradit celou infrastrukturu, což je velice nákladné. </w:t>
@@ -7995,16 +8002,16 @@
       <w:r>
         <w:t xml:space="preserve"> K určení, zda jsou zařízení ve stejné podsíti, slouží </w:t>
       </w:r>
-      <w:commentRangeStart w:id="42"/>
+      <w:commentRangeStart w:id="43"/>
       <w:r>
         <w:t>masky</w:t>
       </w:r>
-      <w:commentRangeEnd w:id="42"/>
+      <w:commentRangeEnd w:id="43"/>
       <w:r>
         <w:rPr>
           <w:rStyle w:val="Odkaznakoment"/>
         </w:rPr>
-        <w:commentReference w:id="42"/>
+        <w:commentReference w:id="43"/>
       </w:r>
       <w:r>
         <w:t>, které v binárním zápisu mají v místě, kde se musí shodovat jedničku a v části adresy určující konkrétní zařízení nulu.</w:t>
@@ -8163,21 +8170,21 @@
       <w:pPr>
         <w:pStyle w:val="Nadpis3"/>
       </w:pPr>
-      <w:bookmarkStart w:id="43" w:name="_Toc193140317"/>
-      <w:commentRangeStart w:id="44"/>
+      <w:bookmarkStart w:id="44" w:name="_Toc193140317"/>
+      <w:commentRangeStart w:id="45"/>
       <w:r>
         <w:t>DHCP</w:t>
       </w:r>
-      <w:commentRangeEnd w:id="44"/>
+      <w:commentRangeEnd w:id="45"/>
       <w:r>
         <w:rPr>
           <w:rStyle w:val="Odkaznakoment"/>
           <w:b w:val="0"/>
           <w:bCs w:val="0"/>
         </w:rPr>
-        <w:commentReference w:id="44"/>
-      </w:r>
-      <w:bookmarkEnd w:id="43"/>
+        <w:commentReference w:id="45"/>
+      </w:r>
+      <w:bookmarkEnd w:id="44"/>
     </w:p>
     <w:p>
       <w:pPr>
@@ -8240,24 +8247,24 @@
       <w:pPr>
         <w:pStyle w:val="Nadpis3"/>
       </w:pPr>
-      <w:bookmarkStart w:id="45" w:name="_Toc193140318"/>
-      <w:commentRangeStart w:id="46"/>
+      <w:bookmarkStart w:id="46" w:name="_Toc193140318"/>
+      <w:commentRangeStart w:id="47"/>
       <w:r>
         <w:t>UD</w:t>
       </w:r>
       <w:r>
         <w:t>P</w:t>
       </w:r>
-      <w:commentRangeEnd w:id="46"/>
+      <w:commentRangeEnd w:id="47"/>
       <w:r>
         <w:rPr>
           <w:rStyle w:val="Odkaznakoment"/>
           <w:b w:val="0"/>
           <w:bCs w:val="0"/>
         </w:rPr>
-        <w:commentReference w:id="46"/>
-      </w:r>
-      <w:bookmarkEnd w:id="45"/>
+        <w:commentReference w:id="47"/>
+      </w:r>
+      <w:bookmarkEnd w:id="46"/>
     </w:p>
     <w:p>
       <w:pPr>
@@ -8385,16 +8392,16 @@
       <w:pPr>
         <w:pStyle w:val="Nadpis3"/>
       </w:pPr>
-      <w:bookmarkStart w:id="47" w:name="_Ref190523282"/>
-      <w:bookmarkStart w:id="48" w:name="_Toc193140319"/>
+      <w:bookmarkStart w:id="48" w:name="_Ref190523282"/>
+      <w:bookmarkStart w:id="49" w:name="_Toc193140319"/>
       <w:r>
         <w:t>TC</w:t>
       </w:r>
       <w:r>
         <w:t>P</w:t>
       </w:r>
-      <w:bookmarkEnd w:id="47"/>
       <w:bookmarkEnd w:id="48"/>
+      <w:bookmarkEnd w:id="49"/>
     </w:p>
     <w:p>
       <w:pPr>
@@ -8636,7 +8643,7 @@
           <w:color w:val="000000"/>
         </w:rPr>
       </w:pPr>
-      <w:bookmarkStart w:id="49" w:name="_Ref190448948"/>
+      <w:bookmarkStart w:id="50" w:name="_Ref190448948"/>
       <w:r>
         <w:t xml:space="preserve">Obr. </w:t>
       </w:r>
@@ -8648,7 +8655,7 @@
           <w:t>4</w:t>
         </w:r>
       </w:fldSimple>
-      <w:bookmarkEnd w:id="49"/>
+      <w:bookmarkEnd w:id="50"/>
       <w:r>
         <w:t xml:space="preserve"> třístupňové ověřování </w:t>
       </w:r>
@@ -8723,7 +8730,7 @@
       <w:pPr>
         <w:pStyle w:val="Titulek"/>
       </w:pPr>
-      <w:bookmarkStart w:id="50" w:name="_Ref190449188"/>
+      <w:bookmarkStart w:id="51" w:name="_Ref190449188"/>
       <w:r>
         <w:t xml:space="preserve">Obr. </w:t>
       </w:r>
@@ -8735,7 +8742,7 @@
           <w:t>5</w:t>
         </w:r>
       </w:fldSimple>
-      <w:bookmarkEnd w:id="50"/>
+      <w:bookmarkEnd w:id="51"/>
       <w:r>
         <w:t xml:space="preserve"> TCP hlavička </w:t>
       </w:r>
@@ -8764,18 +8771,18 @@
       <w:pPr>
         <w:pStyle w:val="Nadpis3"/>
       </w:pPr>
-      <w:bookmarkStart w:id="51" w:name="_Ref188994137"/>
-      <w:bookmarkStart w:id="52" w:name="_Ref192342698"/>
-      <w:bookmarkStart w:id="53" w:name="_Toc193140320"/>
+      <w:bookmarkStart w:id="52" w:name="_Ref188994137"/>
+      <w:bookmarkStart w:id="53" w:name="_Ref192342698"/>
+      <w:bookmarkStart w:id="54" w:name="_Toc193140320"/>
       <w:r>
         <w:t>HTTP</w:t>
       </w:r>
-      <w:bookmarkEnd w:id="51"/>
+      <w:bookmarkEnd w:id="52"/>
       <w:r>
         <w:t xml:space="preserve"> a HTTPS</w:t>
       </w:r>
-      <w:bookmarkEnd w:id="52"/>
       <w:bookmarkEnd w:id="53"/>
+      <w:bookmarkEnd w:id="54"/>
     </w:p>
     <w:p>
       <w:pPr>
@@ -8830,16 +8837,16 @@
       <w:r>
         <w:t xml:space="preserve"> HTTP je bez stavový protokol, ale umožňuje využít </w:t>
       </w:r>
-      <w:commentRangeStart w:id="54"/>
+      <w:commentRangeStart w:id="55"/>
       <w:r>
         <w:t xml:space="preserve">cookies </w:t>
       </w:r>
-      <w:commentRangeEnd w:id="54"/>
+      <w:commentRangeEnd w:id="55"/>
       <w:r>
         <w:rPr>
           <w:rStyle w:val="Odkaznakoment"/>
         </w:rPr>
-        <w:commentReference w:id="54"/>
+        <w:commentReference w:id="55"/>
       </w:r>
       <w:r>
         <w:t xml:space="preserve">soubory, které jsou uloženy u klienta a v případě potřeby mohou být přiloženy k dotazu. Ke komunikaci se využívá TCP (kap </w:t>
@@ -9215,7 +9222,7 @@
               <w:pStyle w:val="Titulek"/>
               <w:jc w:val="both"/>
             </w:pPr>
-            <w:bookmarkStart w:id="55" w:name="_Ref190527910"/>
+            <w:bookmarkStart w:id="56" w:name="_Ref190527910"/>
             <w:r>
               <w:t xml:space="preserve">Obr. </w:t>
             </w:r>
@@ -9227,7 +9234,7 @@
                 <w:t>6</w:t>
               </w:r>
             </w:fldSimple>
-            <w:bookmarkEnd w:id="55"/>
+            <w:bookmarkEnd w:id="56"/>
             <w:r>
               <w:t xml:space="preserve"> HTTP-dotaz </w:t>
             </w:r>
@@ -9308,7 +9315,7 @@
               <w:pStyle w:val="Titulek"/>
               <w:jc w:val="both"/>
             </w:pPr>
-            <w:bookmarkStart w:id="56" w:name="_Ref190527912"/>
+            <w:bookmarkStart w:id="57" w:name="_Ref190527912"/>
             <w:r>
               <w:t xml:space="preserve">Obr. </w:t>
             </w:r>
@@ -9320,7 +9327,7 @@
                 <w:t>7</w:t>
               </w:r>
             </w:fldSimple>
-            <w:bookmarkEnd w:id="56"/>
+            <w:bookmarkEnd w:id="57"/>
             <w:r>
               <w:t xml:space="preserve"> HTTP-odpověď </w:t>
             </w:r>
@@ -9365,19 +9372,19 @@
         </w:rPr>
         <w:t xml:space="preserve">Jelikož HTTP je nešifrované, je možné komunikaci odchytit a přečíst si obsah. Z tohoto důvodu bylo vytvořeno </w:t>
       </w:r>
-      <w:commentRangeStart w:id="57"/>
+      <w:commentRangeStart w:id="58"/>
       <w:r>
         <w:rPr>
           <w:color w:val="000000"/>
         </w:rPr>
         <w:t xml:space="preserve">HTTPS </w:t>
       </w:r>
-      <w:commentRangeEnd w:id="57"/>
+      <w:commentRangeEnd w:id="58"/>
       <w:r>
         <w:rPr>
           <w:rStyle w:val="Odkaznakoment"/>
         </w:rPr>
-        <w:commentReference w:id="57"/>
+        <w:commentReference w:id="58"/>
       </w:r>
       <w:r>
         <w:rPr>
@@ -9485,19 +9492,19 @@
         </w:rPr>
         <w:t xml:space="preserve"> je proveden </w:t>
       </w:r>
-      <w:commentRangeStart w:id="58"/>
+      <w:commentRangeStart w:id="59"/>
       <w:r>
         <w:rPr>
           <w:color w:val="000000"/>
         </w:rPr>
         <w:t>TLS handshake</w:t>
       </w:r>
-      <w:commentRangeEnd w:id="58"/>
+      <w:commentRangeEnd w:id="59"/>
       <w:r>
         <w:rPr>
           <w:rStyle w:val="Odkaznakoment"/>
         </w:rPr>
-        <w:commentReference w:id="58"/>
+        <w:commentReference w:id="59"/>
       </w:r>
       <w:r>
         <w:rPr>
@@ -9535,7 +9542,7 @@
         </w:rPr>
         <w:t xml:space="preserve"> </w:t>
       </w:r>
-      <w:commentRangeStart w:id="59"/>
+      <w:commentRangeStart w:id="60"/>
       <w:r>
         <w:rPr>
           <w:color w:val="000000"/>
@@ -9548,12 +9555,12 @@
         </w:rPr>
         <w:t xml:space="preserve"> </w:t>
       </w:r>
-      <w:commentRangeEnd w:id="59"/>
+      <w:commentRangeEnd w:id="60"/>
       <w:r>
         <w:rPr>
           <w:rStyle w:val="Odkaznakoment"/>
         </w:rPr>
-        <w:commentReference w:id="59"/>
+        <w:commentReference w:id="60"/>
       </w:r>
       <w:r>
         <w:rPr>
@@ -9621,19 +9628,19 @@
         </w:rPr>
         <w:t xml:space="preserve"> Klient pošle svůj </w:t>
       </w:r>
-      <w:commentRangeStart w:id="60"/>
+      <w:commentRangeStart w:id="61"/>
       <w:r>
         <w:rPr>
           <w:color w:val="000000"/>
         </w:rPr>
         <w:t>premaster secret</w:t>
       </w:r>
-      <w:commentRangeEnd w:id="60"/>
+      <w:commentRangeEnd w:id="61"/>
       <w:r>
         <w:rPr>
           <w:rStyle w:val="Odkaznakoment"/>
         </w:rPr>
-        <w:commentReference w:id="60"/>
+        <w:commentReference w:id="61"/>
       </w:r>
       <w:r>
         <w:rPr>
@@ -9777,13 +9784,13 @@
       <w:pPr>
         <w:pStyle w:val="Nadpis2"/>
       </w:pPr>
-      <w:bookmarkStart w:id="61" w:name="_Ref192352218"/>
-      <w:bookmarkStart w:id="62" w:name="_Toc193140321"/>
+      <w:bookmarkStart w:id="62" w:name="_Ref192352218"/>
+      <w:bookmarkStart w:id="63" w:name="_Toc193140321"/>
       <w:r>
         <w:t>Datové formáty</w:t>
       </w:r>
-      <w:bookmarkEnd w:id="61"/>
       <w:bookmarkEnd w:id="62"/>
+      <w:bookmarkEnd w:id="63"/>
     </w:p>
     <w:p>
       <w:pPr>
@@ -9904,21 +9911,21 @@
       <w:pPr>
         <w:pStyle w:val="Nadpis3"/>
       </w:pPr>
-      <w:bookmarkStart w:id="63" w:name="_Toc193140322"/>
-      <w:commentRangeStart w:id="64"/>
+      <w:bookmarkStart w:id="64" w:name="_Toc193140322"/>
+      <w:commentRangeStart w:id="65"/>
       <w:r>
         <w:t>XML</w:t>
       </w:r>
-      <w:commentRangeEnd w:id="64"/>
+      <w:commentRangeEnd w:id="65"/>
       <w:r>
         <w:rPr>
           <w:rStyle w:val="Odkaznakoment"/>
           <w:b w:val="0"/>
           <w:bCs w:val="0"/>
         </w:rPr>
-        <w:commentReference w:id="64"/>
-      </w:r>
-      <w:bookmarkEnd w:id="63"/>
+        <w:commentReference w:id="65"/>
+      </w:r>
+      <w:bookmarkEnd w:id="64"/>
     </w:p>
     <w:p>
       <w:pPr>
@@ -9940,16 +9947,16 @@
       <w:r>
         <w:t xml:space="preserve"> je </w:t>
       </w:r>
-      <w:commentRangeStart w:id="65"/>
+      <w:commentRangeStart w:id="66"/>
       <w:r>
         <w:t>značkovací jazyk</w:t>
       </w:r>
-      <w:commentRangeEnd w:id="65"/>
+      <w:commentRangeEnd w:id="66"/>
       <w:r>
         <w:rPr>
           <w:rStyle w:val="Odkaznakoment"/>
         </w:rPr>
-        <w:commentReference w:id="65"/>
+        <w:commentReference w:id="66"/>
       </w:r>
       <w:r>
         <w:t>, popisující strukturu dat.</w:t>
@@ -10204,10 +10211,10 @@
             <v:path o:extrusionok="f" gradientshapeok="t" o:connecttype="rect"/>
             <o:lock v:ext="edit" aspectratio="t"/>
           </v:shapetype>
-          <v:shape id="_x0000_i1078" type="#_x0000_t75" style="width:414.6pt;height:171pt" o:ole="">
+          <v:shape id="_x0000_i1025" type="#_x0000_t75" style="width:414.6pt;height:171pt" o:ole="">
             <v:imagedata r:id="rId28" o:title=""/>
           </v:shape>
-          <o:OLEObject Type="Embed" ProgID="WordPad.Document.1" ShapeID="_x0000_i1078" DrawAspect="Content" ObjectID="_1803834544" r:id="rId29"/>
+          <o:OLEObject Type="Embed" ProgID="WordPad.Document.1" ShapeID="_x0000_i1025" DrawAspect="Content" ObjectID="_1803881335" r:id="rId29"/>
         </w:object>
       </w:r>
     </w:p>
@@ -10216,7 +10223,7 @@
         <w:pStyle w:val="Titulek"/>
         <w:jc w:val="both"/>
       </w:pPr>
-      <w:bookmarkStart w:id="66" w:name="_Ref193206575"/>
+      <w:bookmarkStart w:id="67" w:name="_Ref193206575"/>
       <w:r>
         <w:t xml:space="preserve">Obr. </w:t>
       </w:r>
@@ -10228,7 +10235,7 @@
           <w:t>9</w:t>
         </w:r>
       </w:fldSimple>
-      <w:bookmarkEnd w:id="66"/>
+      <w:bookmarkEnd w:id="67"/>
       <w:r>
         <w:t xml:space="preserve"> příklad XML</w:t>
       </w:r>
@@ -10237,23 +10244,13 @@
       <w:pPr>
         <w:pStyle w:val="Nadpis3"/>
       </w:pPr>
-      <w:bookmarkStart w:id="67" w:name="_Ref192342752"/>
-      <w:bookmarkStart w:id="68" w:name="_Toc193140323"/>
-      <w:commentRangeStart w:id="69"/>
+      <w:bookmarkStart w:id="68" w:name="_Ref192342752"/>
+      <w:bookmarkStart w:id="69" w:name="_Toc193140323"/>
       <w:r>
         <w:t>JSON</w:t>
       </w:r>
-      <w:commentRangeEnd w:id="69"/>
-      <w:r>
-        <w:rPr>
-          <w:rStyle w:val="Odkaznakoment"/>
-          <w:b w:val="0"/>
-          <w:bCs w:val="0"/>
-        </w:rPr>
-        <w:commentReference w:id="69"/>
-      </w:r>
-      <w:bookmarkEnd w:id="67"/>
       <w:bookmarkEnd w:id="68"/>
+      <w:bookmarkEnd w:id="69"/>
     </w:p>
     <w:p>
       <w:pPr>
@@ -10373,10 +10370,10 @@
       </w:pPr>
       <w:r>
         <w:object w:dxaOrig="8292" w:dyaOrig="3156" w14:anchorId="3CA12D40">
-          <v:shape id="_x0000_i1075" type="#_x0000_t75" style="width:414.6pt;height:157.8pt" o:ole="">
+          <v:shape id="_x0000_i1026" type="#_x0000_t75" style="width:414.6pt;height:157.8pt" o:ole="">
             <v:imagedata r:id="rId30" o:title=""/>
           </v:shape>
-          <o:OLEObject Type="Embed" ProgID="WordPad.Document.1" ShapeID="_x0000_i1075" DrawAspect="Content" ObjectID="_1803834545" r:id="rId31"/>
+          <o:OLEObject Type="Embed" ProgID="WordPad.Document.1" ShapeID="_x0000_i1026" DrawAspect="Content" ObjectID="_1803881336" r:id="rId31"/>
         </w:object>
       </w:r>
     </w:p>
@@ -10562,10 +10559,10 @@
       </w:pPr>
       <w:r>
         <w:object w:dxaOrig="8292" w:dyaOrig="780" w14:anchorId="731B566C">
-          <v:shape id="_x0000_i1071" type="#_x0000_t75" style="width:414.6pt;height:39pt" o:ole="">
+          <v:shape id="_x0000_i1027" type="#_x0000_t75" style="width:414.6pt;height:39pt" o:ole="">
             <v:imagedata r:id="rId32" o:title=""/>
           </v:shape>
-          <o:OLEObject Type="Embed" ProgID="WordPad.Document.1" ShapeID="_x0000_i1071" DrawAspect="Content" ObjectID="_1803834546" r:id="rId33"/>
+          <o:OLEObject Type="Embed" ProgID="WordPad.Document.1" ShapeID="_x0000_i1027" DrawAspect="Content" ObjectID="_1803881337" r:id="rId33"/>
         </w:object>
       </w:r>
     </w:p>
@@ -26631,7 +26628,17 @@
 
 <file path=word/comments.xml><?xml version="1.0" encoding="utf-8"?>
 <w:comments xmlns:wpc="http://schemas.microsoft.com/office/word/2010/wordprocessingCanvas" xmlns:cx="http://schemas.microsoft.com/office/drawing/2014/chartex" xmlns:cx1="http://schemas.microsoft.com/office/drawing/2015/9/8/chartex" xmlns:cx2="http://schemas.microsoft.com/office/drawing/2015/10/21/chartex" xmlns:cx3="http://schemas.microsoft.com/office/drawing/2016/5/9/chartex" xmlns:cx4="http://schemas.microsoft.com/office/drawing/2016/5/10/chartex" xmlns:cx5="http://schemas.microsoft.com/office/drawing/2016/5/11/chartex" xmlns:cx6="http://schemas.microsoft.com/office/drawing/2016/5/12/chartex" xmlns:cx7="http://schemas.microsoft.com/office/drawing/2016/5/13/chartex" xmlns:cx8="http://schemas.microsoft.com/office/drawing/2016/5/14/chartex" xmlns:mc="http://schemas.openxmlformats.org/markup-compatibility/2006" xmlns:aink="http://schemas.microsoft.com/office/drawing/2016/ink" xmlns:am3d="http://schemas.microsoft.com/office/drawing/2017/model3d" xmlns:o="urn:schemas-microsoft-com:office:office" xmlns:oel="http://schemas.microsoft.com/office/2019/extlst" xmlns:r="http://schemas.openxmlformats.org/officeDocument/2006/relationships" xmlns:m="http://schemas.openxmlformats.org/officeDocument/2006/math" xmlns:v="urn:schemas-microsoft-com:vml" xmlns:wp14="http://schemas.microsoft.com/office/word/2010/wordprocessingDrawing" xmlns:wp="http://schemas.openxmlformats.org/drawingml/2006/wordprocessingDrawing" xmlns:w10="urn:schemas-microsoft-com:office:word" xmlns:w="http://schemas.openxmlformats.org/wordprocessingml/2006/main" xmlns:w14="http://schemas.microsoft.com/office/word/2010/wordml" xmlns:w15="http://schemas.microsoft.com/office/word/2012/wordml" xmlns:w16cex="http://schemas.microsoft.com/office/word/2018/wordml/cex" xmlns:w16cid="http://schemas.microsoft.com/office/word/2016/wordml/cid" xmlns:w16="http://schemas.microsoft.com/office/word/2018/wordml" xmlns:w16du="http://schemas.microsoft.com/office/word/2023/wordml/word16du" xmlns:w16sdtdh="http://schemas.microsoft.com/office/word/2020/wordml/sdtdatahash" xmlns:w16sdtfl="http://schemas.microsoft.com/office/word/2024/wordml/sdtformatlock" xmlns:w16se="http://schemas.microsoft.com/office/word/2015/wordml/symex" xmlns:wpg="http://schemas.microsoft.com/office/word/2010/wordprocessingGroup" xmlns:wpi="http://schemas.microsoft.com/office/word/2010/wordprocessingInk" xmlns:wne="http://schemas.microsoft.com/office/word/2006/wordml" xmlns:wps="http://schemas.microsoft.com/office/word/2010/wordprocessingShape" mc:Ignorable="w14 w15 w16se w16cid w16 w16cex w16sdtdh w16sdtfl w16du wp14">
-  <w:comment w:id="14" w:author="Martin Novák" w:date="2025-01-28T23:17:00Z" w:initials="MN">
+  <w:comment w:id="5" w:author="Uživatel typu Host" w:date="2025-03-14T14:45:00Z" w:initials="UH">
+    <w:p>
+      <w:r>
+        <w:annotationRef/>
+      </w:r>
+      <w:r>
+        <w:t>nemohl by být obsah po více stránkách ne tři položky obsahu na stránku</w:t>
+      </w:r>
+    </w:p>
+  </w:comment>
+  <w:comment w:id="15" w:author="Martin Novák" w:date="2025-01-28T23:17:00Z" w:initials="MN">
     <w:p>
       <w:pPr>
         <w:pStyle w:val="Textkomente"/>
@@ -26647,7 +26654,7 @@
       </w:r>
     </w:p>
   </w:comment>
-  <w:comment w:id="18" w:author="Martin Novák" w:date="2025-02-02T20:38:00Z" w:initials="MN">
+  <w:comment w:id="19" w:author="Martin Novák" w:date="2025-02-02T20:38:00Z" w:initials="MN">
     <w:p>
       <w:pPr>
         <w:pStyle w:val="Textkomente"/>
@@ -26671,7 +26678,7 @@
       </w:r>
     </w:p>
   </w:comment>
-  <w:comment w:id="19" w:author="Martin Novák" w:date="2025-02-02T20:43:00Z" w:initials="MN">
+  <w:comment w:id="20" w:author="Martin Novák" w:date="2025-02-02T20:43:00Z" w:initials="MN">
     <w:p>
       <w:pPr>
         <w:pStyle w:val="Textkomente"/>
@@ -26687,7 +26694,7 @@
       </w:r>
     </w:p>
   </w:comment>
-  <w:comment w:id="20" w:author="Martin Novák" w:date="2025-02-07T22:27:00Z" w:initials="MN">
+  <w:comment w:id="21" w:author="Martin Novák" w:date="2025-02-07T22:27:00Z" w:initials="MN">
     <w:p>
       <w:pPr>
         <w:pStyle w:val="Textkomente"/>
@@ -26715,7 +26722,7 @@
       </w:r>
     </w:p>
   </w:comment>
-  <w:comment w:id="21" w:author="Martin Novák" w:date="2025-02-07T22:16:00Z" w:initials="MN">
+  <w:comment w:id="22" w:author="Martin Novák" w:date="2025-02-07T22:16:00Z" w:initials="MN">
     <w:p>
       <w:pPr>
         <w:pStyle w:val="Textkomente"/>
@@ -26731,7 +26738,7 @@
       </w:r>
     </w:p>
   </w:comment>
-  <w:comment w:id="26" w:author="Martin Novák" w:date="2025-02-05T16:27:00Z" w:initials="MN">
+  <w:comment w:id="27" w:author="Martin Novák" w:date="2025-02-05T16:27:00Z" w:initials="MN">
     <w:p>
       <w:pPr>
         <w:pStyle w:val="Textkomente"/>
@@ -26750,7 +26757,7 @@
       </w:r>
     </w:p>
   </w:comment>
-  <w:comment w:id="29" w:author="Martin Novák" w:date="2025-02-05T20:05:00Z" w:initials="MN">
+  <w:comment w:id="30" w:author="Martin Novák" w:date="2025-02-05T20:05:00Z" w:initials="MN">
     <w:p>
       <w:pPr>
         <w:pStyle w:val="Textkomente"/>
@@ -26784,7 +26791,7 @@
       </w:r>
     </w:p>
   </w:comment>
-  <w:comment w:id="34" w:author="Martin Novák" w:date="2025-02-05T21:04:00Z" w:initials="MN">
+  <w:comment w:id="35" w:author="Martin Novák" w:date="2025-02-05T21:04:00Z" w:initials="MN">
     <w:p>
       <w:pPr>
         <w:pStyle w:val="Textkomente"/>
@@ -26800,7 +26807,7 @@
       </w:r>
     </w:p>
   </w:comment>
-  <w:comment w:id="36" w:author="Martin Novák" w:date="2025-02-10T18:19:00Z" w:initials="MN">
+  <w:comment w:id="37" w:author="Martin Novák" w:date="2025-02-10T18:19:00Z" w:initials="MN">
     <w:p>
       <w:pPr>
         <w:pStyle w:val="Textkomente"/>
@@ -26824,7 +26831,7 @@
       </w:r>
     </w:p>
   </w:comment>
-  <w:comment w:id="37" w:author="Martin Novák" w:date="2025-02-10T18:30:00Z" w:initials="MN">
+  <w:comment w:id="38" w:author="Martin Novák" w:date="2025-02-10T18:30:00Z" w:initials="MN">
     <w:p>
       <w:pPr>
         <w:pStyle w:val="Textkomente"/>
@@ -26840,7 +26847,7 @@
       </w:r>
     </w:p>
   </w:comment>
-  <w:comment w:id="39" w:author="Martin Novák" w:date="2025-02-12T19:23:00Z" w:initials="MN">
+  <w:comment w:id="40" w:author="Martin Novák" w:date="2025-02-12T19:23:00Z" w:initials="MN">
     <w:p>
       <w:pPr>
         <w:pStyle w:val="Textkomente"/>
@@ -26856,7 +26863,7 @@
       </w:r>
     </w:p>
   </w:comment>
-  <w:comment w:id="40" w:author="Martin Novák" w:date="2025-02-11T21:37:00Z" w:initials="MN">
+  <w:comment w:id="41" w:author="Martin Novák" w:date="2025-02-11T21:37:00Z" w:initials="MN">
     <w:p>
       <w:pPr>
         <w:pStyle w:val="Textkomente"/>
@@ -26872,7 +26879,7 @@
       </w:r>
     </w:p>
   </w:comment>
-  <w:comment w:id="41" w:author="Martin Novák" w:date="2025-02-11T22:20:00Z" w:initials="MN">
+  <w:comment w:id="42" w:author="Martin Novák" w:date="2025-02-11T22:20:00Z" w:initials="MN">
     <w:p>
       <w:pPr>
         <w:pStyle w:val="Textkomente"/>
@@ -26888,7 +26895,7 @@
       </w:r>
     </w:p>
   </w:comment>
-  <w:comment w:id="42" w:author="Martin Novák" w:date="2025-02-12T19:32:00Z" w:initials="MN">
+  <w:comment w:id="43" w:author="Martin Novák" w:date="2025-02-12T19:32:00Z" w:initials="MN">
     <w:p>
       <w:pPr>
         <w:pStyle w:val="Textkomente"/>
@@ -26904,7 +26911,7 @@
       </w:r>
     </w:p>
   </w:comment>
-  <w:comment w:id="44" w:author="Martin Novák" w:date="2025-02-14T15:35:00Z" w:initials="MN">
+  <w:comment w:id="45" w:author="Martin Novák" w:date="2025-02-14T15:35:00Z" w:initials="MN">
     <w:p>
       <w:pPr>
         <w:pStyle w:val="Textkomente"/>
@@ -26928,7 +26935,7 @@
       </w:r>
     </w:p>
   </w:comment>
-  <w:comment w:id="46" w:author="Martin Novák" w:date="2025-02-14T15:09:00Z" w:initials="MN">
+  <w:comment w:id="47" w:author="Martin Novák" w:date="2025-02-14T15:09:00Z" w:initials="MN">
     <w:p>
       <w:pPr>
         <w:pStyle w:val="Textkomente"/>
@@ -26944,7 +26951,7 @@
       </w:r>
     </w:p>
   </w:comment>
-  <w:comment w:id="54" w:author="Martin Novák" w:date="2025-02-15T14:46:00Z" w:initials="MN">
+  <w:comment w:id="55" w:author="Martin Novák" w:date="2025-02-15T14:46:00Z" w:initials="MN">
     <w:p>
       <w:pPr>
         <w:pStyle w:val="Textkomente"/>
@@ -26960,7 +26967,7 @@
       </w:r>
     </w:p>
   </w:comment>
-  <w:comment w:id="57" w:author="Martin Novák" w:date="2025-02-15T18:22:00Z" w:initials="MN">
+  <w:comment w:id="58" w:author="Martin Novák" w:date="2025-02-15T18:22:00Z" w:initials="MN">
     <w:p>
       <w:pPr>
         <w:pStyle w:val="Textkomente"/>
@@ -27000,7 +27007,7 @@
       </w:r>
     </w:p>
   </w:comment>
-  <w:comment w:id="58" w:author="Martin Novák" w:date="2025-02-15T20:42:00Z" w:initials="MN">
+  <w:comment w:id="59" w:author="Martin Novák" w:date="2025-02-15T20:42:00Z" w:initials="MN">
     <w:p>
       <w:pPr>
         <w:pStyle w:val="Textkomente"/>
@@ -27016,7 +27023,7 @@
       </w:r>
     </w:p>
   </w:comment>
-  <w:comment w:id="59" w:author="Martin Novák" w:date="2025-02-15T20:51:00Z" w:initials="MN">
+  <w:comment w:id="60" w:author="Martin Novák" w:date="2025-02-15T20:51:00Z" w:initials="MN">
     <w:p>
       <w:pPr>
         <w:pStyle w:val="Textkomente"/>
@@ -27032,7 +27039,7 @@
       </w:r>
     </w:p>
   </w:comment>
-  <w:comment w:id="60" w:author="Martin Novák" w:date="2025-02-15T21:27:00Z" w:initials="MN">
+  <w:comment w:id="61" w:author="Martin Novák" w:date="2025-02-15T21:27:00Z" w:initials="MN">
     <w:p>
       <w:pPr>
         <w:pStyle w:val="Textkomente"/>
@@ -27051,7 +27058,7 @@
       </w:r>
     </w:p>
   </w:comment>
-  <w:comment w:id="64" w:author="Martin Novák" w:date="2025-02-21T18:14:00Z" w:initials="MN">
+  <w:comment w:id="65" w:author="Martin Novák" w:date="2025-02-21T18:14:00Z" w:initials="MN">
     <w:p>
       <w:pPr>
         <w:pStyle w:val="Textkomente"/>
@@ -27067,7 +27074,7 @@
       </w:r>
     </w:p>
   </w:comment>
-  <w:comment w:id="65" w:author="Martin Novák" w:date="2025-02-21T18:10:00Z" w:initials="MN">
+  <w:comment w:id="66" w:author="Martin Novák" w:date="2025-02-21T18:10:00Z" w:initials="MN">
     <w:p>
       <w:pPr>
         <w:pStyle w:val="Textkomente"/>
@@ -27081,43 +27088,6 @@
       <w:r>
         <w:t>Vysvětlit?</w:t>
       </w:r>
-    </w:p>
-  </w:comment>
-  <w:comment w:id="69" w:author="Martin Novák" w:date="2025-02-21T17:52:00Z" w:initials="MN">
-    <w:p>
-      <w:pPr>
-        <w:pStyle w:val="Textkomente"/>
-      </w:pPr>
-      <w:r>
-        <w:rPr>
-          <w:rStyle w:val="Odkaznakoment"/>
-        </w:rPr>
-        <w:annotationRef/>
-      </w:r>
-      <w:r>
-        <w:t>Snipet</w:t>
-      </w:r>
-    </w:p>
-    <w:p>
-      <w:pPr>
-        <w:pStyle w:val="Textkomente"/>
-      </w:pPr>
-      <w:r>
-        <w:t>Vložení-&gt;objekt-&gt;objekt-&gt;wordpad</w:t>
-      </w:r>
-    </w:p>
-    <w:p>
-      <w:pPr>
-        <w:pStyle w:val="Textkomente"/>
-      </w:pPr>
-      <w:r>
-        <w:t>Nový titulek- vymyslet jak přeložit snipet</w:t>
-      </w:r>
-    </w:p>
-    <w:p>
-      <w:pPr>
-        <w:pStyle w:val="Textkomente"/>
-      </w:pPr>
     </w:p>
   </w:comment>
   <w:comment w:id="75" w:author="Martin Novák" w:date="2025-02-28T17:05:00Z" w:initials="MN">
@@ -27892,6 +27862,7 @@
 
 <file path=word/commentsExtended.xml><?xml version="1.0" encoding="utf-8"?>
 <w15:commentsEx xmlns:wpc="http://schemas.microsoft.com/office/word/2010/wordprocessingCanvas" xmlns:cx="http://schemas.microsoft.com/office/drawing/2014/chartex" xmlns:cx1="http://schemas.microsoft.com/office/drawing/2015/9/8/chartex" xmlns:cx2="http://schemas.microsoft.com/office/drawing/2015/10/21/chartex" xmlns:cx3="http://schemas.microsoft.com/office/drawing/2016/5/9/chartex" xmlns:cx4="http://schemas.microsoft.com/office/drawing/2016/5/10/chartex" xmlns:cx5="http://schemas.microsoft.com/office/drawing/2016/5/11/chartex" xmlns:cx6="http://schemas.microsoft.com/office/drawing/2016/5/12/chartex" xmlns:cx7="http://schemas.microsoft.com/office/drawing/2016/5/13/chartex" xmlns:cx8="http://schemas.microsoft.com/office/drawing/2016/5/14/chartex" xmlns:mc="http://schemas.openxmlformats.org/markup-compatibility/2006" xmlns:aink="http://schemas.microsoft.com/office/drawing/2016/ink" xmlns:am3d="http://schemas.microsoft.com/office/drawing/2017/model3d" xmlns:o="urn:schemas-microsoft-com:office:office" xmlns:oel="http://schemas.microsoft.com/office/2019/extlst" xmlns:r="http://schemas.openxmlformats.org/officeDocument/2006/relationships" xmlns:m="http://schemas.openxmlformats.org/officeDocument/2006/math" xmlns:v="urn:schemas-microsoft-com:vml" xmlns:wp14="http://schemas.microsoft.com/office/word/2010/wordprocessingDrawing" xmlns:wp="http://schemas.openxmlformats.org/drawingml/2006/wordprocessingDrawing" xmlns:w10="urn:schemas-microsoft-com:office:word" xmlns:w="http://schemas.openxmlformats.org/wordprocessingml/2006/main" xmlns:w14="http://schemas.microsoft.com/office/word/2010/wordml" xmlns:w15="http://schemas.microsoft.com/office/word/2012/wordml" xmlns:w16cex="http://schemas.microsoft.com/office/word/2018/wordml/cex" xmlns:w16cid="http://schemas.microsoft.com/office/word/2016/wordml/cid" xmlns:w16="http://schemas.microsoft.com/office/word/2018/wordml" xmlns:w16du="http://schemas.microsoft.com/office/word/2023/wordml/word16du" xmlns:w16sdtdh="http://schemas.microsoft.com/office/word/2020/wordml/sdtdatahash" xmlns:w16sdtfl="http://schemas.microsoft.com/office/word/2024/wordml/sdtformatlock" xmlns:w16se="http://schemas.microsoft.com/office/word/2015/wordml/symex" xmlns:wpg="http://schemas.microsoft.com/office/word/2010/wordprocessingGroup" xmlns:wpi="http://schemas.microsoft.com/office/word/2010/wordprocessingInk" xmlns:wne="http://schemas.microsoft.com/office/word/2006/wordml" xmlns:wps="http://schemas.microsoft.com/office/word/2010/wordprocessingShape" mc:Ignorable="w14 w15 w16se w16cid w16 w16cex w16sdtdh w16sdtfl w16du wp14">
+  <w15:commentEx w15:paraId="7A2B0DFC" w15:done="0"/>
   <w15:commentEx w15:paraId="64B7C01C" w15:done="0"/>
   <w15:commentEx w15:paraId="2E9AE6EE" w15:done="0"/>
   <w15:commentEx w15:paraId="62F419BA" w15:done="0"/>
@@ -27915,7 +27886,6 @@
   <w15:commentEx w15:paraId="33498DA6" w15:done="0"/>
   <w15:commentEx w15:paraId="46D59715" w15:done="0"/>
   <w15:commentEx w15:paraId="05E288FA" w15:done="0"/>
-  <w15:commentEx w15:paraId="54757161" w15:done="0"/>
   <w15:commentEx w15:paraId="5A3A87A4" w15:done="0"/>
   <w15:commentEx w15:paraId="086F1075" w15:done="0"/>
   <w15:commentEx w15:paraId="3B95B83A" w15:done="0"/>
@@ -27961,6 +27931,7 @@
 
 <file path=word/commentsExtensible.xml><?xml version="1.0" encoding="utf-8"?>
 <w16cex:commentsExtensible xmlns:wpc="http://schemas.microsoft.com/office/word/2010/wordprocessingCanvas" xmlns:cx="http://schemas.microsoft.com/office/drawing/2014/chartex" xmlns:cx1="http://schemas.microsoft.com/office/drawing/2015/9/8/chartex" xmlns:cx2="http://schemas.microsoft.com/office/drawing/2015/10/21/chartex" xmlns:cx3="http://schemas.microsoft.com/office/drawing/2016/5/9/chartex" xmlns:cx4="http://schemas.microsoft.com/office/drawing/2016/5/10/chartex" xmlns:cx5="http://schemas.microsoft.com/office/drawing/2016/5/11/chartex" xmlns:cx6="http://schemas.microsoft.com/office/drawing/2016/5/12/chartex" xmlns:cx7="http://schemas.microsoft.com/office/drawing/2016/5/13/chartex" xmlns:cx8="http://schemas.microsoft.com/office/drawing/2016/5/14/chartex" xmlns:cr="http://schemas.microsoft.com/office/comments/2020/reactions" xmlns:mc="http://schemas.openxmlformats.org/markup-compatibility/2006" xmlns:aink="http://schemas.microsoft.com/office/drawing/2016/ink" xmlns:am3d="http://schemas.microsoft.com/office/drawing/2017/model3d" xmlns:o="urn:schemas-microsoft-com:office:office" xmlns:oel="http://schemas.microsoft.com/office/2019/extlst" xmlns:r="http://schemas.openxmlformats.org/officeDocument/2006/relationships" xmlns:m="http://schemas.openxmlformats.org/officeDocument/2006/math" xmlns:v="urn:schemas-microsoft-com:vml" xmlns:wp14="http://schemas.microsoft.com/office/word/2010/wordprocessingDrawing" xmlns:wp="http://schemas.openxmlformats.org/drawingml/2006/wordprocessingDrawing" xmlns:w10="urn:schemas-microsoft-com:office:word" xmlns:w="http://schemas.openxmlformats.org/wordprocessingml/2006/main" xmlns:w14="http://schemas.microsoft.com/office/word/2010/wordml" xmlns:w15="http://schemas.microsoft.com/office/word/2012/wordml" xmlns:w16cex="http://schemas.microsoft.com/office/word/2018/wordml/cex" xmlns:w16cid="http://schemas.microsoft.com/office/word/2016/wordml/cid" xmlns:w16="http://schemas.microsoft.com/office/word/2018/wordml" xmlns:w16du="http://schemas.microsoft.com/office/word/2023/wordml/word16du" xmlns:w16sdtdh="http://schemas.microsoft.com/office/word/2020/wordml/sdtdatahash" xmlns:w16sdtfl="http://schemas.microsoft.com/office/word/2024/wordml/sdtformatlock" xmlns:w16se="http://schemas.microsoft.com/office/word/2015/wordml/symex" xmlns:wpg="http://schemas.microsoft.com/office/word/2010/wordprocessingGroup" xmlns:wpi="http://schemas.microsoft.com/office/word/2010/wordprocessingInk" xmlns:wne="http://schemas.microsoft.com/office/word/2006/wordml" xmlns:wps="http://schemas.microsoft.com/office/word/2010/wordprocessingShape" mc:Ignorable="w14 w15 w16se w16cid w16 w16cex w16sdtdh w16sdtfl cr w16du wp14">
+  <w16cex:commentExtensible w16cex:durableId="642635F6" w16cex:dateUtc="2025-03-14T13:45:00Z"/>
   <w16cex:commentExtensible w16cex:durableId="7344F8EF" w16cex:dateUtc="2025-01-28T22:17:00Z"/>
   <w16cex:commentExtensible w16cex:durableId="4FE10513" w16cex:dateUtc="2025-02-02T19:38:00Z"/>
   <w16cex:commentExtensible w16cex:durableId="407449F9" w16cex:dateUtc="2025-02-02T19:43:00Z"/>
@@ -27984,7 +27955,6 @@
   <w16cex:commentExtensible w16cex:durableId="626B5A52" w16cex:dateUtc="2025-02-15T20:27:00Z"/>
   <w16cex:commentExtensible w16cex:durableId="00C4FD36" w16cex:dateUtc="2025-02-21T17:14:00Z"/>
   <w16cex:commentExtensible w16cex:durableId="6C0A0919" w16cex:dateUtc="2025-02-21T17:10:00Z"/>
-  <w16cex:commentExtensible w16cex:durableId="248F8B15" w16cex:dateUtc="2025-02-21T16:52:00Z"/>
   <w16cex:commentExtensible w16cex:durableId="70F940CE" w16cex:dateUtc="2025-02-28T16:05:00Z"/>
   <w16cex:commentExtensible w16cex:durableId="3354A89E" w16cex:dateUtc="2025-03-01T15:59:00Z"/>
   <w16cex:commentExtensible w16cex:durableId="3AFC3BC3" w16cex:dateUtc="2025-02-24T17:03:00Z"/>
@@ -28030,6 +28000,7 @@
 
 <file path=word/commentsIds.xml><?xml version="1.0" encoding="utf-8"?>
 <w16cid:commentsIds xmlns:wpc="http://schemas.microsoft.com/office/word/2010/wordprocessingCanvas" xmlns:cx="http://schemas.microsoft.com/office/drawing/2014/chartex" xmlns:cx1="http://schemas.microsoft.com/office/drawing/2015/9/8/chartex" xmlns:cx2="http://schemas.microsoft.com/office/drawing/2015/10/21/chartex" xmlns:cx3="http://schemas.microsoft.com/office/drawing/2016/5/9/chartex" xmlns:cx4="http://schemas.microsoft.com/office/drawing/2016/5/10/chartex" xmlns:cx5="http://schemas.microsoft.com/office/drawing/2016/5/11/chartex" xmlns:cx6="http://schemas.microsoft.com/office/drawing/2016/5/12/chartex" xmlns:cx7="http://schemas.microsoft.com/office/drawing/2016/5/13/chartex" xmlns:cx8="http://schemas.microsoft.com/office/drawing/2016/5/14/chartex" xmlns:mc="http://schemas.openxmlformats.org/markup-compatibility/2006" xmlns:aink="http://schemas.microsoft.com/office/drawing/2016/ink" xmlns:am3d="http://schemas.microsoft.com/office/drawing/2017/model3d" xmlns:o="urn:schemas-microsoft-com:office:office" xmlns:oel="http://schemas.microsoft.com/office/2019/extlst" xmlns:r="http://schemas.openxmlformats.org/officeDocument/2006/relationships" xmlns:m="http://schemas.openxmlformats.org/officeDocument/2006/math" xmlns:v="urn:schemas-microsoft-com:vml" xmlns:wp14="http://schemas.microsoft.com/office/word/2010/wordprocessingDrawing" xmlns:wp="http://schemas.openxmlformats.org/drawingml/2006/wordprocessingDrawing" xmlns:w10="urn:schemas-microsoft-com:office:word" xmlns:w="http://schemas.openxmlformats.org/wordprocessingml/2006/main" xmlns:w14="http://schemas.microsoft.com/office/word/2010/wordml" xmlns:w15="http://schemas.microsoft.com/office/word/2012/wordml" xmlns:w16cex="http://schemas.microsoft.com/office/word/2018/wordml/cex" xmlns:w16cid="http://schemas.microsoft.com/office/word/2016/wordml/cid" xmlns:w16="http://schemas.microsoft.com/office/word/2018/wordml" xmlns:w16du="http://schemas.microsoft.com/office/word/2023/wordml/word16du" xmlns:w16sdtdh="http://schemas.microsoft.com/office/word/2020/wordml/sdtdatahash" xmlns:w16sdtfl="http://schemas.microsoft.com/office/word/2024/wordml/sdtformatlock" xmlns:w16se="http://schemas.microsoft.com/office/word/2015/wordml/symex" xmlns:wpg="http://schemas.microsoft.com/office/word/2010/wordprocessingGroup" xmlns:wpi="http://schemas.microsoft.com/office/word/2010/wordprocessingInk" xmlns:wne="http://schemas.microsoft.com/office/word/2006/wordml" xmlns:wps="http://schemas.microsoft.com/office/word/2010/wordprocessingShape" mc:Ignorable="w14 w15 w16se w16cid w16 w16cex w16sdtdh w16sdtfl w16du wp14">
+  <w16cid:commentId w16cid:paraId="7A2B0DFC" w16cid:durableId="642635F6"/>
   <w16cid:commentId w16cid:paraId="64B7C01C" w16cid:durableId="7344F8EF"/>
   <w16cid:commentId w16cid:paraId="2E9AE6EE" w16cid:durableId="4FE10513"/>
   <w16cid:commentId w16cid:paraId="62F419BA" w16cid:durableId="407449F9"/>
@@ -28053,7 +28024,6 @@
   <w16cid:commentId w16cid:paraId="33498DA6" w16cid:durableId="626B5A52"/>
   <w16cid:commentId w16cid:paraId="46D59715" w16cid:durableId="00C4FD36"/>
   <w16cid:commentId w16cid:paraId="05E288FA" w16cid:durableId="6C0A0919"/>
-  <w16cid:commentId w16cid:paraId="54757161" w16cid:durableId="248F8B15"/>
   <w16cid:commentId w16cid:paraId="5A3A87A4" w16cid:durableId="70F940CE"/>
   <w16cid:commentId w16cid:paraId="086F1075" w16cid:durableId="3354A89E"/>
   <w16cid:commentId w16cid:paraId="3B95B83A" w16cid:durableId="3AFC3BC3"/>
@@ -30245,6 +30215,9 @@
 
 <file path=word/people.xml><?xml version="1.0" encoding="utf-8"?>
 <w15:people xmlns:wpc="http://schemas.microsoft.com/office/word/2010/wordprocessingCanvas" xmlns:cx="http://schemas.microsoft.com/office/drawing/2014/chartex" xmlns:cx1="http://schemas.microsoft.com/office/drawing/2015/9/8/chartex" xmlns:cx2="http://schemas.microsoft.com/office/drawing/2015/10/21/chartex" xmlns:cx3="http://schemas.microsoft.com/office/drawing/2016/5/9/chartex" xmlns:cx4="http://schemas.microsoft.com/office/drawing/2016/5/10/chartex" xmlns:cx5="http://schemas.microsoft.com/office/drawing/2016/5/11/chartex" xmlns:cx6="http://schemas.microsoft.com/office/drawing/2016/5/12/chartex" xmlns:cx7="http://schemas.microsoft.com/office/drawing/2016/5/13/chartex" xmlns:cx8="http://schemas.microsoft.com/office/drawing/2016/5/14/chartex" xmlns:mc="http://schemas.openxmlformats.org/markup-compatibility/2006" xmlns:aink="http://schemas.microsoft.com/office/drawing/2016/ink" xmlns:am3d="http://schemas.microsoft.com/office/drawing/2017/model3d" xmlns:o="urn:schemas-microsoft-com:office:office" xmlns:oel="http://schemas.microsoft.com/office/2019/extlst" xmlns:r="http://schemas.openxmlformats.org/officeDocument/2006/relationships" xmlns:m="http://schemas.openxmlformats.org/officeDocument/2006/math" xmlns:v="urn:schemas-microsoft-com:vml" xmlns:wp14="http://schemas.microsoft.com/office/word/2010/wordprocessingDrawing" xmlns:wp="http://schemas.openxmlformats.org/drawingml/2006/wordprocessingDrawing" xmlns:w10="urn:schemas-microsoft-com:office:word" xmlns:w="http://schemas.openxmlformats.org/wordprocessingml/2006/main" xmlns:w14="http://schemas.microsoft.com/office/word/2010/wordml" xmlns:w15="http://schemas.microsoft.com/office/word/2012/wordml" xmlns:w16cex="http://schemas.microsoft.com/office/word/2018/wordml/cex" xmlns:w16cid="http://schemas.microsoft.com/office/word/2016/wordml/cid" xmlns:w16="http://schemas.microsoft.com/office/word/2018/wordml" xmlns:w16du="http://schemas.microsoft.com/office/word/2023/wordml/word16du" xmlns:w16sdtdh="http://schemas.microsoft.com/office/word/2020/wordml/sdtdatahash" xmlns:w16sdtfl="http://schemas.microsoft.com/office/word/2024/wordml/sdtformatlock" xmlns:w16se="http://schemas.microsoft.com/office/word/2015/wordml/symex" xmlns:wpg="http://schemas.microsoft.com/office/word/2010/wordprocessingGroup" xmlns:wpi="http://schemas.microsoft.com/office/word/2010/wordprocessingInk" xmlns:wne="http://schemas.microsoft.com/office/word/2006/wordml" xmlns:wps="http://schemas.microsoft.com/office/word/2010/wordprocessingShape" mc:Ignorable="w14 w15 w16se w16cid w16 w16cex w16sdtdh w16sdtfl w16du wp14">
+  <w15:person w15:author="Uživatel typu Host">
+    <w15:presenceInfo w15:providerId="AD" w15:userId="S::urn:spo:anon#96e82ad9d6226f9525acb88f664aa640047895e9f7c2057524b5227b80ddaf49::"/>
+  </w15:person>
   <w15:person w15:author="Martin Novák">
     <w15:presenceInfo w15:providerId="Windows Live" w15:userId="a4206c9e486ccce7"/>
   </w15:person>
@@ -32258,6 +32231,7 @@
     <w:rsid w:val="00205D7C"/>
     <w:rsid w:val="00271B1B"/>
     <w:rsid w:val="00292262"/>
+    <w:rsid w:val="002A5016"/>
     <w:rsid w:val="002D15D5"/>
     <w:rsid w:val="002D1612"/>
     <w:rsid w:val="002F5F52"/>
@@ -32284,18 +32258,19 @@
     <w:rsid w:val="00784EF6"/>
     <w:rsid w:val="0079101D"/>
     <w:rsid w:val="007C6D50"/>
-    <w:rsid w:val="0080003F"/>
     <w:rsid w:val="00837139"/>
     <w:rsid w:val="00884F60"/>
     <w:rsid w:val="00891DBD"/>
     <w:rsid w:val="008D42C7"/>
     <w:rsid w:val="008E57E6"/>
+    <w:rsid w:val="00900C00"/>
     <w:rsid w:val="00903FE5"/>
     <w:rsid w:val="009263C5"/>
     <w:rsid w:val="0095341E"/>
     <w:rsid w:val="00985FBF"/>
     <w:rsid w:val="009D285C"/>
     <w:rsid w:val="009E5803"/>
+    <w:rsid w:val="009F24BD"/>
     <w:rsid w:val="009F4FD8"/>
     <w:rsid w:val="00A66E46"/>
     <w:rsid w:val="00AB057A"/>

</xml_diff>